<commit_message>
defined common botnet use cases as well as command delivery methods
</commit_message>
<xml_diff>
--- a/Kamil Janowski - master's thesis.docx
+++ b/Kamil Janowski - master's thesis.docx
@@ -3529,282 +3529,17 @@
     </w:p>
     <w:p>
       <w:pPr>
-        <w:pStyle w:val="Heading2"/>
-        <w:rPr>
-          <w:lang w:val="en-GB"/>
-        </w:rPr>
-      </w:pPr>
-      <w:bookmarkStart w:id="16" w:name="_Toc518731084"/>
-      <w:r>
-        <w:rPr>
-          <w:lang w:val="en-GB"/>
-        </w:rPr>
-        <w:t>Structure of the thesis</w:t>
-      </w:r>
-      <w:bookmarkEnd w:id="16"/>
-    </w:p>
-    <w:p>
-      <w:pPr>
-        <w:pStyle w:val="1paragraph"/>
-        <w:rPr>
-          <w:color w:val="FF0000"/>
-          <w:lang w:val="en-GB"/>
-        </w:rPr>
-      </w:pPr>
-      <w:r>
-        <w:rPr>
-          <w:color w:val="FF0000"/>
-          <w:lang w:val="en-GB"/>
-        </w:rPr>
-        <w:t>//TODO: finish</w:t>
-      </w:r>
-    </w:p>
-    <w:p>
-      <w:pPr>
-        <w:pStyle w:val="Heading1"/>
-        <w:rPr>
-          <w:lang w:val="en-GB"/>
-        </w:rPr>
-      </w:pPr>
-      <w:bookmarkStart w:id="17" w:name="_Toc518731085"/>
-      <w:r>
-        <w:rPr>
-          <w:lang w:val="en-GB"/>
-        </w:rPr>
-        <w:t>Theoretical Background</w:t>
-      </w:r>
-      <w:bookmarkEnd w:id="17"/>
-    </w:p>
-    <w:p>
-      <w:pPr>
-        <w:pStyle w:val="Heading2"/>
-        <w:rPr>
-          <w:lang w:val="en-GB"/>
-        </w:rPr>
-      </w:pPr>
-      <w:bookmarkStart w:id="18" w:name="_Toc518731086"/>
-      <w:r>
-        <w:rPr>
-          <w:lang w:val="en-GB"/>
-        </w:rPr>
-        <w:lastRenderedPageBreak/>
-        <w:t>Common botnet architectures</w:t>
-      </w:r>
-      <w:bookmarkEnd w:id="18"/>
-    </w:p>
-    <w:p>
-      <w:pPr>
-        <w:pStyle w:val="1paragraph"/>
-        <w:rPr>
-          <w:lang w:val="en-GB"/>
-        </w:rPr>
-      </w:pPr>
-      <w:r>
-        <w:rPr>
-          <w:lang w:val="en-GB"/>
-        </w:rPr>
-        <w:t xml:space="preserve">As we can read from </w:t>
-      </w:r>
-      <w:r>
-        <w:rPr>
-          <w:lang w:val="en-GB"/>
-        </w:rPr>
-        <w:t>“Survey on botnet: its architecture, detection, prevention and migration” by Ihsan Ullah et al. (2013</w:t>
-      </w:r>
-      <w:r>
-        <w:rPr>
-          <w:lang w:val="en-GB"/>
-        </w:rPr>
-        <w:t>, p. 661-662</w:t>
-      </w:r>
-      <w:r>
-        <w:rPr>
-          <w:lang w:val="en-GB"/>
-        </w:rPr>
-        <w:t>)</w:t>
-      </w:r>
-      <w:r>
-        <w:rPr>
-          <w:lang w:val="en-GB"/>
-        </w:rPr>
-        <w:t xml:space="preserve">, </w:t>
-      </w:r>
-      <w:r>
-        <w:rPr>
-          <w:lang w:val="en-GB"/>
-        </w:rPr>
-        <w:t xml:space="preserve">as well as “Botnet Communication Patterns” by Gernot </w:t>
-      </w:r>
-      <w:proofErr w:type="spellStart"/>
-      <w:r>
-        <w:rPr>
-          <w:lang w:val="en-GB"/>
-        </w:rPr>
-        <w:t>Vormayr</w:t>
-      </w:r>
-      <w:proofErr w:type="spellEnd"/>
-      <w:r>
-        <w:rPr>
-          <w:lang w:val="en-GB"/>
-        </w:rPr>
-        <w:t xml:space="preserve"> et al.</w:t>
-      </w:r>
-      <w:r>
-        <w:rPr>
-          <w:lang w:val="en-GB"/>
-        </w:rPr>
-        <w:t xml:space="preserve"> (2017, p. 2772)</w:t>
-      </w:r>
-      <w:r>
-        <w:rPr>
-          <w:lang w:val="en-GB"/>
-        </w:rPr>
-        <w:t xml:space="preserve"> </w:t>
-      </w:r>
-      <w:r>
-        <w:rPr>
-          <w:lang w:val="en-GB"/>
-        </w:rPr>
-        <w:t xml:space="preserve">there’s a number of different architectures that can be developed </w:t>
-      </w:r>
-      <w:r>
-        <w:rPr>
-          <w:lang w:val="en-GB"/>
-        </w:rPr>
-        <w:t>depending on the attacker’s needs.</w:t>
-      </w:r>
-    </w:p>
-    <w:p>
-      <w:pPr>
         <w:pStyle w:val="Heading3"/>
         <w:rPr>
           <w:lang w:val="en-GB"/>
         </w:rPr>
       </w:pPr>
-      <w:bookmarkStart w:id="19" w:name="_Toc518731087"/>
-      <w:r>
-        <w:rPr>
-          <w:lang w:val="en-GB"/>
-        </w:rPr>
-        <w:t>Centralised architecture</w:t>
-      </w:r>
-      <w:bookmarkEnd w:id="19"/>
-    </w:p>
-    <w:p>
-      <w:pPr>
-        <w:pStyle w:val="1paragraph"/>
-        <w:rPr>
-          <w:lang w:val="en-GB"/>
-        </w:rPr>
-      </w:pPr>
-      <w:r>
-        <w:rPr>
-          <w:lang w:val="en-GB"/>
-        </w:rPr>
-        <w:t>The architecture assumes that there’s one CnC server that all the clients can connect to. It tends to use either Internet Relay Chat (IRC) or HTTP as the communication protocol.</w:t>
-      </w:r>
-      <w:r>
-        <w:rPr>
-          <w:lang w:val="en-GB"/>
-        </w:rPr>
-        <w:t xml:space="preserve"> Th</w:t>
-      </w:r>
-      <w:r>
-        <w:rPr>
-          <w:lang w:val="en-GB"/>
-        </w:rPr>
-        <w:t>is solution tends to be the most commonly seen due to the ease of implementation</w:t>
-      </w:r>
-      <w:r>
-        <w:rPr>
-          <w:lang w:val="en-GB"/>
-        </w:rPr>
-        <w:t xml:space="preserve"> as well as high efficiency</w:t>
-      </w:r>
-      <w:r>
-        <w:rPr>
-          <w:lang w:val="en-GB"/>
-        </w:rPr>
-        <w:t xml:space="preserve">. </w:t>
-      </w:r>
-      <w:r>
-        <w:rPr>
-          <w:lang w:val="en-GB"/>
-        </w:rPr>
-        <w:t xml:space="preserve">The main drawback of the approach is that it is fairly easy to detect. </w:t>
-      </w:r>
-      <w:r>
-        <w:rPr>
-          <w:lang w:val="en-GB"/>
-        </w:rPr>
-        <w:t>Each of the clients of the botnet needs to have a hard-coded address of the server that it is going to communicate with. Effectively simply editing the byte code of the application (or decompiling it, if possible) allow you to quickly read the address of the CnC server and then block all the traffic to it. The address can also be seen through network sniffing.</w:t>
-      </w:r>
-      <w:r>
-        <w:rPr>
-          <w:lang w:val="en-GB"/>
-        </w:rPr>
-        <w:t xml:space="preserve"> This problem however can be mitigated through the use of Domain Generator Algorithms (DGA)</w:t>
-      </w:r>
-      <w:r>
-        <w:rPr>
-          <w:lang w:val="en-GB"/>
-        </w:rPr>
-        <w:t>.</w:t>
-      </w:r>
-    </w:p>
-    <w:p>
-      <w:pPr>
-        <w:pStyle w:val="Normaltext"/>
-        <w:rPr>
-          <w:lang w:val="en-GB"/>
-        </w:rPr>
-      </w:pPr>
-      <w:r>
-        <w:rPr>
-          <w:lang w:val="en-GB"/>
-        </w:rPr>
-        <w:t xml:space="preserve">DGAs generate different domain names based on a changing input. For instance, a different domain could be used based on the current time. This then requires all clients to have synchronized time down to one hour. </w:t>
-      </w:r>
-      <w:r>
-        <w:rPr>
-          <w:lang w:val="en-GB"/>
-        </w:rPr>
-        <w:t xml:space="preserve">While relying on the system time might not necessarily be a good idea, as the system time largely depends on the user-specified settings, </w:t>
-      </w:r>
-      <w:r>
-        <w:rPr>
-          <w:lang w:val="en-GB"/>
-        </w:rPr>
-        <w:t>it can be easily achieved by polling popular websites that contain such information.</w:t>
-      </w:r>
-    </w:p>
-    <w:p>
-      <w:pPr>
-        <w:pStyle w:val="Heading3"/>
-        <w:rPr>
-          <w:lang w:val="en-GB"/>
-        </w:rPr>
-      </w:pPr>
-      <w:bookmarkStart w:id="20" w:name="_Toc518731088"/>
-      <w:r>
-        <w:rPr>
-          <w:lang w:val="en-GB"/>
-        </w:rPr>
-        <w:t>Peer to Peer</w:t>
-      </w:r>
-      <w:r>
-        <w:rPr>
-          <w:lang w:val="en-GB"/>
-        </w:rPr>
-        <w:t xml:space="preserve"> (P2P)</w:t>
-      </w:r>
-      <w:r>
-        <w:rPr>
-          <w:lang w:val="en-GB"/>
-        </w:rPr>
-        <w:t xml:space="preserve"> Architecture</w:t>
-      </w:r>
-      <w:bookmarkEnd w:id="20"/>
+      <w:r>
+        <w:rPr>
+          <w:lang w:val="en-GB"/>
+        </w:rPr>
+        <w:t>DDoS attack</w:t>
+      </w:r>
     </w:p>
     <w:p>
       <w:pPr>
@@ -3818,86 +3553,266 @@
         <w:rPr>
           <w:lang w:val="en-GB"/>
         </w:rPr>
-        <w:t xml:space="preserve">The approach allows to hide most of the </w:t>
-      </w:r>
-      <w:r>
-        <w:rPr>
-          <w:lang w:val="en-GB"/>
-        </w:rPr>
-        <w:t>network</w:t>
-      </w:r>
-      <w:r>
-        <w:rPr>
-          <w:lang w:val="en-GB"/>
-        </w:rPr>
-        <w:t xml:space="preserve"> traffic</w:t>
-      </w:r>
-      <w:r>
-        <w:rPr>
-          <w:lang w:val="en-GB"/>
-        </w:rPr>
-        <w:t xml:space="preserve"> by introducing the supervisor-bot, who becomes responsible for delivering the command to other clients</w:t>
-      </w:r>
-      <w:r>
-        <w:rPr>
-          <w:lang w:val="en-GB"/>
-        </w:rPr>
-        <w:t>, who later on can forward the command even further.</w:t>
-      </w:r>
-      <w:r>
-        <w:rPr>
-          <w:lang w:val="en-GB"/>
-        </w:rPr>
-        <w:t xml:space="preserve"> While the source of </w:t>
-      </w:r>
+        <w:t>DDoS stands for Distributed Denial of Service. It’s</w:t>
+      </w:r>
+      <w:r>
+        <w:rPr>
+          <w:lang w:val="en-GB"/>
+        </w:rPr>
+        <w:t xml:space="preserve"> one of the common use-cases of a botnet, where a number of bots are instructed to simultaneously send requests to a specific server, yielding the server inaccessible for other users</w:t>
+      </w:r>
+      <w:r>
+        <w:rPr>
+          <w:lang w:val="en-GB"/>
+        </w:rPr>
+        <w:t>.</w:t>
+      </w:r>
+    </w:p>
+    <w:p>
+      <w:pPr>
+        <w:pStyle w:val="Heading2"/>
+        <w:rPr>
+          <w:lang w:val="en-GB"/>
+        </w:rPr>
+      </w:pPr>
+      <w:bookmarkStart w:id="16" w:name="_Toc518731084"/>
+      <w:r>
+        <w:rPr>
+          <w:lang w:val="en-GB"/>
+        </w:rPr>
+        <w:t>Structure of the thesis</w:t>
+      </w:r>
+      <w:bookmarkEnd w:id="16"/>
+    </w:p>
+    <w:p>
+      <w:pPr>
+        <w:pStyle w:val="1paragraph"/>
+        <w:rPr>
+          <w:color w:val="FF0000"/>
+          <w:lang w:val="en-GB"/>
+        </w:rPr>
+      </w:pPr>
+      <w:r>
+        <w:rPr>
+          <w:color w:val="FF0000"/>
+          <w:lang w:val="en-GB"/>
+        </w:rPr>
+        <w:t>//TODO:</w:t>
+      </w:r>
+      <w:r>
+        <w:rPr>
+          <w:color w:val="FF0000"/>
+          <w:lang w:val="en-GB"/>
+        </w:rPr>
+        <w:t xml:space="preserve"> Do it last.</w:t>
+      </w:r>
+      <w:r>
+        <w:rPr>
+          <w:color w:val="FF0000"/>
+          <w:lang w:val="en-GB"/>
+        </w:rPr>
+        <w:t xml:space="preserve"> </w:t>
+      </w:r>
+      <w:r>
+        <w:rPr>
+          <w:color w:val="FF0000"/>
+          <w:lang w:val="en-GB"/>
+        </w:rPr>
+        <w:t>E</w:t>
+      </w:r>
+      <w:r>
+        <w:rPr>
+          <w:color w:val="FF0000"/>
+          <w:lang w:val="en-GB"/>
+        </w:rPr>
+        <w:t xml:space="preserve">xplain what the reader can expect to read in each chapter. </w:t>
+      </w:r>
+    </w:p>
+    <w:p>
+      <w:pPr>
+        <w:pStyle w:val="Heading1"/>
+        <w:rPr>
+          <w:lang w:val="en-GB"/>
+        </w:rPr>
+      </w:pPr>
+      <w:bookmarkStart w:id="17" w:name="_Toc518731085"/>
       <w:r>
         <w:rPr>
           <w:lang w:val="en-GB"/>
         </w:rPr>
         <w:lastRenderedPageBreak/>
-        <w:t>the command becomes fairly difficult to detect in this case, the actual delivery as well as the delivery of the result takes significantly more time than in the centralised architecture. This makes such botnet difficult</w:t>
-      </w:r>
-      <w:r>
-        <w:rPr>
-          <w:lang w:val="en-GB"/>
-        </w:rPr>
-        <w:t xml:space="preserve"> for the attacker to man</w:t>
-      </w:r>
-      <w:r>
-        <w:rPr>
-          <w:lang w:val="en-GB"/>
-        </w:rPr>
-        <w:t>age. Also,</w:t>
-      </w:r>
-      <w:r>
-        <w:rPr>
-          <w:lang w:val="en-GB"/>
-        </w:rPr>
-        <w:t xml:space="preserve"> it is important to note that the architecture is prone to the Sybil attack</w:t>
-      </w:r>
-      <w:r>
-        <w:rPr>
-          <w:lang w:val="en-GB"/>
-        </w:rPr>
-        <w:t xml:space="preserve">, where </w:t>
-      </w:r>
-      <w:r>
-        <w:rPr>
-          <w:lang w:val="en-GB"/>
-        </w:rPr>
-        <w:t xml:space="preserve">the attacker subverts the reputation system of a </w:t>
-      </w:r>
-      <w:r>
-        <w:rPr>
-          <w:lang w:val="en-GB"/>
-        </w:rPr>
-        <w:t>P2P</w:t>
-      </w:r>
-      <w:r>
-        <w:rPr>
-          <w:lang w:val="en-GB"/>
-        </w:rPr>
-        <w:t xml:space="preserve"> network by creating a large number of pseudonymous identities, using them to gain a disproportionately large influence</w:t>
+        <w:t>Theoretical Background</w:t>
+      </w:r>
+      <w:bookmarkEnd w:id="17"/>
+    </w:p>
+    <w:p>
+      <w:pPr>
+        <w:pStyle w:val="Heading2"/>
+        <w:rPr>
+          <w:lang w:val="en-GB"/>
+        </w:rPr>
+      </w:pPr>
+      <w:bookmarkStart w:id="18" w:name="_Toc518731086"/>
+      <w:r>
+        <w:rPr>
+          <w:lang w:val="en-GB"/>
+        </w:rPr>
+        <w:t>Common botnet architectures</w:t>
+      </w:r>
+      <w:bookmarkEnd w:id="18"/>
+    </w:p>
+    <w:p>
+      <w:pPr>
+        <w:pStyle w:val="1paragraph"/>
+        <w:rPr>
+          <w:lang w:val="en-GB"/>
+        </w:rPr>
+      </w:pPr>
+      <w:r>
+        <w:rPr>
+          <w:lang w:val="en-GB"/>
+        </w:rPr>
+        <w:t xml:space="preserve">As we can read from </w:t>
+      </w:r>
+      <w:r>
+        <w:rPr>
+          <w:lang w:val="en-GB"/>
+        </w:rPr>
+        <w:t>“Survey on botnet: its architecture, detection, prevention and migration” by Ihsan Ullah et al. (2013</w:t>
+      </w:r>
+      <w:r>
+        <w:rPr>
+          <w:lang w:val="en-GB"/>
+        </w:rPr>
+        <w:t>, p. 661-662</w:t>
+      </w:r>
+      <w:r>
+        <w:rPr>
+          <w:lang w:val="en-GB"/>
+        </w:rPr>
+        <w:t>)</w:t>
+      </w:r>
+      <w:r>
+        <w:rPr>
+          <w:lang w:val="en-GB"/>
+        </w:rPr>
+        <w:t xml:space="preserve">, </w:t>
+      </w:r>
+      <w:r>
+        <w:rPr>
+          <w:lang w:val="en-GB"/>
+        </w:rPr>
+        <w:t xml:space="preserve">as well as “Botnet Communication Patterns” by Gernot </w:t>
+      </w:r>
+      <w:proofErr w:type="spellStart"/>
+      <w:r>
+        <w:rPr>
+          <w:lang w:val="en-GB"/>
+        </w:rPr>
+        <w:t>Vormayr</w:t>
+      </w:r>
+      <w:proofErr w:type="spellEnd"/>
+      <w:r>
+        <w:rPr>
+          <w:lang w:val="en-GB"/>
+        </w:rPr>
+        <w:t xml:space="preserve"> et al.</w:t>
+      </w:r>
+      <w:r>
+        <w:rPr>
+          <w:lang w:val="en-GB"/>
+        </w:rPr>
+        <w:t xml:space="preserve"> (2017, p. 2772)</w:t>
+      </w:r>
+      <w:r>
+        <w:rPr>
+          <w:lang w:val="en-GB"/>
+        </w:rPr>
+        <w:t xml:space="preserve"> </w:t>
+      </w:r>
+      <w:r>
+        <w:rPr>
+          <w:lang w:val="en-GB"/>
+        </w:rPr>
+        <w:t xml:space="preserve">there’s a number of different architectures that can be developed </w:t>
+      </w:r>
+      <w:r>
+        <w:rPr>
+          <w:lang w:val="en-GB"/>
+        </w:rPr>
+        <w:t>depending on the attacker’s needs.</w:t>
+      </w:r>
+    </w:p>
+    <w:p>
+      <w:pPr>
+        <w:pStyle w:val="Heading3"/>
+        <w:rPr>
+          <w:lang w:val="en-GB"/>
+        </w:rPr>
+      </w:pPr>
+      <w:bookmarkStart w:id="19" w:name="_Toc518731087"/>
+      <w:r>
+        <w:rPr>
+          <w:lang w:val="en-GB"/>
+        </w:rPr>
+        <w:t>Centralised architecture</w:t>
+      </w:r>
+      <w:bookmarkEnd w:id="19"/>
+    </w:p>
+    <w:p>
+      <w:pPr>
+        <w:pStyle w:val="1paragraph"/>
+        <w:rPr>
+          <w:lang w:val="en-GB"/>
+        </w:rPr>
+      </w:pPr>
+      <w:r>
+        <w:rPr>
+          <w:lang w:val="en-GB"/>
+        </w:rPr>
+        <w:t>The architecture assumes that there’s one CnC server that all the clients can connect to. It tends to use either Internet Relay Chat (IRC) or HTTP as the communication protocol.</w:t>
+      </w:r>
+      <w:r>
+        <w:rPr>
+          <w:lang w:val="en-GB"/>
+        </w:rPr>
+        <w:t xml:space="preserve"> Th</w:t>
+      </w:r>
+      <w:r>
+        <w:rPr>
+          <w:lang w:val="en-GB"/>
+        </w:rPr>
+        <w:t>is solution tends to be the most commonly seen due to the ease of implementation</w:t>
+      </w:r>
+      <w:r>
+        <w:rPr>
+          <w:lang w:val="en-GB"/>
+        </w:rPr>
+        <w:t xml:space="preserve"> as well as high efficiency</w:t>
+      </w:r>
+      <w:r>
+        <w:rPr>
+          <w:lang w:val="en-GB"/>
+        </w:rPr>
+        <w:t xml:space="preserve">. </w:t>
+      </w:r>
+      <w:r>
+        <w:rPr>
+          <w:lang w:val="en-GB"/>
+        </w:rPr>
+        <w:t xml:space="preserve">The main drawback of the approach is that it is fairly easy to detect. </w:t>
+      </w:r>
+      <w:r>
+        <w:rPr>
+          <w:lang w:val="en-GB"/>
+        </w:rPr>
+        <w:t>Each of the clients of the botnet needs to have a hard-coded address of the server that it is going to communicate with. Effectively simply editing the byte code of the application (or decompiling it, if possible) allow you to quickly read the address of the CnC server and then block all the traffic to it. The address can also be seen through network sniffing.</w:t>
+      </w:r>
+      <w:r>
+        <w:rPr>
+          <w:lang w:val="en-GB"/>
+        </w:rPr>
+        <w:t xml:space="preserve"> This problem however can be mitigated through the use of Domain Generator Algorithms (DGA)</w:t>
       </w:r>
       <w:r>
         <w:rPr>
@@ -3905,6 +3820,61 @@
         </w:rPr>
         <w:t>.</w:t>
       </w:r>
+    </w:p>
+    <w:p>
+      <w:pPr>
+        <w:pStyle w:val="Normaltext"/>
+        <w:rPr>
+          <w:lang w:val="en-GB"/>
+        </w:rPr>
+      </w:pPr>
+      <w:r>
+        <w:rPr>
+          <w:lang w:val="en-GB"/>
+        </w:rPr>
+        <w:t xml:space="preserve">DGAs generate different domain names based on a changing input. For instance, a different domain could be used based on the current time. This then requires all clients to have synchronized time down to one hour. </w:t>
+      </w:r>
+      <w:r>
+        <w:rPr>
+          <w:lang w:val="en-GB"/>
+        </w:rPr>
+        <w:t xml:space="preserve">While relying on the system time might not necessarily be a good idea, as the system time largely depends on the user-specified settings, </w:t>
+      </w:r>
+      <w:r>
+        <w:rPr>
+          <w:lang w:val="en-GB"/>
+        </w:rPr>
+        <w:t>it can be easily achieved by polling popular websites that contain such information.</w:t>
+      </w:r>
+    </w:p>
+    <w:p>
+      <w:pPr>
+        <w:pStyle w:val="Heading3"/>
+        <w:rPr>
+          <w:lang w:val="en-GB"/>
+        </w:rPr>
+      </w:pPr>
+      <w:bookmarkStart w:id="20" w:name="_Toc518731088"/>
+      <w:r>
+        <w:rPr>
+          <w:lang w:val="en-GB"/>
+        </w:rPr>
+        <w:lastRenderedPageBreak/>
+        <w:t>Peer to Peer</w:t>
+      </w:r>
+      <w:r>
+        <w:rPr>
+          <w:lang w:val="en-GB"/>
+        </w:rPr>
+        <w:t xml:space="preserve"> (P2P)</w:t>
+      </w:r>
+      <w:r>
+        <w:rPr>
+          <w:lang w:val="en-GB"/>
+        </w:rPr>
+        <w:t xml:space="preserve"> Architecture</w:t>
+      </w:r>
+      <w:bookmarkEnd w:id="20"/>
     </w:p>
     <w:p>
       <w:pPr>
@@ -3918,19 +3888,85 @@
         <w:rPr>
           <w:lang w:val="en-GB"/>
         </w:rPr>
-        <w:t>In a fully meshed botnet every client is linked to every client. This way it is possible to reduce the latency as well as ensure that the removal of any number of bots does not disrupt the communication.</w:t>
-      </w:r>
-      <w:r>
-        <w:rPr>
-          <w:lang w:val="en-GB"/>
-        </w:rPr>
-        <w:t xml:space="preserve"> This solution however is not scalable due to the number of required connections in larger botnet.</w:t>
-      </w:r>
-      <w:r>
-        <w:rPr>
-          <w:lang w:val="en-GB"/>
-        </w:rPr>
-        <w:t xml:space="preserve"> Additionally, the larger number of connections increases the visibility of the botnet. Also adding or removing a single client generates a significant network traffic as all other clients have to register the information about the new bot.</w:t>
+        <w:t xml:space="preserve">The approach allows to hide most of the </w:t>
+      </w:r>
+      <w:r>
+        <w:rPr>
+          <w:lang w:val="en-GB"/>
+        </w:rPr>
+        <w:t>network</w:t>
+      </w:r>
+      <w:r>
+        <w:rPr>
+          <w:lang w:val="en-GB"/>
+        </w:rPr>
+        <w:t xml:space="preserve"> traffic</w:t>
+      </w:r>
+      <w:r>
+        <w:rPr>
+          <w:lang w:val="en-GB"/>
+        </w:rPr>
+        <w:t xml:space="preserve"> by introducing the supervisor-bot, who becomes responsible for delivering the command to other clients</w:t>
+      </w:r>
+      <w:r>
+        <w:rPr>
+          <w:lang w:val="en-GB"/>
+        </w:rPr>
+        <w:t>, who later on can forward the command even further.</w:t>
+      </w:r>
+      <w:r>
+        <w:rPr>
+          <w:lang w:val="en-GB"/>
+        </w:rPr>
+        <w:t xml:space="preserve"> While the source of the command becomes fairly difficult to detect in this case, the actual delivery as well as the delivery of the result takes significantly more time than in the centralised architecture. This makes such botnet difficult</w:t>
+      </w:r>
+      <w:r>
+        <w:rPr>
+          <w:lang w:val="en-GB"/>
+        </w:rPr>
+        <w:t xml:space="preserve"> for the attacker to man</w:t>
+      </w:r>
+      <w:r>
+        <w:rPr>
+          <w:lang w:val="en-GB"/>
+        </w:rPr>
+        <w:t>age. Also,</w:t>
+      </w:r>
+      <w:r>
+        <w:rPr>
+          <w:lang w:val="en-GB"/>
+        </w:rPr>
+        <w:t xml:space="preserve"> it is important to note that the architecture is prone to the Sybil attack</w:t>
+      </w:r>
+      <w:r>
+        <w:rPr>
+          <w:lang w:val="en-GB"/>
+        </w:rPr>
+        <w:t xml:space="preserve">, where </w:t>
+      </w:r>
+      <w:r>
+        <w:rPr>
+          <w:lang w:val="en-GB"/>
+        </w:rPr>
+        <w:t xml:space="preserve">the attacker subverts the reputation system of a </w:t>
+      </w:r>
+      <w:r>
+        <w:rPr>
+          <w:lang w:val="en-GB"/>
+        </w:rPr>
+        <w:t>P2P</w:t>
+      </w:r>
+      <w:r>
+        <w:rPr>
+          <w:lang w:val="en-GB"/>
+        </w:rPr>
+        <w:t xml:space="preserve"> network by creating a large number of pseudonymous identities, using them to gain a disproportionately large influence</w:t>
+      </w:r>
+      <w:r>
+        <w:rPr>
+          <w:lang w:val="en-GB"/>
+        </w:rPr>
+        <w:t>.</w:t>
       </w:r>
     </w:p>
     <w:p>
@@ -3945,19 +3981,19 @@
         <w:rPr>
           <w:lang w:val="en-GB"/>
         </w:rPr>
-        <w:t xml:space="preserve">The topology unfortunately is difficult to implement due to </w:t>
-      </w:r>
-      <w:r>
-        <w:rPr>
-          <w:lang w:val="en-GB"/>
-        </w:rPr>
-        <w:t>the challenges of finding the initial peers and reliably distributing commands to every bot</w:t>
-      </w:r>
-      <w:r>
-        <w:rPr>
-          <w:lang w:val="en-GB"/>
-        </w:rPr>
-        <w:t>.</w:t>
+        <w:t>In a fully meshed botnet every client is linked to every client. This way it is possible to reduce the latency as well as ensure that the removal of any number of bots does not disrupt the communication.</w:t>
+      </w:r>
+      <w:r>
+        <w:rPr>
+          <w:lang w:val="en-GB"/>
+        </w:rPr>
+        <w:t xml:space="preserve"> This solution however is not scalable due to the number of required connections in larger botnet.</w:t>
+      </w:r>
+      <w:r>
+        <w:rPr>
+          <w:lang w:val="en-GB"/>
+        </w:rPr>
+        <w:t xml:space="preserve"> Additionally, the larger number of connections increases the visibility of the botnet. Also adding or removing a single client generates a significant network traffic as all other clients have to register the information about the new bot.</w:t>
       </w:r>
     </w:p>
     <w:p>
@@ -3972,7 +4008,19 @@
         <w:rPr>
           <w:lang w:val="en-GB"/>
         </w:rPr>
-        <w:t xml:space="preserve">The list of peers can be hard-coded directly in the executable or provided by a cache server. The first solution however can work only in a very targeted attack and should the botnet be detected, the list can be easily extracted from the code. </w:t>
+        <w:t xml:space="preserve">The topology unfortunately is difficult to implement due to </w:t>
+      </w:r>
+      <w:r>
+        <w:rPr>
+          <w:lang w:val="en-GB"/>
+        </w:rPr>
+        <w:t>the challenges of finding the initial peers and reliably distributing commands to every bot</w:t>
+      </w:r>
+      <w:r>
+        <w:rPr>
+          <w:lang w:val="en-GB"/>
+        </w:rPr>
+        <w:t>.</w:t>
       </w:r>
     </w:p>
     <w:p>
@@ -3987,25 +4035,7 @@
         <w:rPr>
           <w:lang w:val="en-GB"/>
         </w:rPr>
-        <w:t>In the second case, the server is visible to the public internet</w:t>
-      </w:r>
-      <w:r>
-        <w:rPr>
-          <w:lang w:val="en-GB"/>
-        </w:rPr>
-        <w:t xml:space="preserve"> and that brings back all the issues </w:t>
-      </w:r>
-      <w:r>
-        <w:rPr>
-          <w:lang w:val="en-GB"/>
-        </w:rPr>
-        <w:t>related to</w:t>
-      </w:r>
-      <w:r>
-        <w:rPr>
-          <w:lang w:val="en-GB"/>
-        </w:rPr>
-        <w:t xml:space="preserve"> the centralised architecture.</w:t>
+        <w:t xml:space="preserve">The list of peers can be hard-coded directly in the executable or provided by a cache server. The first solution however can work only in a very targeted attack and should the botnet be detected, the list can be easily extracted from the code. </w:t>
       </w:r>
     </w:p>
     <w:p>
@@ -4020,6 +4050,39 @@
         <w:rPr>
           <w:lang w:val="en-GB"/>
         </w:rPr>
+        <w:t>In the second case, the server is visible to the public internet</w:t>
+      </w:r>
+      <w:r>
+        <w:rPr>
+          <w:lang w:val="en-GB"/>
+        </w:rPr>
+        <w:t xml:space="preserve"> and that brings back all the issues </w:t>
+      </w:r>
+      <w:r>
+        <w:rPr>
+          <w:lang w:val="en-GB"/>
+        </w:rPr>
+        <w:t>related to</w:t>
+      </w:r>
+      <w:r>
+        <w:rPr>
+          <w:lang w:val="en-GB"/>
+        </w:rPr>
+        <w:t xml:space="preserve"> the centralised architecture.</w:t>
+      </w:r>
+    </w:p>
+    <w:p>
+      <w:pPr>
+        <w:pStyle w:val="Normaltext"/>
+        <w:ind w:firstLine="0"/>
+        <w:rPr>
+          <w:lang w:val="en-GB"/>
+        </w:rPr>
+      </w:pPr>
+      <w:r>
+        <w:rPr>
+          <w:lang w:val="en-GB"/>
+        </w:rPr>
         <w:t xml:space="preserve">Finally, </w:t>
       </w:r>
       <w:r>
@@ -4080,7 +4143,14 @@
         <w:rPr>
           <w:lang w:val="en-GB"/>
         </w:rPr>
-        <w:t>an additional proxy layer consisting of bots connected in a P2P topology is added</w:t>
+        <w:t xml:space="preserve">an additional proxy layer </w:t>
+      </w:r>
+      <w:r>
+        <w:rPr>
+          <w:lang w:val="en-GB"/>
+        </w:rPr>
+        <w:lastRenderedPageBreak/>
+        <w:t>consisting of bots connected in a P2P topology is added</w:t>
       </w:r>
       <w:r>
         <w:rPr>
@@ -4098,20 +4168,801 @@
         <w:rPr>
           <w:lang w:val="en-GB"/>
         </w:rPr>
-        <w:t xml:space="preserve">of the infected devices don’t have the direct access to the CnC server). In order to lower the probability </w:t>
+        <w:t>of the infected devices don’t have the direct access to the CnC server). In order to lower the probability of detection of the CnC server, additional layers of P2P connection can be added</w:t>
+      </w:r>
+      <w:r>
+        <w:rPr>
+          <w:lang w:val="en-GB"/>
+        </w:rPr>
+        <w:t>, although that comes with the cost of increased latency.</w:t>
+      </w:r>
+    </w:p>
+    <w:p>
+      <w:pPr>
+        <w:pStyle w:val="Heading2"/>
+        <w:rPr>
+          <w:lang w:val="en-GB"/>
+        </w:rPr>
+      </w:pPr>
+      <w:bookmarkStart w:id="22" w:name="_Toc518731090"/>
+      <w:r>
+        <w:rPr>
+          <w:lang w:val="en-GB"/>
+        </w:rPr>
+        <w:t>Common botnet use-cases</w:t>
+      </w:r>
+      <w:bookmarkEnd w:id="22"/>
+    </w:p>
+    <w:p>
+      <w:pPr>
+        <w:pStyle w:val="1paragraph"/>
+        <w:rPr>
+          <w:lang w:val="en-GB"/>
+        </w:rPr>
+      </w:pPr>
+      <w:r>
+        <w:rPr>
+          <w:lang w:val="en-GB"/>
+        </w:rPr>
+        <w:t xml:space="preserve">According to the definition of botnet provided by Norton </w:t>
+      </w:r>
+      <w:r>
+        <w:rPr>
+          <w:lang w:val="en-GB"/>
+        </w:rPr>
+        <w:t xml:space="preserve">on </w:t>
+      </w:r>
+      <w:r>
+        <w:rPr>
+          <w:lang w:val="en-GB"/>
+        </w:rPr>
+        <w:t>https://us.norton.com/internetsecurity-malware-what-is-a-botnet.html</w:t>
+      </w:r>
+      <w:r>
+        <w:rPr>
+          <w:lang w:val="en-GB"/>
+        </w:rPr>
+        <w:t xml:space="preserve"> </w:t>
+      </w:r>
+      <w:r>
+        <w:rPr>
+          <w:lang w:val="en-GB"/>
+        </w:rPr>
+        <w:t>(</w:t>
+      </w:r>
+      <w:r>
+        <w:rPr>
+          <w:lang w:val="en-GB"/>
+        </w:rPr>
+        <w:t>07</w:t>
+      </w:r>
+      <w:r>
+        <w:rPr>
+          <w:lang w:val="en-GB"/>
+        </w:rPr>
+        <w:t>-</w:t>
+      </w:r>
+      <w:r>
+        <w:rPr>
+          <w:lang w:val="en-GB"/>
+        </w:rPr>
+        <w:t>07</w:t>
+      </w:r>
+      <w:r>
+        <w:rPr>
+          <w:lang w:val="en-GB"/>
+        </w:rPr>
+        <w:t>-</w:t>
+      </w:r>
+      <w:r>
+        <w:rPr>
+          <w:lang w:val="en-GB"/>
+        </w:rPr>
+        <w:t>2018</w:t>
+      </w:r>
+      <w:r>
+        <w:rPr>
+          <w:lang w:val="en-GB"/>
+        </w:rPr>
+        <w:t xml:space="preserve">), a botnet can be used for purposes like: </w:t>
+      </w:r>
+    </w:p>
+    <w:p>
+      <w:pPr>
+        <w:pStyle w:val="Normaltext"/>
+        <w:numPr>
+          <w:ilvl w:val="0"/>
+          <w:numId w:val="28"/>
+        </w:numPr>
+        <w:rPr>
+          <w:lang w:val="en-GB"/>
+        </w:rPr>
+      </w:pPr>
+      <w:r>
+        <w:rPr>
+          <w:lang w:val="en-GB"/>
+        </w:rPr>
+        <w:t>Executing a DDoS attacks</w:t>
+      </w:r>
+    </w:p>
+    <w:p>
+      <w:pPr>
+        <w:pStyle w:val="Normaltext"/>
+        <w:numPr>
+          <w:ilvl w:val="0"/>
+          <w:numId w:val="28"/>
+        </w:numPr>
+        <w:rPr>
+          <w:lang w:val="en-GB"/>
+        </w:rPr>
+      </w:pPr>
+      <w:r>
+        <w:rPr>
+          <w:lang w:val="en-GB"/>
+        </w:rPr>
+        <w:t>Emailing spam to millions of internet users</w:t>
+      </w:r>
+    </w:p>
+    <w:p>
+      <w:pPr>
+        <w:pStyle w:val="Normaltext"/>
+        <w:numPr>
+          <w:ilvl w:val="0"/>
+          <w:numId w:val="28"/>
+        </w:numPr>
+        <w:rPr>
+          <w:lang w:val="en-GB"/>
+        </w:rPr>
+      </w:pPr>
+      <w:r>
+        <w:rPr>
+          <w:lang w:val="en-GB"/>
+        </w:rPr>
+        <w:t>Generating fake Internet traffic on a third-party website for financial gain.</w:t>
+      </w:r>
+    </w:p>
+    <w:p>
+      <w:pPr>
+        <w:pStyle w:val="Normaltext"/>
+        <w:numPr>
+          <w:ilvl w:val="0"/>
+          <w:numId w:val="28"/>
+        </w:numPr>
+        <w:rPr>
+          <w:lang w:val="en-GB"/>
+        </w:rPr>
+      </w:pPr>
+      <w:r>
+        <w:rPr>
+          <w:lang w:val="en-GB"/>
+        </w:rPr>
+        <w:t>Replacing banner ads in your web browser specifically targeted at you.</w:t>
+      </w:r>
+    </w:p>
+    <w:p>
+      <w:pPr>
+        <w:pStyle w:val="Normaltext"/>
+        <w:numPr>
+          <w:ilvl w:val="0"/>
+          <w:numId w:val="28"/>
+        </w:numPr>
+        <w:rPr>
+          <w:lang w:val="en-GB"/>
+        </w:rPr>
+      </w:pPr>
+      <w:r>
+        <w:rPr>
+          <w:lang w:val="en-GB"/>
+        </w:rPr>
+        <w:t>Pop-ups ads designed to get you to pay for the removal of the botnet through a phony anti-spyware package.</w:t>
+      </w:r>
+    </w:p>
+    <w:p>
+      <w:pPr>
+        <w:pStyle w:val="Heading2"/>
+        <w:rPr>
+          <w:lang w:val="en-GB"/>
+        </w:rPr>
+      </w:pPr>
+      <w:bookmarkStart w:id="23" w:name="_Toc518731091"/>
+      <w:r>
+        <w:rPr>
+          <w:lang w:val="en-GB"/>
+        </w:rPr>
+        <w:t>Command delivery methods</w:t>
+      </w:r>
+      <w:bookmarkEnd w:id="23"/>
+    </w:p>
+    <w:p>
+      <w:pPr>
+        <w:pStyle w:val="1paragraph"/>
+        <w:rPr>
+          <w:lang w:val="en-GB"/>
+        </w:rPr>
+      </w:pPr>
+      <w:r>
+        <w:rPr>
+          <w:lang w:val="en-GB"/>
+        </w:rPr>
+        <w:t>There’s a number of different ways that a command can be delivered</w:t>
+      </w:r>
+      <w:r>
+        <w:rPr>
+          <w:lang w:val="en-GB"/>
+        </w:rPr>
+        <w:t xml:space="preserve"> by CnC server</w:t>
+      </w:r>
+      <w:r>
+        <w:rPr>
+          <w:lang w:val="en-GB"/>
+        </w:rPr>
+        <w:t xml:space="preserve"> to a bot. As already mentioned in the introduction, HTTP and IRC protocols are the most commonly used for this purpose</w:t>
+      </w:r>
+      <w:r>
+        <w:rPr>
+          <w:lang w:val="en-GB"/>
+        </w:rPr>
+        <w:t>,</w:t>
+      </w:r>
+      <w:r>
+        <w:rPr>
+          <w:lang w:val="en-GB"/>
+        </w:rPr>
+        <w:t xml:space="preserve"> however those are not our only options</w:t>
+      </w:r>
+      <w:r>
+        <w:rPr>
+          <w:lang w:val="en-GB"/>
+        </w:rPr>
+        <w:t xml:space="preserve">. </w:t>
+      </w:r>
+      <w:r>
+        <w:rPr>
+          <w:lang w:val="en-GB"/>
+        </w:rPr>
+        <w:t xml:space="preserve">As mentioned by </w:t>
+      </w:r>
+      <w:r>
+        <w:rPr>
+          <w:lang w:val="en-GB"/>
+        </w:rPr>
+        <w:t>Inmaculada Ayala</w:t>
+      </w:r>
+      <w:r>
+        <w:rPr>
+          <w:lang w:val="en-GB"/>
+        </w:rPr>
+        <w:t xml:space="preserve"> et al. in “</w:t>
+      </w:r>
+      <w:r>
+        <w:rPr>
+          <w:lang w:val="en-GB"/>
+        </w:rPr>
+        <w:t>An empirical study of power consumption of Web-based communications in mobile phones</w:t>
+      </w:r>
+      <w:r>
+        <w:rPr>
+          <w:lang w:val="en-GB"/>
+        </w:rPr>
+        <w:t xml:space="preserve">” (2017) </w:t>
+      </w:r>
+      <w:proofErr w:type="spellStart"/>
+      <w:r>
+        <w:rPr>
+          <w:lang w:val="en-GB"/>
+        </w:rPr>
+        <w:t>W</w:t>
+      </w:r>
+      <w:r>
+        <w:rPr>
+          <w:lang w:val="en-GB"/>
+        </w:rPr>
+        <w:t>eb</w:t>
+      </w:r>
+      <w:r>
+        <w:rPr>
+          <w:lang w:val="en-GB"/>
+        </w:rPr>
+        <w:t>S</w:t>
+      </w:r>
+      <w:r>
+        <w:rPr>
+          <w:lang w:val="en-GB"/>
+        </w:rPr>
+        <w:t>ockets</w:t>
+      </w:r>
+      <w:proofErr w:type="spellEnd"/>
+      <w:r>
+        <w:rPr>
+          <w:lang w:val="en-GB"/>
+        </w:rPr>
+        <w:t xml:space="preserve"> are also a common option for the message delivery both in case of mobile applications as well as websites (and effectively botnet client). Also what </w:t>
+      </w:r>
+      <w:r>
+        <w:rPr>
+          <w:lang w:val="en-GB"/>
+        </w:rPr>
+        <w:t xml:space="preserve">is available in most clouds are IoT services that can enable the communication </w:t>
       </w:r>
       <w:r>
         <w:rPr>
           <w:lang w:val="en-GB"/>
         </w:rPr>
         <w:lastRenderedPageBreak/>
-        <w:t>of detection of the CnC server, additional layers of P2P connection can be added</w:t>
-      </w:r>
-      <w:r>
-        <w:rPr>
-          <w:lang w:val="en-GB"/>
-        </w:rPr>
-        <w:t>, although that comes with the cost of increased latency.</w:t>
+        <w:t xml:space="preserve">with a remote client over the MQTT protocol. Let’s take a closer look at each one of </w:t>
+      </w:r>
+      <w:r>
+        <w:rPr>
+          <w:lang w:val="en-GB"/>
+        </w:rPr>
+        <w:t>these approaches now</w:t>
+      </w:r>
+    </w:p>
+    <w:p>
+      <w:pPr>
+        <w:pStyle w:val="Heading3"/>
+        <w:rPr>
+          <w:lang w:val="en-GB"/>
+        </w:rPr>
+      </w:pPr>
+      <w:r>
+        <w:rPr>
+          <w:lang w:val="en-GB"/>
+        </w:rPr>
+        <w:t>HTTP notifications</w:t>
+      </w:r>
+    </w:p>
+    <w:p>
+      <w:pPr>
+        <w:pStyle w:val="Normaltext"/>
+        <w:ind w:firstLine="0"/>
+        <w:rPr>
+          <w:lang w:val="en-GB"/>
+        </w:rPr>
+      </w:pPr>
+      <w:r>
+        <w:rPr>
+          <w:lang w:val="en-GB"/>
+        </w:rPr>
+        <w:t xml:space="preserve">As mentioned </w:t>
+      </w:r>
+      <w:r>
+        <w:rPr>
+          <w:lang w:val="en-GB"/>
+        </w:rPr>
+        <w:t xml:space="preserve">by </w:t>
+      </w:r>
+      <w:r>
+        <w:rPr>
+          <w:lang w:val="en-GB"/>
+        </w:rPr>
+        <w:t>Inmaculada Ayala</w:t>
+      </w:r>
+      <w:r>
+        <w:rPr>
+          <w:lang w:val="en-GB"/>
+        </w:rPr>
+        <w:t xml:space="preserve"> et al</w:t>
+      </w:r>
+      <w:r>
+        <w:rPr>
+          <w:lang w:val="en-GB"/>
+        </w:rPr>
+        <w:t>.</w:t>
+      </w:r>
+      <w:r>
+        <w:rPr>
+          <w:lang w:val="en-GB"/>
+        </w:rPr>
+        <w:t xml:space="preserve"> </w:t>
+      </w:r>
+      <w:r>
+        <w:rPr>
+          <w:lang w:val="en-GB"/>
+        </w:rPr>
+        <w:t>the command delivery</w:t>
+      </w:r>
+      <w:r>
+        <w:rPr>
+          <w:lang w:val="en-GB"/>
+        </w:rPr>
+        <w:t xml:space="preserve"> over the HTTP protocol can be handled in two different ways: polling and long polling.</w:t>
+      </w:r>
+    </w:p>
+    <w:p>
+      <w:pPr>
+        <w:pStyle w:val="Normaltext"/>
+        <w:ind w:firstLine="0"/>
+        <w:rPr>
+          <w:lang w:val="en-US"/>
+        </w:rPr>
+      </w:pPr>
+      <w:r>
+        <w:rPr>
+          <w:lang w:val="en-US"/>
+        </w:rPr>
+        <w:t>Inmaculada Ayala et al. defines the polling appr</w:t>
+      </w:r>
+      <w:r>
+        <w:rPr>
+          <w:lang w:val="en-US"/>
+        </w:rPr>
+        <w:t>oach in the following way:</w:t>
+      </w:r>
+    </w:p>
+    <w:p>
+      <w:pPr>
+        <w:pStyle w:val="Citation"/>
+        <w:rPr>
+          <w:lang w:val="en-US"/>
+        </w:rPr>
+      </w:pPr>
+      <w:r>
+        <w:rPr>
+          <w:lang w:val="en-US"/>
+        </w:rPr>
+        <w:t>The polling mechanism is the simplest way to receive asynchronous data. The client polls the server periodically (polling interval) for new content by sending HTTP requests, allowing the server to respond with an HTTP response if new data is available. Each request attempts to pull any available data. If no data is available, the server returns an empty response and the client waits for some time (polling interval) before sending another (poll) HTTP request.</w:t>
+      </w:r>
+    </w:p>
+    <w:p>
+      <w:pPr>
+        <w:pStyle w:val="1paragraph"/>
+        <w:rPr>
+          <w:lang w:val="en-US"/>
+        </w:rPr>
+      </w:pPr>
+      <w:r>
+        <w:rPr>
+          <w:lang w:val="en-US"/>
+        </w:rPr>
+        <w:t>Whereas the long polling is defined as follows:</w:t>
+      </w:r>
+    </w:p>
+    <w:p>
+      <w:pPr>
+        <w:pStyle w:val="Citation"/>
+        <w:rPr>
+          <w:lang w:val="en-US"/>
+        </w:rPr>
+      </w:pPr>
+      <w:r>
+        <w:rPr>
+          <w:lang w:val="en-US"/>
+        </w:rPr>
+        <w:t xml:space="preserve">In order to alleviate client continuous polling, there exist different web models in which a </w:t>
+      </w:r>
+      <w:proofErr w:type="spellStart"/>
+      <w:r>
+        <w:rPr>
+          <w:lang w:val="en-US"/>
+        </w:rPr>
+        <w:t>longheld</w:t>
+      </w:r>
+      <w:proofErr w:type="spellEnd"/>
+      <w:r>
+        <w:rPr>
+          <w:lang w:val="en-US"/>
+        </w:rPr>
+        <w:t xml:space="preserve"> HTTP request allows a web server to push data to a browser only when new data is available. One of the most common server push mechanisms is HTTP “Long Polling”,</w:t>
+      </w:r>
+      <w:r>
+        <w:rPr>
+          <w:lang w:val="en-US"/>
+        </w:rPr>
+        <w:t xml:space="preserve"> in which the server “holds open” (not immediately reply to) each HTTP request, responding only when there is new data to deliver. Then, there is always a pending request to which the server can reply for the purpose of sending data as it is available, thereby minimizing the latency in message delivery, and the use of processing/network resources.</w:t>
+      </w:r>
+    </w:p>
+    <w:p>
+      <w:pPr>
+        <w:pStyle w:val="Heading3"/>
+        <w:rPr>
+          <w:lang w:val="en-US"/>
+        </w:rPr>
+      </w:pPr>
+      <w:r>
+        <w:rPr>
+          <w:lang w:val="en-US"/>
+        </w:rPr>
+        <w:t>Web</w:t>
+      </w:r>
+      <w:r>
+        <w:rPr>
+          <w:lang w:val="en-US"/>
+        </w:rPr>
+        <w:t>S</w:t>
+      </w:r>
+      <w:r>
+        <w:rPr>
+          <w:lang w:val="en-US"/>
+        </w:rPr>
+        <w:t>ocket notifications</w:t>
+      </w:r>
+    </w:p>
+    <w:p>
+      <w:pPr>
+        <w:pStyle w:val="Normaltext"/>
+        <w:ind w:firstLine="0"/>
+        <w:rPr>
+          <w:lang w:val="en-US"/>
+        </w:rPr>
+      </w:pPr>
+      <w:r>
+        <w:rPr>
+          <w:lang w:val="en-US"/>
+        </w:rPr>
+        <w:t xml:space="preserve">Inmaculada Ayala et al. describes also the </w:t>
+      </w:r>
+      <w:r>
+        <w:rPr>
+          <w:lang w:val="en-US"/>
+        </w:rPr>
+        <w:t>W</w:t>
+      </w:r>
+      <w:r>
+        <w:rPr>
+          <w:lang w:val="en-US"/>
+        </w:rPr>
+        <w:t>eb</w:t>
+      </w:r>
+      <w:r>
+        <w:rPr>
+          <w:lang w:val="en-US"/>
+        </w:rPr>
+        <w:t>S</w:t>
+      </w:r>
+      <w:r>
+        <w:rPr>
+          <w:lang w:val="en-US"/>
+        </w:rPr>
+        <w:t>ocket</w:t>
+      </w:r>
+      <w:r>
+        <w:rPr>
+          <w:lang w:val="en-US"/>
+        </w:rPr>
+        <w:t>-based</w:t>
+      </w:r>
+      <w:r>
+        <w:rPr>
+          <w:lang w:val="en-US"/>
+        </w:rPr>
+        <w:t xml:space="preserve"> approa</w:t>
+      </w:r>
+      <w:r>
+        <w:rPr>
+          <w:lang w:val="en-US"/>
+        </w:rPr>
+        <w:t>ch to the problem.</w:t>
+      </w:r>
+      <w:r>
+        <w:rPr>
+          <w:lang w:val="en-US"/>
+        </w:rPr>
+        <w:t xml:space="preserve"> With WebSocket protocol it is possible for the client to create a full-duplex persistent TCP connection to the server.</w:t>
+      </w:r>
+    </w:p>
+    <w:p>
+      <w:pPr>
+        <w:pStyle w:val="Citation"/>
+        <w:rPr>
+          <w:lang w:val="en-US"/>
+        </w:rPr>
+      </w:pPr>
+      <w:r>
+        <w:rPr>
+          <w:lang w:val="en-US"/>
+        </w:rPr>
+        <w:t xml:space="preserve">Based on this connection, the Web server is able to actively send data to the client whenever it is available. Prior to data/message exchange, the WebSocket protocol requires an initial handshake and the message exchange. The initial handshake uses the </w:t>
+      </w:r>
+      <w:proofErr w:type="spellStart"/>
+      <w:r>
+        <w:rPr>
+          <w:lang w:val="en-US"/>
+        </w:rPr>
+        <w:t>HTTPUpgrade</w:t>
+      </w:r>
+      <w:proofErr w:type="spellEnd"/>
+      <w:r>
+        <w:rPr>
+          <w:lang w:val="en-US"/>
+        </w:rPr>
+        <w:t>-request, which allows to switch from the HTTP to the WebSocket protocol. The message exchange is executed in form of frames, which contain either text or binary data</w:t>
+      </w:r>
+      <w:r>
+        <w:rPr>
+          <w:lang w:val="en-US"/>
+        </w:rPr>
+        <w:t>.</w:t>
+      </w:r>
+    </w:p>
+    <w:p>
+      <w:pPr>
+        <w:pStyle w:val="Heading3"/>
+        <w:rPr>
+          <w:lang w:val="en-US"/>
+        </w:rPr>
+      </w:pPr>
+      <w:r>
+        <w:rPr>
+          <w:lang w:val="en-US"/>
+        </w:rPr>
+        <w:t xml:space="preserve">IRC </w:t>
+      </w:r>
+      <w:r>
+        <w:rPr>
+          <w:lang w:val="en-US"/>
+        </w:rPr>
+        <w:t>notifications</w:t>
+      </w:r>
+    </w:p>
+    <w:p>
+      <w:pPr>
+        <w:pStyle w:val="1paragraph"/>
+        <w:rPr>
+          <w:lang w:val="en-US"/>
+        </w:rPr>
+      </w:pPr>
+      <w:r>
+        <w:rPr>
+          <w:lang w:val="en-US"/>
+        </w:rPr>
+        <w:t>IRC protocol is a simple plain</w:t>
+      </w:r>
+      <w:r>
+        <w:rPr>
+          <w:lang w:val="en-US"/>
+        </w:rPr>
+        <w:t xml:space="preserve"> text protocol operating over a persistent TCP connection. Effectively, similarly to the WebSocket approach, the message is delivered to the client as soon as it is available on the server.</w:t>
+      </w:r>
+      <w:bookmarkStart w:id="24" w:name="_GoBack"/>
+      <w:bookmarkEnd w:id="24"/>
+    </w:p>
+    <w:p>
+      <w:pPr>
+        <w:pStyle w:val="Heading3"/>
+        <w:rPr>
+          <w:lang w:val="en-US"/>
+        </w:rPr>
+      </w:pPr>
+      <w:r>
+        <w:rPr>
+          <w:lang w:val="en-US"/>
+        </w:rPr>
+        <w:lastRenderedPageBreak/>
+        <w:t xml:space="preserve">MQTT </w:t>
+      </w:r>
+      <w:r>
+        <w:rPr>
+          <w:lang w:val="en-US"/>
+        </w:rPr>
+        <w:t>notifications</w:t>
+      </w:r>
+    </w:p>
+    <w:p>
+      <w:pPr>
+        <w:pStyle w:val="1paragraph"/>
+        <w:rPr>
+          <w:lang w:val="en-US"/>
+        </w:rPr>
+      </w:pPr>
+      <w:r>
+        <w:rPr>
+          <w:lang w:val="da-DK"/>
+        </w:rPr>
+        <w:t xml:space="preserve">As </w:t>
+      </w:r>
+      <w:proofErr w:type="spellStart"/>
+      <w:r>
+        <w:rPr>
+          <w:lang w:val="da-DK"/>
+        </w:rPr>
+        <w:t>Konglong</w:t>
+      </w:r>
+      <w:proofErr w:type="spellEnd"/>
+      <w:r>
+        <w:rPr>
+          <w:lang w:val="da-DK"/>
+        </w:rPr>
+        <w:t xml:space="preserve"> Tang</w:t>
+      </w:r>
+      <w:r>
+        <w:rPr>
+          <w:lang w:val="da-DK"/>
+        </w:rPr>
+        <w:t xml:space="preserve"> et al. </w:t>
+      </w:r>
+      <w:r>
+        <w:rPr>
+          <w:lang w:val="en-US"/>
+        </w:rPr>
+        <w:t>Define the MQTT protocol in ” Design and Implementation of Push Notification System Based on the MQTT Protocol</w:t>
+      </w:r>
+      <w:r>
+        <w:rPr>
+          <w:lang w:val="en-US"/>
+        </w:rPr>
+        <w:t>” (2013)</w:t>
+      </w:r>
+      <w:r>
+        <w:rPr>
+          <w:lang w:val="en-US"/>
+        </w:rPr>
+        <w:t xml:space="preserve">, it’s a protocol originally designed and developed by IBM, that allows the delivery of push messages. </w:t>
+      </w:r>
+      <w:r>
+        <w:rPr>
+          <w:lang w:val="en-US"/>
+        </w:rPr>
+        <w:t>MQTT can work in one of three modes of message delivery:</w:t>
+      </w:r>
+    </w:p>
+    <w:p>
+      <w:pPr>
+        <w:pStyle w:val="Normaltext"/>
+        <w:numPr>
+          <w:ilvl w:val="0"/>
+          <w:numId w:val="28"/>
+        </w:numPr>
+        <w:rPr>
+          <w:lang w:val="en-US"/>
+        </w:rPr>
+      </w:pPr>
+      <w:r>
+        <w:rPr>
+          <w:lang w:val="en-US"/>
+        </w:rPr>
+        <w:t>At most once – the actual delivery depends only on the TCP connection and as a result some messages can be lost on the way</w:t>
+      </w:r>
+    </w:p>
+    <w:p>
+      <w:pPr>
+        <w:pStyle w:val="Normaltext"/>
+        <w:numPr>
+          <w:ilvl w:val="0"/>
+          <w:numId w:val="28"/>
+        </w:numPr>
+        <w:rPr>
+          <w:lang w:val="en-US"/>
+        </w:rPr>
+      </w:pPr>
+      <w:r>
+        <w:rPr>
+          <w:lang w:val="en-US"/>
+        </w:rPr>
+        <w:t>At least once – the server ensures that the message is delivered, but duplicates can happen</w:t>
+      </w:r>
+    </w:p>
+    <w:p>
+      <w:pPr>
+        <w:pStyle w:val="Normaltext"/>
+        <w:numPr>
+          <w:ilvl w:val="0"/>
+          <w:numId w:val="28"/>
+        </w:numPr>
+        <w:rPr>
+          <w:lang w:val="en-US"/>
+        </w:rPr>
+      </w:pPr>
+      <w:r>
+        <w:rPr>
+          <w:lang w:val="en-US"/>
+        </w:rPr>
+        <w:t>Only once – the server ensures that the message is delivered exactly one time</w:t>
+      </w:r>
+    </w:p>
+    <w:p>
+      <w:pPr>
+        <w:pStyle w:val="Normaltext"/>
+        <w:ind w:firstLine="0"/>
+        <w:rPr>
+          <w:lang w:val="en-US"/>
+        </w:rPr>
+      </w:pPr>
+      <w:r>
+        <w:rPr>
+          <w:lang w:val="en-US"/>
+        </w:rPr>
+        <w:t xml:space="preserve">It is a particularly interesting protocol in our case, as the MQTT push notification service is provided by every major cloud through IoT services. </w:t>
       </w:r>
     </w:p>
     <w:p>
@@ -4121,14 +4972,46 @@
           <w:lang w:val="en-GB"/>
         </w:rPr>
       </w:pPr>
-      <w:bookmarkStart w:id="22" w:name="_Toc518731090"/>
-      <w:r>
-        <w:rPr>
-          <w:lang w:val="en-GB"/>
-        </w:rPr>
-        <w:t>Common botnet use-cases</w:t>
-      </w:r>
-      <w:bookmarkEnd w:id="22"/>
+      <w:bookmarkStart w:id="25" w:name="_Toc518731092"/>
+      <w:r>
+        <w:rPr>
+          <w:lang w:val="en-GB"/>
+        </w:rPr>
+        <w:t>File Upload</w:t>
+      </w:r>
+      <w:bookmarkEnd w:id="25"/>
+    </w:p>
+    <w:p>
+      <w:pPr>
+        <w:pStyle w:val="1paragraph"/>
+        <w:rPr>
+          <w:color w:val="FF0000"/>
+          <w:lang w:val="en-GB"/>
+        </w:rPr>
+      </w:pPr>
+      <w:r>
+        <w:rPr>
+          <w:color w:val="FF0000"/>
+          <w:lang w:val="en-GB"/>
+        </w:rPr>
+        <w:t>//TODO: in clouds there will be buckets. Otherwise you upload stuff through IRC or HTTP directly.</w:t>
+      </w:r>
+    </w:p>
+    <w:p>
+      <w:pPr>
+        <w:pStyle w:val="Heading1"/>
+        <w:rPr>
+          <w:lang w:val="en-GB"/>
+        </w:rPr>
+      </w:pPr>
+      <w:bookmarkStart w:id="26" w:name="_Toc518731093"/>
+      <w:r>
+        <w:rPr>
+          <w:lang w:val="en-GB"/>
+        </w:rPr>
+        <w:t>Methodology</w:t>
+      </w:r>
+      <w:bookmarkEnd w:id="26"/>
     </w:p>
     <w:p>
       <w:pPr>
@@ -4143,31 +5026,84 @@
           <w:color w:val="FF0000"/>
           <w:lang w:val="en-GB"/>
         </w:rPr>
-        <w:t xml:space="preserve">//TODO: </w:t>
-      </w:r>
-      <w:r>
+        <w:t>What you’re going to use to research your paper.</w:t>
+      </w:r>
+    </w:p>
+    <w:p>
+      <w:pPr>
+        <w:pStyle w:val="Normaltext"/>
         <w:rPr>
           <w:color w:val="FF0000"/>
           <w:lang w:val="en-GB"/>
         </w:rPr>
-        <w:t>F-secure has some report on it. Same goes probably for every antivirus company…</w:t>
-      </w:r>
-    </w:p>
-    <w:p>
-      <w:pPr>
-        <w:pStyle w:val="Heading2"/>
-        <w:rPr>
-          <w:lang w:val="en-GB"/>
-        </w:rPr>
-      </w:pPr>
-      <w:bookmarkStart w:id="23" w:name="_Toc518731091"/>
-      <w:r>
-        <w:rPr>
-          <w:lang w:val="en-GB"/>
-        </w:rPr>
-        <w:t>Command delivery methods</w:t>
-      </w:r>
-      <w:bookmarkEnd w:id="23"/>
+      </w:pPr>
+      <w:r>
+        <w:rPr>
+          <w:color w:val="FF0000"/>
+          <w:lang w:val="en-GB"/>
+        </w:rPr>
+        <w:t>Describe that you’re going to use the qualitative research method</w:t>
+      </w:r>
+      <w:r>
+        <w:rPr>
+          <w:color w:val="FF0000"/>
+          <w:lang w:val="en-GB"/>
+        </w:rPr>
+        <w:t xml:space="preserve"> and shit</w:t>
+      </w:r>
+      <w:r>
+        <w:rPr>
+          <w:color w:val="FF0000"/>
+          <w:lang w:val="en-GB"/>
+        </w:rPr>
+        <w:t>.</w:t>
+      </w:r>
+    </w:p>
+    <w:p>
+      <w:pPr>
+        <w:pStyle w:val="Normaltext"/>
+        <w:rPr>
+          <w:color w:val="FF0000"/>
+          <w:lang w:val="en-GB"/>
+        </w:rPr>
+      </w:pPr>
+      <w:r>
+        <w:rPr>
+          <w:color w:val="FF0000"/>
+          <w:lang w:val="en-GB"/>
+        </w:rPr>
+        <w:t>Describe the study framework.</w:t>
+      </w:r>
+      <w:r>
+        <w:rPr>
+          <w:color w:val="FF0000"/>
+          <w:lang w:val="en-GB"/>
+        </w:rPr>
+        <w:t xml:space="preserve"> (check the link to that research from Nguyen</w:t>
+      </w:r>
+      <w:r>
+        <w:rPr>
+          <w:color w:val="FF0000"/>
+          <w:lang w:val="en-GB"/>
+        </w:rPr>
+        <w:t>, 7.2.3 – Study Framework)</w:t>
+      </w:r>
+    </w:p>
+    <w:p>
+      <w:pPr>
+        <w:pStyle w:val="Heading1"/>
+        <w:rPr>
+          <w:lang w:val="en-GB"/>
+        </w:rPr>
+      </w:pPr>
+      <w:bookmarkStart w:id="27" w:name="_Toc518731094"/>
+      <w:r>
+        <w:rPr>
+          <w:lang w:val="en-GB"/>
+        </w:rPr>
+        <w:t>Findings – case study on 3 platforms</w:t>
+      </w:r>
+      <w:bookmarkEnd w:id="27"/>
     </w:p>
     <w:p>
       <w:pPr>
@@ -4182,46 +5118,38 @@
           <w:color w:val="FF0000"/>
           <w:lang w:val="en-GB"/>
         </w:rPr>
-        <w:t>How do you do it in P2P and how in CnC. Explain why CnC approach is faster and more convenient.</w:t>
+        <w:lastRenderedPageBreak/>
+        <w:t>Market overview of cloud computing / 3 platforms.</w:t>
       </w:r>
       <w:r>
         <w:rPr>
           <w:color w:val="FF0000"/>
           <w:lang w:val="en-GB"/>
         </w:rPr>
-        <w:t xml:space="preserve"> IRC protocol? MQTT protocol?</w:t>
-      </w:r>
-    </w:p>
-    <w:p>
-      <w:pPr>
-        <w:pStyle w:val="Heading2"/>
-        <w:rPr>
-          <w:lang w:val="en-GB"/>
-        </w:rPr>
-      </w:pPr>
-      <w:bookmarkStart w:id="24" w:name="_Toc518731092"/>
-      <w:r>
-        <w:rPr>
-          <w:lang w:val="en-GB"/>
-        </w:rPr>
-        <w:t>File Upload</w:t>
-      </w:r>
-      <w:bookmarkEnd w:id="24"/>
-    </w:p>
-    <w:p>
-      <w:pPr>
-        <w:pStyle w:val="1paragraph"/>
+        <w:t xml:space="preserve"> All the info about all 3 platforms</w:t>
+      </w:r>
+      <w:r>
         <w:rPr>
           <w:color w:val="FF0000"/>
           <w:lang w:val="en-GB"/>
         </w:rPr>
-      </w:pPr>
-      <w:r>
+        <w:t>. (in separate sub-points)</w:t>
+      </w:r>
+    </w:p>
+    <w:p>
+      <w:pPr>
+        <w:pStyle w:val="Normaltext"/>
         <w:rPr>
           <w:color w:val="FF0000"/>
           <w:lang w:val="en-GB"/>
         </w:rPr>
-        <w:t>//TODO: in clouds there will be buckets. Otherwise you upload stuff through IRC or HTTP directly.</w:t>
+      </w:pPr>
+      <w:r>
+        <w:rPr>
+          <w:color w:val="FF0000"/>
+          <w:lang w:val="en-GB"/>
+        </w:rPr>
+        <w:t>Comparison of the platforms.</w:t>
       </w:r>
     </w:p>
     <w:p>
@@ -4231,90 +5159,14 @@
           <w:lang w:val="en-GB"/>
         </w:rPr>
       </w:pPr>
-      <w:bookmarkStart w:id="25" w:name="_Toc518731093"/>
-      <w:r>
-        <w:rPr>
-          <w:lang w:val="en-GB"/>
-        </w:rPr>
-        <w:t>Methodology</w:t>
-      </w:r>
-      <w:bookmarkEnd w:id="25"/>
-    </w:p>
-    <w:p>
-      <w:pPr>
-        <w:pStyle w:val="Normaltext"/>
-        <w:rPr>
-          <w:color w:val="FF0000"/>
-          <w:lang w:val="en-GB"/>
-        </w:rPr>
-      </w:pPr>
-      <w:r>
-        <w:rPr>
-          <w:color w:val="FF0000"/>
-          <w:lang w:val="en-GB"/>
-        </w:rPr>
-        <w:t>What you’re going to use to research your paper.</w:t>
-      </w:r>
-    </w:p>
-    <w:p>
-      <w:pPr>
-        <w:pStyle w:val="Normaltext"/>
-        <w:rPr>
-          <w:color w:val="FF0000"/>
-          <w:lang w:val="en-GB"/>
-        </w:rPr>
-      </w:pPr>
-      <w:r>
-        <w:rPr>
-          <w:color w:val="FF0000"/>
-          <w:lang w:val="en-GB"/>
-        </w:rPr>
-        <w:t>Describe that you’re going to use the qualitative research method</w:t>
-      </w:r>
-      <w:r>
-        <w:rPr>
-          <w:color w:val="FF0000"/>
-          <w:lang w:val="en-GB"/>
-        </w:rPr>
-        <w:t xml:space="preserve"> and shit</w:t>
-      </w:r>
-      <w:r>
-        <w:rPr>
-          <w:color w:val="FF0000"/>
-          <w:lang w:val="en-GB"/>
-        </w:rPr>
-        <w:t>.</w:t>
-      </w:r>
-    </w:p>
-    <w:p>
-      <w:pPr>
-        <w:pStyle w:val="Normaltext"/>
-        <w:rPr>
-          <w:color w:val="FF0000"/>
-          <w:lang w:val="en-GB"/>
-        </w:rPr>
-      </w:pPr>
-      <w:r>
-        <w:rPr>
-          <w:color w:val="FF0000"/>
-          <w:lang w:val="en-GB"/>
-        </w:rPr>
-        <w:t>Describe the study framework.</w:t>
-      </w:r>
-      <w:r>
-        <w:rPr>
-          <w:color w:val="FF0000"/>
-          <w:lang w:val="en-GB"/>
-        </w:rPr>
-        <w:t xml:space="preserve"> (check the link to that research from Nguyen</w:t>
-      </w:r>
-      <w:r>
-        <w:rPr>
-          <w:color w:val="FF0000"/>
-          <w:lang w:val="en-GB"/>
-        </w:rPr>
-        <w:t>, 7.2.3 – Study Framework)</w:t>
-      </w:r>
+      <w:bookmarkStart w:id="28" w:name="_Toc518731095"/>
+      <w:r>
+        <w:rPr>
+          <w:lang w:val="en-GB"/>
+        </w:rPr>
+        <w:t>Conclusion</w:t>
+      </w:r>
+      <w:bookmarkEnd w:id="28"/>
     </w:p>
     <w:p>
       <w:pPr>
@@ -4323,93 +5175,14 @@
           <w:lang w:val="en-GB"/>
         </w:rPr>
       </w:pPr>
-      <w:bookmarkStart w:id="26" w:name="_Toc518731094"/>
-      <w:r>
-        <w:rPr>
-          <w:lang w:val="en-GB"/>
-        </w:rPr>
-        <w:t>Findings – case study on 3 platforms</w:t>
-      </w:r>
-      <w:bookmarkEnd w:id="26"/>
-    </w:p>
-    <w:p>
-      <w:pPr>
-        <w:pStyle w:val="1paragraph"/>
-        <w:rPr>
-          <w:color w:val="FF0000"/>
-          <w:lang w:val="en-GB"/>
-        </w:rPr>
-      </w:pPr>
-      <w:r>
-        <w:rPr>
-          <w:color w:val="FF0000"/>
-          <w:lang w:val="en-GB"/>
-        </w:rPr>
-        <w:t>Market overview of cloud computing / 3 platforms.</w:t>
-      </w:r>
-      <w:r>
-        <w:rPr>
-          <w:color w:val="FF0000"/>
-          <w:lang w:val="en-GB"/>
-        </w:rPr>
-        <w:t xml:space="preserve"> All the info about all 3 platforms</w:t>
-      </w:r>
-      <w:r>
-        <w:rPr>
-          <w:color w:val="FF0000"/>
-          <w:lang w:val="en-GB"/>
-        </w:rPr>
-        <w:t>. (in separate sub-points)</w:t>
-      </w:r>
-    </w:p>
-    <w:p>
-      <w:pPr>
-        <w:pStyle w:val="Normaltext"/>
-        <w:rPr>
-          <w:color w:val="FF0000"/>
-          <w:lang w:val="en-GB"/>
-        </w:rPr>
-      </w:pPr>
-      <w:r>
-        <w:rPr>
-          <w:color w:val="FF0000"/>
-          <w:lang w:val="en-GB"/>
-        </w:rPr>
-        <w:t>Comparison of the platforms.</w:t>
-      </w:r>
-    </w:p>
-    <w:p>
-      <w:pPr>
-        <w:pStyle w:val="Heading1"/>
-        <w:rPr>
-          <w:lang w:val="en-GB"/>
-        </w:rPr>
-      </w:pPr>
-      <w:bookmarkStart w:id="27" w:name="_Toc518731095"/>
-      <w:r>
-        <w:rPr>
-          <w:lang w:val="en-GB"/>
-        </w:rPr>
-        <w:lastRenderedPageBreak/>
-        <w:t>Conclusion</w:t>
-      </w:r>
-      <w:bookmarkEnd w:id="27"/>
-    </w:p>
-    <w:p>
-      <w:pPr>
-        <w:pStyle w:val="Heading1"/>
-        <w:rPr>
-          <w:lang w:val="en-GB"/>
-        </w:rPr>
-      </w:pPr>
-      <w:bookmarkStart w:id="28" w:name="_Toc518731096"/>
+      <w:bookmarkStart w:id="29" w:name="_Toc518731096"/>
       <w:r>
         <w:rPr>
           <w:lang w:val="en-GB"/>
         </w:rPr>
         <w:t>Discussion</w:t>
       </w:r>
-      <w:bookmarkEnd w:id="28"/>
+      <w:bookmarkEnd w:id="29"/>
     </w:p>
     <w:p>
       <w:pPr>
@@ -4812,19 +5585,301 @@
         </w:rPr>
         <w:t>10.1145/3106237.3117767</w:t>
       </w:r>
-      <w:bookmarkStart w:id="29" w:name="_GoBack"/>
-      <w:bookmarkEnd w:id="29"/>
+    </w:p>
+    <w:p>
+      <w:pPr>
+        <w:pStyle w:val="Normaltext"/>
+        <w:ind w:left="630" w:hanging="630"/>
+        <w:rPr>
+          <w:lang w:val="en-US"/>
+        </w:rPr>
+      </w:pPr>
+      <w:r>
+        <w:rPr>
+          <w:lang w:val="es-ES"/>
+        </w:rPr>
+        <w:t xml:space="preserve">Ayala, I., Amor, M., Fuentes, L., &amp; Muñoz, D. (2017, </w:t>
+      </w:r>
+      <w:proofErr w:type="spellStart"/>
+      <w:r>
+        <w:rPr>
+          <w:lang w:val="es-ES"/>
+        </w:rPr>
+        <w:t>November</w:t>
+      </w:r>
+      <w:proofErr w:type="spellEnd"/>
+      <w:r>
+        <w:rPr>
+          <w:lang w:val="es-ES"/>
+        </w:rPr>
+        <w:t xml:space="preserve">). </w:t>
+      </w:r>
+      <w:r>
+        <w:rPr>
+          <w:lang w:val="en-US"/>
+        </w:rPr>
+        <w:t>An empirical study of power consumption of Web-based communications in mobile phones. In Dependable, Autonomic and Secure Computing, 15th Intl Conf on Pervasive Intelligence &amp; Computing, 3rd Intl Conf on Big Data Intelligence and Computing and Cyber Science and Technology Congress (DASC/</w:t>
+      </w:r>
+      <w:proofErr w:type="spellStart"/>
+      <w:r>
+        <w:rPr>
+          <w:lang w:val="en-US"/>
+        </w:rPr>
+        <w:t>PiCom</w:t>
+      </w:r>
+      <w:proofErr w:type="spellEnd"/>
+      <w:r>
+        <w:rPr>
+          <w:lang w:val="en-US"/>
+        </w:rPr>
+        <w:t>/</w:t>
+      </w:r>
+      <w:proofErr w:type="spellStart"/>
+      <w:r>
+        <w:rPr>
+          <w:lang w:val="en-US"/>
+        </w:rPr>
+        <w:t>DataCom</w:t>
+      </w:r>
+      <w:proofErr w:type="spellEnd"/>
+      <w:r>
+        <w:rPr>
+          <w:lang w:val="en-US"/>
+        </w:rPr>
+        <w:t>/</w:t>
+      </w:r>
+      <w:proofErr w:type="spellStart"/>
+      <w:r>
+        <w:rPr>
+          <w:lang w:val="en-US"/>
+        </w:rPr>
+        <w:t>CyberSciTech</w:t>
+      </w:r>
+      <w:proofErr w:type="spellEnd"/>
+      <w:r>
+        <w:rPr>
+          <w:lang w:val="en-US"/>
+        </w:rPr>
+        <w:t>), 2017 IEEE 15th Intl (pp. 861-866). IEEE.</w:t>
+      </w:r>
+    </w:p>
+    <w:p>
+      <w:pPr>
+        <w:pStyle w:val="Normaltext"/>
+        <w:rPr>
+          <w:lang w:val="pt-BR"/>
+        </w:rPr>
+      </w:pPr>
+      <w:proofErr w:type="spellStart"/>
+      <w:r>
+        <w:rPr>
+          <w:lang w:val="pt-BR"/>
+        </w:rPr>
+        <w:t>doi</w:t>
+      </w:r>
+      <w:proofErr w:type="spellEnd"/>
+      <w:r>
+        <w:rPr>
+          <w:lang w:val="pt-BR"/>
+        </w:rPr>
+        <w:t>: 10.1109/DASC-PICom-DataCom-CyberSciTec.2017.144</w:t>
+      </w:r>
+    </w:p>
+    <w:p>
+      <w:pPr>
+        <w:pStyle w:val="Normaltext"/>
+        <w:ind w:firstLine="0"/>
+        <w:rPr>
+          <w:lang w:val="pt-BR"/>
+        </w:rPr>
+      </w:pPr>
+    </w:p>
+    <w:p>
+      <w:pPr>
+        <w:pStyle w:val="Normaltext"/>
+        <w:ind w:firstLine="0"/>
+        <w:rPr>
+          <w:u w:val="single"/>
+          <w:lang w:val="de-DE"/>
+        </w:rPr>
+      </w:pPr>
+      <w:r>
+        <w:rPr>
+          <w:u w:val="single"/>
+          <w:lang w:val="de-DE"/>
+        </w:rPr>
+        <w:t xml:space="preserve">Journal </w:t>
+      </w:r>
+      <w:proofErr w:type="spellStart"/>
+      <w:r>
+        <w:rPr>
+          <w:u w:val="single"/>
+          <w:lang w:val="de-DE"/>
+        </w:rPr>
+        <w:t>articles</w:t>
+      </w:r>
+      <w:proofErr w:type="spellEnd"/>
+      <w:r>
+        <w:rPr>
+          <w:u w:val="single"/>
+          <w:lang w:val="de-DE"/>
+        </w:rPr>
+        <w:t xml:space="preserve"> </w:t>
+      </w:r>
+      <w:proofErr w:type="spellStart"/>
+      <w:r>
+        <w:rPr>
+          <w:u w:val="single"/>
+          <w:lang w:val="de-DE"/>
+        </w:rPr>
+        <w:t>without</w:t>
+      </w:r>
+      <w:proofErr w:type="spellEnd"/>
+      <w:r>
+        <w:rPr>
+          <w:u w:val="single"/>
+          <w:lang w:val="de-DE"/>
+        </w:rPr>
+        <w:t xml:space="preserve"> </w:t>
+      </w:r>
+      <w:proofErr w:type="spellStart"/>
+      <w:r>
+        <w:rPr>
+          <w:u w:val="single"/>
+          <w:lang w:val="de-DE"/>
+        </w:rPr>
+        <w:t>doi</w:t>
+      </w:r>
+      <w:proofErr w:type="spellEnd"/>
+      <w:r>
+        <w:rPr>
+          <w:u w:val="single"/>
+          <w:lang w:val="de-DE"/>
+        </w:rPr>
+        <w:t>:</w:t>
+      </w:r>
+    </w:p>
+    <w:p>
+      <w:pPr>
+        <w:pStyle w:val="Normaltext"/>
+        <w:ind w:left="630" w:hanging="630"/>
+        <w:rPr>
+          <w:lang w:val="pt-BR"/>
+        </w:rPr>
+      </w:pPr>
+      <w:r>
+        <w:rPr>
+          <w:lang w:val="de-DE"/>
+        </w:rPr>
+        <w:t xml:space="preserve">Tang, K., Wang, Y., Liu, H., Sheng, Y., Wang, X., &amp; Wei, Z. (2013, September). </w:t>
+      </w:r>
+      <w:r>
+        <w:rPr>
+          <w:lang w:val="en-US"/>
+        </w:rPr>
+        <w:t xml:space="preserve">Design and implementation of push notification system based on the MQTT protocol. </w:t>
+      </w:r>
+      <w:r>
+        <w:rPr>
+          <w:lang w:val="pt-BR"/>
+        </w:rPr>
+        <w:t xml:space="preserve">In </w:t>
+      </w:r>
+      <w:proofErr w:type="spellStart"/>
+      <w:r>
+        <w:rPr>
+          <w:lang w:val="pt-BR"/>
+        </w:rPr>
+        <w:t>International</w:t>
+      </w:r>
+      <w:proofErr w:type="spellEnd"/>
+      <w:r>
+        <w:rPr>
+          <w:lang w:val="pt-BR"/>
+        </w:rPr>
+        <w:t xml:space="preserve"> </w:t>
+      </w:r>
+      <w:proofErr w:type="spellStart"/>
+      <w:r>
+        <w:rPr>
+          <w:lang w:val="pt-BR"/>
+        </w:rPr>
+        <w:t>Conference</w:t>
+      </w:r>
+      <w:proofErr w:type="spellEnd"/>
+      <w:r>
+        <w:rPr>
+          <w:lang w:val="pt-BR"/>
+        </w:rPr>
+        <w:t xml:space="preserve"> </w:t>
+      </w:r>
+      <w:proofErr w:type="spellStart"/>
+      <w:r>
+        <w:rPr>
+          <w:lang w:val="pt-BR"/>
+        </w:rPr>
+        <w:t>on</w:t>
+      </w:r>
+      <w:proofErr w:type="spellEnd"/>
+      <w:r>
+        <w:rPr>
+          <w:lang w:val="pt-BR"/>
+        </w:rPr>
+        <w:t xml:space="preserve"> </w:t>
+      </w:r>
+      <w:proofErr w:type="spellStart"/>
+      <w:r>
+        <w:rPr>
+          <w:lang w:val="pt-BR"/>
+        </w:rPr>
+        <w:t>Information</w:t>
+      </w:r>
+      <w:proofErr w:type="spellEnd"/>
+      <w:r>
+        <w:rPr>
+          <w:lang w:val="pt-BR"/>
+        </w:rPr>
+        <w:t xml:space="preserve"> Science </w:t>
+      </w:r>
+      <w:proofErr w:type="spellStart"/>
+      <w:r>
+        <w:rPr>
+          <w:lang w:val="pt-BR"/>
+        </w:rPr>
+        <w:t>and</w:t>
+      </w:r>
+      <w:proofErr w:type="spellEnd"/>
+      <w:r>
+        <w:rPr>
+          <w:lang w:val="pt-BR"/>
+        </w:rPr>
+        <w:t xml:space="preserve"> Computer </w:t>
+      </w:r>
+      <w:proofErr w:type="spellStart"/>
+      <w:r>
+        <w:rPr>
+          <w:lang w:val="pt-BR"/>
+        </w:rPr>
+        <w:t>Applications</w:t>
+      </w:r>
+      <w:proofErr w:type="spellEnd"/>
+      <w:r>
+        <w:rPr>
+          <w:lang w:val="pt-BR"/>
+        </w:rPr>
+        <w:t xml:space="preserve"> (ISCA 2013) (pp. 116-119).</w:t>
+      </w:r>
     </w:p>
     <w:p>
       <w:pPr>
         <w:pStyle w:val="Aheadingwithoutnumbers"/>
         <w:rPr>
-          <w:lang w:val="fr-FR"/>
-        </w:rPr>
-      </w:pPr>
-      <w:r>
-        <w:rPr>
-          <w:lang w:val="fr-FR"/>
+          <w:lang w:val="pt-BR"/>
+        </w:rPr>
+      </w:pPr>
+      <w:r>
+        <w:rPr>
+          <w:lang w:val="pt-BR"/>
         </w:rPr>
         <w:t>appendices</w:t>
       </w:r>
@@ -7096,6 +8151,119 @@
     </w:lvl>
   </w:abstractNum>
   <w:abstractNum w:abstractNumId="20" w15:restartNumberingAfterBreak="0">
+    <w:nsid w:val="573B3503"/>
+    <w:multiLevelType w:val="hybridMultilevel"/>
+    <w:tmpl w:val="3078C712"/>
+    <w:lvl w:ilvl="0" w:tplc="1926168A">
+      <w:start w:val="10"/>
+      <w:numFmt w:val="bullet"/>
+      <w:lvlText w:val=""/>
+      <w:lvlJc w:val="left"/>
+      <w:pPr>
+        <w:ind w:left="927" w:hanging="360"/>
+      </w:pPr>
+      <w:rPr>
+        <w:rFonts w:ascii="Symbol" w:eastAsiaTheme="minorHAnsi" w:hAnsi="Symbol" w:cstheme="minorHAnsi" w:hint="default"/>
+      </w:rPr>
+    </w:lvl>
+    <w:lvl w:ilvl="1" w:tplc="04090003" w:tentative="1">
+      <w:start w:val="1"/>
+      <w:numFmt w:val="bullet"/>
+      <w:lvlText w:val="o"/>
+      <w:lvlJc w:val="left"/>
+      <w:pPr>
+        <w:ind w:left="1647" w:hanging="360"/>
+      </w:pPr>
+      <w:rPr>
+        <w:rFonts w:ascii="Courier New" w:hAnsi="Courier New" w:cs="Courier New" w:hint="default"/>
+      </w:rPr>
+    </w:lvl>
+    <w:lvl w:ilvl="2" w:tplc="04090005" w:tentative="1">
+      <w:start w:val="1"/>
+      <w:numFmt w:val="bullet"/>
+      <w:lvlText w:val=""/>
+      <w:lvlJc w:val="left"/>
+      <w:pPr>
+        <w:ind w:left="2367" w:hanging="360"/>
+      </w:pPr>
+      <w:rPr>
+        <w:rFonts w:ascii="Wingdings" w:hAnsi="Wingdings" w:hint="default"/>
+      </w:rPr>
+    </w:lvl>
+    <w:lvl w:ilvl="3" w:tplc="04090001" w:tentative="1">
+      <w:start w:val="1"/>
+      <w:numFmt w:val="bullet"/>
+      <w:lvlText w:val=""/>
+      <w:lvlJc w:val="left"/>
+      <w:pPr>
+        <w:ind w:left="3087" w:hanging="360"/>
+      </w:pPr>
+      <w:rPr>
+        <w:rFonts w:ascii="Symbol" w:hAnsi="Symbol" w:hint="default"/>
+      </w:rPr>
+    </w:lvl>
+    <w:lvl w:ilvl="4" w:tplc="04090003" w:tentative="1">
+      <w:start w:val="1"/>
+      <w:numFmt w:val="bullet"/>
+      <w:lvlText w:val="o"/>
+      <w:lvlJc w:val="left"/>
+      <w:pPr>
+        <w:ind w:left="3807" w:hanging="360"/>
+      </w:pPr>
+      <w:rPr>
+        <w:rFonts w:ascii="Courier New" w:hAnsi="Courier New" w:cs="Courier New" w:hint="default"/>
+      </w:rPr>
+    </w:lvl>
+    <w:lvl w:ilvl="5" w:tplc="04090005" w:tentative="1">
+      <w:start w:val="1"/>
+      <w:numFmt w:val="bullet"/>
+      <w:lvlText w:val=""/>
+      <w:lvlJc w:val="left"/>
+      <w:pPr>
+        <w:ind w:left="4527" w:hanging="360"/>
+      </w:pPr>
+      <w:rPr>
+        <w:rFonts w:ascii="Wingdings" w:hAnsi="Wingdings" w:hint="default"/>
+      </w:rPr>
+    </w:lvl>
+    <w:lvl w:ilvl="6" w:tplc="04090001" w:tentative="1">
+      <w:start w:val="1"/>
+      <w:numFmt w:val="bullet"/>
+      <w:lvlText w:val=""/>
+      <w:lvlJc w:val="left"/>
+      <w:pPr>
+        <w:ind w:left="5247" w:hanging="360"/>
+      </w:pPr>
+      <w:rPr>
+        <w:rFonts w:ascii="Symbol" w:hAnsi="Symbol" w:hint="default"/>
+      </w:rPr>
+    </w:lvl>
+    <w:lvl w:ilvl="7" w:tplc="04090003" w:tentative="1">
+      <w:start w:val="1"/>
+      <w:numFmt w:val="bullet"/>
+      <w:lvlText w:val="o"/>
+      <w:lvlJc w:val="left"/>
+      <w:pPr>
+        <w:ind w:left="5967" w:hanging="360"/>
+      </w:pPr>
+      <w:rPr>
+        <w:rFonts w:ascii="Courier New" w:hAnsi="Courier New" w:cs="Courier New" w:hint="default"/>
+      </w:rPr>
+    </w:lvl>
+    <w:lvl w:ilvl="8" w:tplc="04090005" w:tentative="1">
+      <w:start w:val="1"/>
+      <w:numFmt w:val="bullet"/>
+      <w:lvlText w:val=""/>
+      <w:lvlJc w:val="left"/>
+      <w:pPr>
+        <w:ind w:left="6687" w:hanging="360"/>
+      </w:pPr>
+      <w:rPr>
+        <w:rFonts w:ascii="Wingdings" w:hAnsi="Wingdings" w:hint="default"/>
+      </w:rPr>
+    </w:lvl>
+  </w:abstractNum>
+  <w:abstractNum w:abstractNumId="21" w15:restartNumberingAfterBreak="0">
     <w:nsid w:val="5CB012CE"/>
     <w:multiLevelType w:val="hybridMultilevel"/>
     <w:tmpl w:val="296EE60E"/>
@@ -7208,7 +8376,7 @@
       </w:rPr>
     </w:lvl>
   </w:abstractNum>
-  <w:abstractNum w:abstractNumId="21" w15:restartNumberingAfterBreak="0">
+  <w:abstractNum w:abstractNumId="22" w15:restartNumberingAfterBreak="0">
     <w:nsid w:val="69F8181F"/>
     <w:multiLevelType w:val="hybridMultilevel"/>
     <w:tmpl w:val="EADED338"/>
@@ -7294,7 +8462,7 @@
       </w:pPr>
     </w:lvl>
   </w:abstractNum>
-  <w:abstractNum w:abstractNumId="22" w15:restartNumberingAfterBreak="0">
+  <w:abstractNum w:abstractNumId="23" w15:restartNumberingAfterBreak="0">
     <w:nsid w:val="6D9122E0"/>
     <w:multiLevelType w:val="hybridMultilevel"/>
     <w:tmpl w:val="4B3C934A"/>
@@ -7407,7 +8575,7 @@
       </w:rPr>
     </w:lvl>
   </w:abstractNum>
-  <w:abstractNum w:abstractNumId="23" w15:restartNumberingAfterBreak="0">
+  <w:abstractNum w:abstractNumId="24" w15:restartNumberingAfterBreak="0">
     <w:nsid w:val="6E1979C3"/>
     <w:multiLevelType w:val="hybridMultilevel"/>
     <w:tmpl w:val="F02C7F24"/>
@@ -7520,7 +8688,7 @@
       </w:rPr>
     </w:lvl>
   </w:abstractNum>
-  <w:abstractNum w:abstractNumId="24" w15:restartNumberingAfterBreak="0">
+  <w:abstractNum w:abstractNumId="25" w15:restartNumberingAfterBreak="0">
     <w:nsid w:val="710B718F"/>
     <w:multiLevelType w:val="hybridMultilevel"/>
     <w:tmpl w:val="73F84B4E"/>
@@ -7703,10 +8871,10 @@
     <w:abstractNumId w:val="9"/>
   </w:num>
   <w:num w:numId="6">
-    <w:abstractNumId w:val="21"/>
+    <w:abstractNumId w:val="22"/>
   </w:num>
   <w:num w:numId="7">
-    <w:abstractNumId w:val="23"/>
+    <w:abstractNumId w:val="24"/>
   </w:num>
   <w:num w:numId="8">
     <w:abstractNumId w:val="1"/>
@@ -7721,10 +8889,10 @@
     <w:abstractNumId w:val="17"/>
   </w:num>
   <w:num w:numId="12">
-    <w:abstractNumId w:val="24"/>
+    <w:abstractNumId w:val="25"/>
   </w:num>
   <w:num w:numId="13">
-    <w:abstractNumId w:val="22"/>
+    <w:abstractNumId w:val="23"/>
   </w:num>
   <w:num w:numId="14">
     <w:abstractNumId w:val="0"/>
@@ -7757,7 +8925,7 @@
     <w:abstractNumId w:val="19"/>
   </w:num>
   <w:num w:numId="24">
-    <w:abstractNumId w:val="20"/>
+    <w:abstractNumId w:val="21"/>
   </w:num>
   <w:num w:numId="25">
     <w:abstractNumId w:val="3"/>
@@ -7767,6 +8935,9 @@
   </w:num>
   <w:num w:numId="27">
     <w:abstractNumId w:val="4"/>
+  </w:num>
+  <w:num w:numId="28">
+    <w:abstractNumId w:val="20"/>
   </w:num>
 </w:numbering>
 </file>
@@ -9505,7 +10676,7 @@
 </file>
 
 <file path=customXml/itemProps1.xml><?xml version="1.0" encoding="utf-8"?>
-<ds:datastoreItem xmlns:ds="http://schemas.openxmlformats.org/officeDocument/2006/customXml" ds:itemID="{E1AA6F09-BF45-4ADA-BC47-4D2F9EF1C95D}">
+<ds:datastoreItem xmlns:ds="http://schemas.openxmlformats.org/officeDocument/2006/customXml" ds:itemID="{18C314E8-CFC7-45E8-88DB-2457C7D388A2}">
   <ds:schemaRefs>
     <ds:schemaRef ds:uri="http://schemas.openxmlformats.org/officeDocument/2006/bibliography"/>
   </ds:schemaRefs>

</xml_diff>

<commit_message>
wrote a chapter about methodologies
</commit_message>
<xml_diff>
--- a/Kamil Janowski - master's thesis.docx
+++ b/Kamil Janowski - master's thesis.docx
@@ -4814,8 +4814,6 @@
         </w:rPr>
         <w:t xml:space="preserve"> text protocol operating over a persistent TCP connection. Effectively, similarly to the WebSocket approach, the message is delivered to the client as soon as it is available on the server.</w:t>
       </w:r>
-      <w:bookmarkStart w:id="24" w:name="_GoBack"/>
-      <w:bookmarkEnd w:id="24"/>
     </w:p>
     <w:p>
       <w:pPr>
@@ -4847,29 +4845,23 @@
       </w:pPr>
       <w:r>
         <w:rPr>
-          <w:lang w:val="da-DK"/>
+          <w:lang w:val="en-US"/>
         </w:rPr>
         <w:t xml:space="preserve">As </w:t>
       </w:r>
       <w:proofErr w:type="spellStart"/>
       <w:r>
         <w:rPr>
-          <w:lang w:val="da-DK"/>
+          <w:lang w:val="en-US"/>
         </w:rPr>
         <w:t>Konglong</w:t>
       </w:r>
       <w:proofErr w:type="spellEnd"/>
       <w:r>
         <w:rPr>
-          <w:lang w:val="da-DK"/>
-        </w:rPr>
-        <w:t xml:space="preserve"> Tang</w:t>
-      </w:r>
-      <w:r>
-        <w:rPr>
-          <w:lang w:val="da-DK"/>
-        </w:rPr>
-        <w:t xml:space="preserve"> et al. </w:t>
+          <w:lang w:val="en-US"/>
+        </w:rPr>
+        <w:t xml:space="preserve"> Tang et al. </w:t>
       </w:r>
       <w:r>
         <w:rPr>
@@ -4967,24 +4959,618 @@
     </w:p>
     <w:p>
       <w:pPr>
+        <w:pStyle w:val="Heading1"/>
+        <w:rPr>
+          <w:lang w:val="en-GB"/>
+        </w:rPr>
+      </w:pPr>
+      <w:bookmarkStart w:id="24" w:name="_Toc518731093"/>
+      <w:r>
+        <w:rPr>
+          <w:lang w:val="en-GB"/>
+        </w:rPr>
+        <w:t>Methodology</w:t>
+      </w:r>
+      <w:bookmarkEnd w:id="24"/>
+    </w:p>
+    <w:p>
+      <w:pPr>
+        <w:pStyle w:val="1paragraph"/>
+        <w:rPr>
+          <w:lang w:val="en-GB"/>
+        </w:rPr>
+      </w:pPr>
+      <w:r>
+        <w:rPr>
+          <w:lang w:val="en-GB"/>
+        </w:rPr>
+        <w:t xml:space="preserve">This part describes the methodology </w:t>
+      </w:r>
+      <w:r>
+        <w:rPr>
+          <w:lang w:val="en-GB"/>
+        </w:rPr>
+        <w:t>used</w:t>
+      </w:r>
+      <w:r>
+        <w:rPr>
+          <w:lang w:val="en-GB"/>
+        </w:rPr>
+        <w:t xml:space="preserve"> </w:t>
+      </w:r>
+      <w:r>
+        <w:rPr>
+          <w:lang w:val="en-GB"/>
+        </w:rPr>
+        <w:t>for</w:t>
+      </w:r>
+      <w:r>
+        <w:rPr>
+          <w:lang w:val="en-GB"/>
+        </w:rPr>
+        <w:t xml:space="preserve"> the study.</w:t>
+      </w:r>
+      <w:r>
+        <w:rPr>
+          <w:lang w:val="en-GB"/>
+        </w:rPr>
+        <w:t xml:space="preserve"> It will describe the full approach of conducting the study, the data collection methods, the research methods and the purpose of the study.</w:t>
+      </w:r>
+    </w:p>
+    <w:p>
+      <w:pPr>
         <w:pStyle w:val="Heading2"/>
         <w:rPr>
           <w:lang w:val="en-GB"/>
         </w:rPr>
       </w:pPr>
-      <w:bookmarkStart w:id="25" w:name="_Toc518731092"/>
-      <w:r>
-        <w:rPr>
-          <w:lang w:val="en-GB"/>
-        </w:rPr>
-        <w:t>File Upload</w:t>
-      </w:r>
+      <w:r>
+        <w:rPr>
+          <w:lang w:val="en-GB"/>
+        </w:rPr>
+        <w:t>Purpose of the study</w:t>
+      </w:r>
+    </w:p>
+    <w:p>
+      <w:pPr>
+        <w:pStyle w:val="Normaltext"/>
+        <w:rPr>
+          <w:lang w:val="en-GB"/>
+        </w:rPr>
+      </w:pPr>
+      <w:r>
+        <w:rPr>
+          <w:lang w:val="en-GB"/>
+        </w:rPr>
+        <w:t>The purpose is exploratory. The exploratory research</w:t>
+      </w:r>
+      <w:r>
+        <w:rPr>
+          <w:lang w:val="en-GB"/>
+        </w:rPr>
+        <w:t xml:space="preserve">, as the name already implies, aims to explore the research questions rather than provide the ultimate solution to the problem. This is important in this case, as there is </w:t>
+      </w:r>
+      <w:r>
+        <w:rPr>
+          <w:lang w:val="en-GB"/>
+        </w:rPr>
+        <w:t xml:space="preserve">are hundreds </w:t>
+      </w:r>
+      <w:r>
+        <w:rPr>
+          <w:lang w:val="en-GB"/>
+        </w:rPr>
+        <w:t>of ways to implement a malware.</w:t>
+      </w:r>
+      <w:r>
+        <w:rPr>
+          <w:lang w:val="en-GB"/>
+        </w:rPr>
+        <w:t xml:space="preserve"> </w:t>
+      </w:r>
+      <w:r>
+        <w:rPr>
+          <w:lang w:val="en-GB"/>
+        </w:rPr>
+        <w:t xml:space="preserve">It simply wouldn’t be feasible to go through them all to find the one </w:t>
+      </w:r>
+      <w:r>
+        <w:rPr>
+          <w:lang w:val="en-GB"/>
+        </w:rPr>
+        <w:t>best solution.</w:t>
+      </w:r>
+    </w:p>
+    <w:p>
+      <w:pPr>
+        <w:pStyle w:val="Normaltext"/>
+        <w:rPr>
+          <w:lang w:val="en-GB"/>
+        </w:rPr>
+      </w:pPr>
+      <w:r>
+        <w:rPr>
+          <w:lang w:val="en-GB"/>
+        </w:rPr>
+        <w:t xml:space="preserve">The paper will compare various cloud platforms, services they provide and the cost of their usage to find various possible architectures for our Command and Control server and effectively the malware communicating with it. In the </w:t>
+      </w:r>
+      <w:r>
+        <w:rPr>
+          <w:lang w:val="en-GB"/>
+        </w:rPr>
+        <w:lastRenderedPageBreak/>
+        <w:t>end we will also compare the cost of maintenance of different architectural approaches. After all the very reason why designing a Cloud Platform-specific CnC server  makes sense is because it can drastically lower the execution costs.</w:t>
+      </w:r>
+    </w:p>
+    <w:p>
+      <w:pPr>
+        <w:pStyle w:val="Normaltext"/>
+        <w:rPr>
+          <w:lang w:val="en-GB"/>
+        </w:rPr>
+      </w:pPr>
+      <w:r>
+        <w:rPr>
+          <w:lang w:val="en-GB"/>
+        </w:rPr>
+        <w:t xml:space="preserve">It is also worth mentioning </w:t>
+      </w:r>
+      <w:r>
+        <w:rPr>
+          <w:lang w:val="en-GB"/>
+        </w:rPr>
+        <w:t xml:space="preserve">here </w:t>
+      </w:r>
+      <w:r>
+        <w:rPr>
+          <w:lang w:val="en-GB"/>
+        </w:rPr>
+        <w:t xml:space="preserve">that </w:t>
+      </w:r>
+      <w:r>
+        <w:rPr>
+          <w:lang w:val="en-GB"/>
+        </w:rPr>
+        <w:t>malware development is not among any of the target applications of those cloud platforms. While they provide a number of very convenient features useful for building robust web applications, management of IoT devices and AI data processing, services that might turn out to be essential to achieve our goals might simply not be in place. Should that happen, the only way to execute our solution is to spawn a virtual machine inside that cloud, running a standalone CnC server, what defeats the purpose of using that specific cloud.</w:t>
+      </w:r>
+    </w:p>
+    <w:p>
+      <w:pPr>
+        <w:pStyle w:val="Heading2"/>
+        <w:rPr>
+          <w:lang w:val="en-GB"/>
+        </w:rPr>
+      </w:pPr>
+      <w:r>
+        <w:rPr>
+          <w:lang w:val="en-GB"/>
+        </w:rPr>
+        <w:t>Research approach</w:t>
+      </w:r>
+    </w:p>
+    <w:p>
+      <w:pPr>
+        <w:pStyle w:val="1paragraph"/>
+        <w:rPr>
+          <w:lang w:val="en-GB"/>
+        </w:rPr>
+      </w:pPr>
+      <w:r>
+        <w:rPr>
+          <w:lang w:val="en-GB"/>
+        </w:rPr>
+        <w:t>In the paper we will use the deductive approach.</w:t>
+      </w:r>
+      <w:r>
+        <w:rPr>
+          <w:lang w:val="en-GB"/>
+        </w:rPr>
+        <w:t xml:space="preserve"> When utilizing the deductive research approach we want to start with a hypothesis </w:t>
+      </w:r>
+      <w:r>
+        <w:rPr>
+          <w:lang w:val="en-GB"/>
+        </w:rPr>
+        <w:t xml:space="preserve">and the through data collection we want to build a proven theory. </w:t>
+      </w:r>
+      <w:r>
+        <w:rPr>
+          <w:lang w:val="en-GB"/>
+        </w:rPr>
+        <w:t>In this case our hypothesis is that it is possible to build a CnC solution using only the serverless technologies provided by various cloud platforms and therefore minimize the cost of execution of the CnC application while keeping it scalable, what is necessary to manage a large number of</w:t>
+      </w:r>
+      <w:r>
+        <w:rPr>
+          <w:lang w:val="en-GB"/>
+        </w:rPr>
+        <w:t xml:space="preserve"> clients.</w:t>
+      </w:r>
+    </w:p>
+    <w:p>
+      <w:pPr>
+        <w:pStyle w:val="Heading2"/>
+        <w:rPr>
+          <w:lang w:val="en-GB"/>
+        </w:rPr>
+      </w:pPr>
+      <w:r>
+        <w:rPr>
+          <w:lang w:val="en-GB"/>
+        </w:rPr>
+        <w:t>Research method</w:t>
+      </w:r>
+    </w:p>
+    <w:p>
+      <w:pPr>
+        <w:pStyle w:val="Normaltext"/>
+        <w:ind w:firstLine="0"/>
+        <w:rPr>
+          <w:lang w:val="en-GB"/>
+        </w:rPr>
+      </w:pPr>
+      <w:bookmarkStart w:id="25" w:name="_GoBack"/>
       <w:bookmarkEnd w:id="25"/>
+      <w:r>
+        <w:rPr>
+          <w:lang w:val="en-GB"/>
+        </w:rPr>
+        <w:t>We will use the qualitative case study research method.</w:t>
+      </w:r>
+      <w:r>
+        <w:rPr>
+          <w:lang w:val="en-GB"/>
+        </w:rPr>
+        <w:t xml:space="preserve"> The qualitative </w:t>
+      </w:r>
+      <w:r>
+        <w:rPr>
+          <w:lang w:val="en-GB"/>
+        </w:rPr>
+        <w:t>case study</w:t>
+      </w:r>
+      <w:r>
+        <w:rPr>
+          <w:lang w:val="en-GB"/>
+        </w:rPr>
+        <w:t xml:space="preserve"> method is used to collect</w:t>
+      </w:r>
+      <w:r>
+        <w:rPr>
+          <w:lang w:val="en-GB"/>
+        </w:rPr>
+        <w:t xml:space="preserve"> the </w:t>
+      </w:r>
+      <w:r>
+        <w:rPr>
+          <w:lang w:val="en-GB"/>
+        </w:rPr>
+        <w:t>data</w:t>
+      </w:r>
+      <w:r>
+        <w:rPr>
+          <w:lang w:val="en-GB"/>
+        </w:rPr>
+        <w:t xml:space="preserve"> through in-depth investigation of multiple cases within one context.</w:t>
+      </w:r>
+    </w:p>
+    <w:p>
+      <w:pPr>
+        <w:pStyle w:val="Normaltext"/>
+        <w:ind w:firstLine="0"/>
+        <w:rPr>
+          <w:lang w:val="en-GB"/>
+        </w:rPr>
+      </w:pPr>
+      <w:r>
+        <w:rPr>
+          <w:lang w:val="en-GB"/>
+        </w:rPr>
+        <w:t>The study will focus on three cases of three different clouds:</w:t>
+      </w:r>
+    </w:p>
+    <w:p>
+      <w:pPr>
+        <w:pStyle w:val="Normaltext"/>
+        <w:numPr>
+          <w:ilvl w:val="0"/>
+          <w:numId w:val="28"/>
+        </w:numPr>
+        <w:rPr>
+          <w:lang w:val="en-GB"/>
+        </w:rPr>
+      </w:pPr>
+      <w:r>
+        <w:rPr>
+          <w:lang w:val="en-GB"/>
+        </w:rPr>
+        <w:t>Amazon Web Services (AWS)</w:t>
+      </w:r>
+    </w:p>
+    <w:p>
+      <w:pPr>
+        <w:pStyle w:val="Normaltext"/>
+        <w:numPr>
+          <w:ilvl w:val="0"/>
+          <w:numId w:val="28"/>
+        </w:numPr>
+        <w:rPr>
+          <w:lang w:val="en-GB"/>
+        </w:rPr>
+      </w:pPr>
+      <w:r>
+        <w:rPr>
+          <w:lang w:val="en-GB"/>
+        </w:rPr>
+        <w:t>Google Cloud Platform (GCP)</w:t>
+      </w:r>
+    </w:p>
+    <w:p>
+      <w:pPr>
+        <w:pStyle w:val="Normaltext"/>
+        <w:numPr>
+          <w:ilvl w:val="0"/>
+          <w:numId w:val="28"/>
+        </w:numPr>
+        <w:rPr>
+          <w:lang w:val="en-GB"/>
+        </w:rPr>
+      </w:pPr>
+      <w:r>
+        <w:rPr>
+          <w:lang w:val="en-GB"/>
+        </w:rPr>
+        <w:t>Microsoft Azure</w:t>
+      </w:r>
+    </w:p>
+    <w:p>
+      <w:pPr>
+        <w:pStyle w:val="Normaltext"/>
+        <w:ind w:firstLine="0"/>
+        <w:rPr>
+          <w:lang w:val="en-GB"/>
+        </w:rPr>
+      </w:pPr>
+      <w:r>
+        <w:rPr>
+          <w:lang w:val="en-GB"/>
+        </w:rPr>
+        <w:lastRenderedPageBreak/>
+        <w:t xml:space="preserve">These are currently the most commonly used cloud platforms. </w:t>
+      </w:r>
+      <w:r>
+        <w:rPr>
+          <w:lang w:val="en-GB"/>
+        </w:rPr>
+        <w:t>Each one of these clouds support serverless computing in one way or another, whether those are lambdas, Google App</w:t>
+      </w:r>
+      <w:r>
+        <w:rPr>
+          <w:lang w:val="en-GB"/>
+        </w:rPr>
+        <w:t xml:space="preserve"> </w:t>
+      </w:r>
+      <w:r>
+        <w:rPr>
+          <w:lang w:val="en-GB"/>
+        </w:rPr>
+        <w:t>Engine</w:t>
+      </w:r>
+      <w:r>
+        <w:rPr>
+          <w:lang w:val="en-GB"/>
+        </w:rPr>
+        <w:t xml:space="preserve"> or other form of serverless logic executor</w:t>
+      </w:r>
+      <w:r>
+        <w:rPr>
+          <w:lang w:val="en-GB"/>
+        </w:rPr>
+        <w:t xml:space="preserve"> and </w:t>
+      </w:r>
+      <w:r>
+        <w:rPr>
+          <w:lang w:val="en-GB"/>
+        </w:rPr>
+        <w:t>after all those are the services this study puts a lot of emphasis on</w:t>
+      </w:r>
+      <w:r>
+        <w:rPr>
+          <w:lang w:val="en-GB"/>
+        </w:rPr>
+        <w:t>.</w:t>
+      </w:r>
+      <w:r>
+        <w:rPr>
+          <w:lang w:val="en-GB"/>
+        </w:rPr>
+        <w:t xml:space="preserve"> They all also provide various ways of message delivery through various custom push notification services to HTTP and MQTT-based IoT services</w:t>
+      </w:r>
+      <w:r>
+        <w:rPr>
+          <w:lang w:val="en-GB"/>
+        </w:rPr>
+        <w:t xml:space="preserve">. </w:t>
+      </w:r>
+      <w:r>
+        <w:rPr>
+          <w:lang w:val="en-GB"/>
+        </w:rPr>
+        <w:t>Some of them also provide other services that can allow us to make our malware more effective (like for instance the P2P services)</w:t>
+      </w:r>
+      <w:r>
+        <w:rPr>
+          <w:lang w:val="en-GB"/>
+        </w:rPr>
+        <w:t>.</w:t>
+      </w:r>
+    </w:p>
+    <w:p>
+      <w:pPr>
+        <w:pStyle w:val="Normaltext"/>
+        <w:ind w:firstLine="0"/>
+        <w:rPr>
+          <w:color w:val="FF0000"/>
+          <w:lang w:val="en-US"/>
+        </w:rPr>
+      </w:pPr>
+      <w:r>
+        <w:rPr>
+          <w:color w:val="FF0000"/>
+          <w:lang w:val="en-US"/>
+        </w:rPr>
+        <w:t>//TODO: find a paper describing cloud market s</w:t>
+      </w:r>
+      <w:r>
+        <w:rPr>
+          <w:color w:val="FF0000"/>
+          <w:lang w:val="en-US"/>
+        </w:rPr>
+        <w:t>hares to prove that these are actually the 3 biggest clouds</w:t>
+      </w:r>
+    </w:p>
+    <w:p>
+      <w:pPr>
+        <w:pStyle w:val="Heading2"/>
+        <w:rPr>
+          <w:lang w:val="en-GB"/>
+        </w:rPr>
+      </w:pPr>
+      <w:r>
+        <w:rPr>
+          <w:lang w:val="en-GB"/>
+        </w:rPr>
+        <w:t>Data collection</w:t>
+      </w:r>
     </w:p>
     <w:p>
       <w:pPr>
         <w:pStyle w:val="1paragraph"/>
         <w:rPr>
+          <w:lang w:val="en-GB"/>
+        </w:rPr>
+      </w:pPr>
+      <w:r>
+        <w:rPr>
+          <w:lang w:val="en-GB"/>
+        </w:rPr>
+        <w:t xml:space="preserve">In exploratory </w:t>
+      </w:r>
+      <w:r>
+        <w:rPr>
+          <w:lang w:val="en-GB"/>
+        </w:rPr>
+        <w:t>case studies data often is collected through questionnaires, interviews and experiments.</w:t>
+      </w:r>
+      <w:r>
+        <w:rPr>
+          <w:lang w:val="en-GB"/>
+        </w:rPr>
+        <w:t xml:space="preserve"> While </w:t>
+      </w:r>
+      <w:r>
+        <w:rPr>
+          <w:lang w:val="en-GB"/>
+        </w:rPr>
+        <w:t>the questionnaires and interviews make very little sense in terms of technology-related studies, the experiments do.</w:t>
+      </w:r>
+    </w:p>
+    <w:p>
+      <w:pPr>
+        <w:pStyle w:val="1paragraph"/>
+        <w:rPr>
+          <w:lang w:val="en-GB"/>
+        </w:rPr>
+      </w:pPr>
+      <w:r>
+        <w:rPr>
+          <w:lang w:val="en-GB"/>
+        </w:rPr>
+        <w:t>In the study we will collect the data through:</w:t>
+      </w:r>
+    </w:p>
+    <w:p>
+      <w:pPr>
+        <w:pStyle w:val="1paragraph"/>
+        <w:numPr>
+          <w:ilvl w:val="0"/>
+          <w:numId w:val="28"/>
+        </w:numPr>
+        <w:rPr>
+          <w:lang w:val="en-GB"/>
+        </w:rPr>
+      </w:pPr>
+      <w:r>
+        <w:rPr>
+          <w:lang w:val="en-GB"/>
+        </w:rPr>
+        <w:t>Already existing research papers</w:t>
+      </w:r>
+      <w:r>
+        <w:rPr>
+          <w:lang w:val="en-GB"/>
+        </w:rPr>
+        <w:t xml:space="preserve">, official </w:t>
+      </w:r>
+      <w:r>
+        <w:rPr>
+          <w:lang w:val="en-GB"/>
+        </w:rPr>
+        <w:t xml:space="preserve">cloud </w:t>
+      </w:r>
+      <w:r>
+        <w:rPr>
+          <w:lang w:val="en-GB"/>
+        </w:rPr>
+        <w:t>documentations</w:t>
+      </w:r>
+      <w:r>
+        <w:rPr>
+          <w:lang w:val="en-GB"/>
+        </w:rPr>
+        <w:t xml:space="preserve"> and blogs on related topics. Especially the blogs may prove to be very useful as most framework and technology providers as well as data security companies tend to describe on their blogs various approaches to various problems related to architecture, implementation and security threats.</w:t>
+      </w:r>
+    </w:p>
+    <w:p>
+      <w:pPr>
+        <w:pStyle w:val="Normaltext"/>
+        <w:numPr>
+          <w:ilvl w:val="0"/>
+          <w:numId w:val="28"/>
+        </w:numPr>
+        <w:rPr>
+          <w:lang w:val="en-GB"/>
+        </w:rPr>
+      </w:pPr>
+      <w:r>
+        <w:rPr>
+          <w:lang w:val="en-GB"/>
+        </w:rPr>
+        <w:t xml:space="preserve">Empirical implementation, to validate that the approach is actually feasible. </w:t>
+      </w:r>
+      <w:r>
+        <w:rPr>
+          <w:lang w:val="en-GB"/>
+        </w:rPr>
+        <w:t xml:space="preserve">In the software development it is a very common case that a certain technology appears to </w:t>
+      </w:r>
+      <w:r>
+        <w:rPr>
+          <w:lang w:val="en-GB"/>
+        </w:rPr>
+        <w:t xml:space="preserve">solve the proposed problem, whereas during the implementation of the solution it turns out that the selected technology imposes certain limitations, yielding it inapplicable for the specific problem. </w:t>
+      </w:r>
+      <w:r>
+        <w:rPr>
+          <w:lang w:val="en-GB"/>
+        </w:rPr>
+        <w:t>Effectively the only way of ensuring that the solutions we will propose in this study are valid is to implement the proof of concept for each one of them.</w:t>
+      </w:r>
+    </w:p>
+    <w:p>
+      <w:pPr>
+        <w:pStyle w:val="Normaltext"/>
+        <w:ind w:firstLine="964"/>
+        <w:rPr>
           <w:color w:val="FF0000"/>
           <w:lang w:val="en-GB"/>
         </w:rPr>
@@ -4994,7 +5580,38 @@
           <w:color w:val="FF0000"/>
           <w:lang w:val="en-GB"/>
         </w:rPr>
-        <w:t>//TODO: in clouds there will be buckets. Otherwise you upload stuff through IRC or HTTP directly.</w:t>
+        <w:lastRenderedPageBreak/>
+        <w:t>Data collection through documentary analysis and empiric implementation.</w:t>
+      </w:r>
+    </w:p>
+    <w:p>
+      <w:pPr>
+        <w:pStyle w:val="Normaltext"/>
+        <w:rPr>
+          <w:color w:val="FF0000"/>
+          <w:lang w:val="en-GB"/>
+        </w:rPr>
+      </w:pPr>
+      <w:r>
+        <w:rPr>
+          <w:color w:val="FF0000"/>
+          <w:lang w:val="en-GB"/>
+        </w:rPr>
+        <w:t>Describe the study framework.</w:t>
+      </w:r>
+      <w:r>
+        <w:rPr>
+          <w:color w:val="FF0000"/>
+          <w:lang w:val="en-GB"/>
+        </w:rPr>
+        <w:t xml:space="preserve"> (check the link to that research from Nguyen</w:t>
+      </w:r>
+      <w:r>
+        <w:rPr>
+          <w:color w:val="FF0000"/>
+          <w:lang w:val="en-GB"/>
+        </w:rPr>
+        <w:t>, 7.2.3 – Study Framework)</w:t>
       </w:r>
     </w:p>
     <w:p>
@@ -5004,17 +5621,47 @@
           <w:lang w:val="en-GB"/>
         </w:rPr>
       </w:pPr>
-      <w:bookmarkStart w:id="26" w:name="_Toc518731093"/>
-      <w:r>
-        <w:rPr>
-          <w:lang w:val="en-GB"/>
-        </w:rPr>
-        <w:t>Methodology</w:t>
+      <w:bookmarkStart w:id="26" w:name="_Toc518731094"/>
+      <w:r>
+        <w:rPr>
+          <w:lang w:val="en-GB"/>
+        </w:rPr>
+        <w:t>Findings – case study on 3 platforms</w:t>
       </w:r>
       <w:bookmarkEnd w:id="26"/>
     </w:p>
     <w:p>
       <w:pPr>
+        <w:pStyle w:val="1paragraph"/>
+        <w:rPr>
+          <w:color w:val="FF0000"/>
+          <w:lang w:val="en-GB"/>
+        </w:rPr>
+      </w:pPr>
+      <w:r>
+        <w:rPr>
+          <w:color w:val="FF0000"/>
+          <w:lang w:val="en-GB"/>
+        </w:rPr>
+        <w:t>Market overview of cloud computing / 3 platforms.</w:t>
+      </w:r>
+      <w:r>
+        <w:rPr>
+          <w:color w:val="FF0000"/>
+          <w:lang w:val="en-GB"/>
+        </w:rPr>
+        <w:t xml:space="preserve"> All the info about all 3 platforms</w:t>
+      </w:r>
+      <w:r>
+        <w:rPr>
+          <w:color w:val="FF0000"/>
+          <w:lang w:val="en-GB"/>
+        </w:rPr>
+        <w:t>. (in separate sub-points)</w:t>
+      </w:r>
+    </w:p>
+    <w:p>
+      <w:pPr>
         <w:pStyle w:val="Normaltext"/>
         <w:rPr>
           <w:color w:val="FF0000"/>
@@ -5026,67 +5673,7 @@
           <w:color w:val="FF0000"/>
           <w:lang w:val="en-GB"/>
         </w:rPr>
-        <w:t>What you’re going to use to research your paper.</w:t>
-      </w:r>
-    </w:p>
-    <w:p>
-      <w:pPr>
-        <w:pStyle w:val="Normaltext"/>
-        <w:rPr>
-          <w:color w:val="FF0000"/>
-          <w:lang w:val="en-GB"/>
-        </w:rPr>
-      </w:pPr>
-      <w:r>
-        <w:rPr>
-          <w:color w:val="FF0000"/>
-          <w:lang w:val="en-GB"/>
-        </w:rPr>
-        <w:t>Describe that you’re going to use the qualitative research method</w:t>
-      </w:r>
-      <w:r>
-        <w:rPr>
-          <w:color w:val="FF0000"/>
-          <w:lang w:val="en-GB"/>
-        </w:rPr>
-        <w:t xml:space="preserve"> and shit</w:t>
-      </w:r>
-      <w:r>
-        <w:rPr>
-          <w:color w:val="FF0000"/>
-          <w:lang w:val="en-GB"/>
-        </w:rPr>
-        <w:t>.</w:t>
-      </w:r>
-    </w:p>
-    <w:p>
-      <w:pPr>
-        <w:pStyle w:val="Normaltext"/>
-        <w:rPr>
-          <w:color w:val="FF0000"/>
-          <w:lang w:val="en-GB"/>
-        </w:rPr>
-      </w:pPr>
-      <w:r>
-        <w:rPr>
-          <w:color w:val="FF0000"/>
-          <w:lang w:val="en-GB"/>
-        </w:rPr>
-        <w:t>Describe the study framework.</w:t>
-      </w:r>
-      <w:r>
-        <w:rPr>
-          <w:color w:val="FF0000"/>
-          <w:lang w:val="en-GB"/>
-        </w:rPr>
-        <w:t xml:space="preserve"> (check the link to that research from Nguyen</w:t>
-      </w:r>
-      <w:r>
-        <w:rPr>
-          <w:color w:val="FF0000"/>
-          <w:lang w:val="en-GB"/>
-        </w:rPr>
-        <w:t>, 7.2.3 – Study Framework)</w:t>
+        <w:t>Comparison of the platforms.</w:t>
       </w:r>
     </w:p>
     <w:p>
@@ -5096,93 +5683,30 @@
           <w:lang w:val="en-GB"/>
         </w:rPr>
       </w:pPr>
-      <w:bookmarkStart w:id="27" w:name="_Toc518731094"/>
-      <w:r>
-        <w:rPr>
-          <w:lang w:val="en-GB"/>
-        </w:rPr>
-        <w:t>Findings – case study on 3 platforms</w:t>
+      <w:bookmarkStart w:id="27" w:name="_Toc518731095"/>
+      <w:r>
+        <w:rPr>
+          <w:lang w:val="en-GB"/>
+        </w:rPr>
+        <w:t>Conclusion</w:t>
       </w:r>
       <w:bookmarkEnd w:id="27"/>
     </w:p>
     <w:p>
       <w:pPr>
-        <w:pStyle w:val="1paragraph"/>
-        <w:rPr>
-          <w:color w:val="FF0000"/>
-          <w:lang w:val="en-GB"/>
-        </w:rPr>
-      </w:pPr>
-      <w:r>
-        <w:rPr>
-          <w:color w:val="FF0000"/>
-          <w:lang w:val="en-GB"/>
-        </w:rPr>
-        <w:lastRenderedPageBreak/>
-        <w:t>Market overview of cloud computing / 3 platforms.</w:t>
-      </w:r>
-      <w:r>
-        <w:rPr>
-          <w:color w:val="FF0000"/>
-          <w:lang w:val="en-GB"/>
-        </w:rPr>
-        <w:t xml:space="preserve"> All the info about all 3 platforms</w:t>
-      </w:r>
-      <w:r>
-        <w:rPr>
-          <w:color w:val="FF0000"/>
-          <w:lang w:val="en-GB"/>
-        </w:rPr>
-        <w:t>. (in separate sub-points)</w:t>
-      </w:r>
-    </w:p>
-    <w:p>
-      <w:pPr>
-        <w:pStyle w:val="Normaltext"/>
-        <w:rPr>
-          <w:color w:val="FF0000"/>
-          <w:lang w:val="en-GB"/>
-        </w:rPr>
-      </w:pPr>
-      <w:r>
-        <w:rPr>
-          <w:color w:val="FF0000"/>
-          <w:lang w:val="en-GB"/>
-        </w:rPr>
-        <w:t>Comparison of the platforms.</w:t>
-      </w:r>
-    </w:p>
-    <w:p>
-      <w:pPr>
         <w:pStyle w:val="Heading1"/>
         <w:rPr>
           <w:lang w:val="en-GB"/>
         </w:rPr>
       </w:pPr>
-      <w:bookmarkStart w:id="28" w:name="_Toc518731095"/>
-      <w:r>
-        <w:rPr>
-          <w:lang w:val="en-GB"/>
-        </w:rPr>
-        <w:t>Conclusion</w:t>
+      <w:bookmarkStart w:id="28" w:name="_Toc518731096"/>
+      <w:r>
+        <w:rPr>
+          <w:lang w:val="en-GB"/>
+        </w:rPr>
+        <w:t>Discussion</w:t>
       </w:r>
       <w:bookmarkEnd w:id="28"/>
-    </w:p>
-    <w:p>
-      <w:pPr>
-        <w:pStyle w:val="Heading1"/>
-        <w:rPr>
-          <w:lang w:val="en-GB"/>
-        </w:rPr>
-      </w:pPr>
-      <w:bookmarkStart w:id="29" w:name="_Toc518731096"/>
-      <w:r>
-        <w:rPr>
-          <w:lang w:val="en-GB"/>
-        </w:rPr>
-        <w:t>Discussion</w:t>
-      </w:r>
-      <w:bookmarkEnd w:id="29"/>
     </w:p>
     <w:p>
       <w:pPr>
@@ -5338,7 +5862,7 @@
         <w:pStyle w:val="Normaltext"/>
         <w:ind w:left="540" w:hanging="540"/>
         <w:rPr>
-          <w:lang w:val="fr-FR"/>
+          <w:lang w:val="en-GB"/>
         </w:rPr>
       </w:pPr>
       <w:proofErr w:type="spellStart"/>
@@ -5385,74 +5909,49 @@
       </w:r>
       <w:r>
         <w:rPr>
-          <w:lang w:val="fr-FR"/>
+          <w:lang w:val="en-GB"/>
         </w:rPr>
         <w:t>Botnet communication patterns. IEEE</w:t>
       </w:r>
       <w:r>
         <w:rPr>
           <w:i/>
-          <w:lang w:val="fr-FR"/>
+          <w:lang w:val="en-GB"/>
         </w:rPr>
         <w:t xml:space="preserve"> </w:t>
       </w:r>
       <w:r>
         <w:rPr>
           <w:i/>
-          <w:lang w:val="fr-FR"/>
-        </w:rPr>
-        <w:t xml:space="preserve">Communications </w:t>
-      </w:r>
+          <w:lang w:val="en-GB"/>
+        </w:rPr>
+        <w:t>Communications surveys and tutorials</w:t>
+      </w:r>
+      <w:r>
+        <w:rPr>
+          <w:lang w:val="en-GB"/>
+        </w:rPr>
+        <w:t>, 19(4), 2768-2796.</w:t>
+      </w:r>
+    </w:p>
+    <w:p>
+      <w:pPr>
+        <w:pStyle w:val="Normaltext"/>
+        <w:rPr>
+          <w:lang w:val="en-GB"/>
+        </w:rPr>
+      </w:pPr>
       <w:proofErr w:type="spellStart"/>
       <w:r>
         <w:rPr>
-          <w:i/>
-          <w:lang w:val="fr-FR"/>
-        </w:rPr>
-        <w:t>surveys</w:t>
+          <w:lang w:val="en-GB"/>
+        </w:rPr>
+        <w:t>doi</w:t>
       </w:r>
       <w:proofErr w:type="spellEnd"/>
       <w:r>
         <w:rPr>
-          <w:i/>
-          <w:lang w:val="fr-FR"/>
-        </w:rPr>
-        <w:t xml:space="preserve"> and </w:t>
-      </w:r>
-      <w:proofErr w:type="spellStart"/>
-      <w:r>
-        <w:rPr>
-          <w:i/>
-          <w:lang w:val="fr-FR"/>
-        </w:rPr>
-        <w:t>tutorials</w:t>
-      </w:r>
-      <w:proofErr w:type="spellEnd"/>
-      <w:r>
-        <w:rPr>
-          <w:lang w:val="fr-FR"/>
-        </w:rPr>
-        <w:t>, 19(4), 2768-2796.</w:t>
-      </w:r>
-    </w:p>
-    <w:p>
-      <w:pPr>
-        <w:pStyle w:val="Normaltext"/>
-        <w:rPr>
-          <w:lang w:val="fr-FR"/>
-        </w:rPr>
-      </w:pPr>
-      <w:proofErr w:type="spellStart"/>
-      <w:r>
-        <w:rPr>
-          <w:lang w:val="fr-FR"/>
-        </w:rPr>
-        <w:t>doi</w:t>
-      </w:r>
-      <w:proofErr w:type="spellEnd"/>
-      <w:r>
-        <w:rPr>
-          <w:lang w:val="fr-FR"/>
+          <w:lang w:val="en-GB"/>
         </w:rPr>
         <w:t>: 10.1109/COMST.2017.2749442</w:t>
       </w:r>
@@ -5596,36 +6095,37 @@
       </w:pPr>
       <w:r>
         <w:rPr>
-          <w:lang w:val="es-ES"/>
-        </w:rPr>
-        <w:t xml:space="preserve">Ayala, I., Amor, M., Fuentes, L., &amp; Muñoz, D. (2017, </w:t>
+          <w:lang w:val="en-US"/>
+        </w:rPr>
+        <w:lastRenderedPageBreak/>
+        <w:t xml:space="preserve">Ayala, I., Amor, M., Fuentes, L., &amp; Muñoz, D. (2017, November). </w:t>
+      </w:r>
+      <w:r>
+        <w:rPr>
+          <w:lang w:val="en-US"/>
+        </w:rPr>
+        <w:t>An empirical study of power consumption of Web-based communications in mobile phones. In Dependable, Autonomic and Secure Computing, 15th Intl Conf on Pervasive Intelligence &amp; Computing, 3rd Intl Conf on Big Data Intelligence and Computing and Cyber Science and Technology Congress (DASC/</w:t>
       </w:r>
       <w:proofErr w:type="spellStart"/>
       <w:r>
         <w:rPr>
-          <w:lang w:val="es-ES"/>
-        </w:rPr>
-        <w:t>November</w:t>
+          <w:lang w:val="en-US"/>
+        </w:rPr>
+        <w:t>PiCom</w:t>
       </w:r>
       <w:proofErr w:type="spellEnd"/>
       <w:r>
         <w:rPr>
-          <w:lang w:val="es-ES"/>
-        </w:rPr>
-        <w:t xml:space="preserve">). </w:t>
-      </w:r>
-      <w:r>
-        <w:rPr>
           <w:lang w:val="en-US"/>
         </w:rPr>
-        <w:t>An empirical study of power consumption of Web-based communications in mobile phones. In Dependable, Autonomic and Secure Computing, 15th Intl Conf on Pervasive Intelligence &amp; Computing, 3rd Intl Conf on Big Data Intelligence and Computing and Cyber Science and Technology Congress (DASC/</w:t>
+        <w:t>/</w:t>
       </w:r>
       <w:proofErr w:type="spellStart"/>
       <w:r>
         <w:rPr>
           <w:lang w:val="en-US"/>
         </w:rPr>
-        <w:t>PiCom</w:t>
+        <w:t>DataCom</w:t>
       </w:r>
       <w:proofErr w:type="spellEnd"/>
       <w:r>
@@ -5639,48 +6139,34 @@
         <w:rPr>
           <w:lang w:val="en-US"/>
         </w:rPr>
-        <w:t>DataCom</w:t>
+        <w:t>CyberSciTech</w:t>
       </w:r>
       <w:proofErr w:type="spellEnd"/>
       <w:r>
         <w:rPr>
           <w:lang w:val="en-US"/>
         </w:rPr>
-        <w:t>/</w:t>
-      </w:r>
+        <w:t>), 2017 IEEE 15th Intl (pp. 861-866). IEEE.</w:t>
+      </w:r>
+    </w:p>
+    <w:p>
+      <w:pPr>
+        <w:pStyle w:val="Normaltext"/>
+        <w:rPr>
+          <w:lang w:val="en-US"/>
+        </w:rPr>
+      </w:pPr>
       <w:proofErr w:type="spellStart"/>
       <w:r>
         <w:rPr>
           <w:lang w:val="en-US"/>
         </w:rPr>
-        <w:t>CyberSciTech</w:t>
+        <w:t>doi</w:t>
       </w:r>
       <w:proofErr w:type="spellEnd"/>
       <w:r>
         <w:rPr>
           <w:lang w:val="en-US"/>
-        </w:rPr>
-        <w:t>), 2017 IEEE 15th Intl (pp. 861-866). IEEE.</w:t>
-      </w:r>
-    </w:p>
-    <w:p>
-      <w:pPr>
-        <w:pStyle w:val="Normaltext"/>
-        <w:rPr>
-          <w:lang w:val="pt-BR"/>
-        </w:rPr>
-      </w:pPr>
-      <w:proofErr w:type="spellStart"/>
-      <w:r>
-        <w:rPr>
-          <w:lang w:val="pt-BR"/>
-        </w:rPr>
-        <w:t>doi</w:t>
-      </w:r>
-      <w:proofErr w:type="spellEnd"/>
-      <w:r>
-        <w:rPr>
-          <w:lang w:val="pt-BR"/>
         </w:rPr>
         <w:t>: 10.1109/DASC-PICom-DataCom-CyberSciTec.2017.144</w:t>
       </w:r>
@@ -5690,7 +6176,7 @@
         <w:pStyle w:val="Normaltext"/>
         <w:ind w:firstLine="0"/>
         <w:rPr>
-          <w:lang w:val="pt-BR"/>
+          <w:lang w:val="en-US"/>
         </w:rPr>
       </w:pPr>
     </w:p>
@@ -5700,61 +6186,29 @@
         <w:ind w:firstLine="0"/>
         <w:rPr>
           <w:u w:val="single"/>
-          <w:lang w:val="de-DE"/>
+          <w:lang w:val="en-US"/>
         </w:rPr>
       </w:pPr>
       <w:r>
         <w:rPr>
           <w:u w:val="single"/>
-          <w:lang w:val="de-DE"/>
-        </w:rPr>
-        <w:t xml:space="preserve">Journal </w:t>
+          <w:lang w:val="en-US"/>
+        </w:rPr>
+        <w:t xml:space="preserve">Journal articles without </w:t>
       </w:r>
       <w:proofErr w:type="spellStart"/>
       <w:r>
         <w:rPr>
           <w:u w:val="single"/>
-          <w:lang w:val="de-DE"/>
-        </w:rPr>
-        <w:t>articles</w:t>
+          <w:lang w:val="en-US"/>
+        </w:rPr>
+        <w:t>doi</w:t>
       </w:r>
       <w:proofErr w:type="spellEnd"/>
       <w:r>
         <w:rPr>
           <w:u w:val="single"/>
-          <w:lang w:val="de-DE"/>
-        </w:rPr>
-        <w:t xml:space="preserve"> </w:t>
-      </w:r>
-      <w:proofErr w:type="spellStart"/>
-      <w:r>
-        <w:rPr>
-          <w:u w:val="single"/>
-          <w:lang w:val="de-DE"/>
-        </w:rPr>
-        <w:t>without</w:t>
-      </w:r>
-      <w:proofErr w:type="spellEnd"/>
-      <w:r>
-        <w:rPr>
-          <w:u w:val="single"/>
-          <w:lang w:val="de-DE"/>
-        </w:rPr>
-        <w:t xml:space="preserve"> </w:t>
-      </w:r>
-      <w:proofErr w:type="spellStart"/>
-      <w:r>
-        <w:rPr>
-          <w:u w:val="single"/>
-          <w:lang w:val="de-DE"/>
-        </w:rPr>
-        <w:t>doi</w:t>
-      </w:r>
-      <w:proofErr w:type="spellEnd"/>
-      <w:r>
-        <w:rPr>
-          <w:u w:val="single"/>
-          <w:lang w:val="de-DE"/>
+          <w:lang w:val="en-US"/>
         </w:rPr>
         <w:t>:</w:t>
       </w:r>
@@ -5797,21 +6251,7 @@
         <w:rPr>
           <w:lang w:val="pt-BR"/>
         </w:rPr>
-        <w:t xml:space="preserve"> </w:t>
-      </w:r>
-      <w:proofErr w:type="spellStart"/>
-      <w:r>
-        <w:rPr>
-          <w:lang w:val="pt-BR"/>
-        </w:rPr>
-        <w:t>Conference</w:t>
-      </w:r>
-      <w:proofErr w:type="spellEnd"/>
-      <w:r>
-        <w:rPr>
-          <w:lang w:val="pt-BR"/>
-        </w:rPr>
-        <w:t xml:space="preserve"> </w:t>
+        <w:t xml:space="preserve"> Conference </w:t>
       </w:r>
       <w:proofErr w:type="spellStart"/>
       <w:r>
@@ -10676,7 +11116,7 @@
 </file>
 
 <file path=customXml/itemProps1.xml><?xml version="1.0" encoding="utf-8"?>
-<ds:datastoreItem xmlns:ds="http://schemas.openxmlformats.org/officeDocument/2006/customXml" ds:itemID="{18C314E8-CFC7-45E8-88DB-2457C7D388A2}">
+<ds:datastoreItem xmlns:ds="http://schemas.openxmlformats.org/officeDocument/2006/customXml" ds:itemID="{942C3858-D3DB-4316-A12F-866792D9804B}">
   <ds:schemaRefs>
     <ds:schemaRef ds:uri="http://schemas.openxmlformats.org/officeDocument/2006/bibliography"/>
   </ds:schemaRefs>

</xml_diff>

<commit_message>
generated the stats for resource consumption for the standalone approach
</commit_message>
<xml_diff>
--- a/Kamil Janowski - master's thesis.docx
+++ b/Kamil Janowski - master's thesis.docx
@@ -427,7 +427,7 @@
         </w:rPr>
         <w:fldChar w:fldCharType="separate"/>
       </w:r>
-      <w:hyperlink w:anchor="_Toc518731072" w:history="1">
+      <w:hyperlink w:anchor="_Toc521489869" w:history="1">
         <w:r>
           <w:rPr>
             <w:rStyle w:val="Hyperlink"/>
@@ -474,7 +474,7 @@
             <w:noProof/>
             <w:webHidden/>
           </w:rPr>
-          <w:instrText xml:space="preserve"> PAGEREF _Toc518731072 \h </w:instrText>
+          <w:instrText xml:space="preserve"> PAGEREF _Toc521489869 \h </w:instrText>
         </w:r>
         <w:r>
           <w:rPr>
@@ -519,7 +519,7 @@
           <w:lang w:val="en-US" w:eastAsia="ja-JP"/>
         </w:rPr>
       </w:pPr>
-      <w:hyperlink w:anchor="_Toc518731073" w:history="1">
+      <w:hyperlink w:anchor="_Toc521489870" w:history="1">
         <w:r>
           <w:rPr>
             <w:rStyle w:val="Hyperlink"/>
@@ -564,7 +564,7 @@
             <w:noProof/>
             <w:webHidden/>
           </w:rPr>
-          <w:instrText xml:space="preserve"> PAGEREF _Toc518731073 \h </w:instrText>
+          <w:instrText xml:space="preserve"> PAGEREF _Toc521489870 \h </w:instrText>
         </w:r>
         <w:r>
           <w:rPr>
@@ -609,7 +609,7 @@
           <w:lang w:val="en-US" w:eastAsia="ja-JP"/>
         </w:rPr>
       </w:pPr>
-      <w:hyperlink w:anchor="_Toc518731074" w:history="1">
+      <w:hyperlink w:anchor="_Toc521489871" w:history="1">
         <w:r>
           <w:rPr>
             <w:rStyle w:val="Hyperlink"/>
@@ -654,7 +654,7 @@
             <w:noProof/>
             <w:webHidden/>
           </w:rPr>
-          <w:instrText xml:space="preserve"> PAGEREF _Toc518731074 \h </w:instrText>
+          <w:instrText xml:space="preserve"> PAGEREF _Toc521489871 \h </w:instrText>
         </w:r>
         <w:r>
           <w:rPr>
@@ -699,7 +699,7 @@
           <w:lang w:val="en-US" w:eastAsia="ja-JP"/>
         </w:rPr>
       </w:pPr>
-      <w:hyperlink w:anchor="_Toc518731075" w:history="1">
+      <w:hyperlink w:anchor="_Toc521489872" w:history="1">
         <w:r>
           <w:rPr>
             <w:rStyle w:val="Hyperlink"/>
@@ -744,7 +744,7 @@
             <w:noProof/>
             <w:webHidden/>
           </w:rPr>
-          <w:instrText xml:space="preserve"> PAGEREF _Toc518731075 \h </w:instrText>
+          <w:instrText xml:space="preserve"> PAGEREF _Toc521489872 \h </w:instrText>
         </w:r>
         <w:r>
           <w:rPr>
@@ -789,7 +789,7 @@
           <w:lang w:val="en-US" w:eastAsia="ja-JP"/>
         </w:rPr>
       </w:pPr>
-      <w:hyperlink w:anchor="_Toc518731076" w:history="1">
+      <w:hyperlink w:anchor="_Toc521489873" w:history="1">
         <w:r>
           <w:rPr>
             <w:rStyle w:val="Hyperlink"/>
@@ -834,7 +834,7 @@
             <w:noProof/>
             <w:webHidden/>
           </w:rPr>
-          <w:instrText xml:space="preserve"> PAGEREF _Toc518731076 \h </w:instrText>
+          <w:instrText xml:space="preserve"> PAGEREF _Toc521489873 \h </w:instrText>
         </w:r>
         <w:r>
           <w:rPr>
@@ -879,7 +879,7 @@
           <w:lang w:val="en-US" w:eastAsia="ja-JP"/>
         </w:rPr>
       </w:pPr>
-      <w:hyperlink w:anchor="_Toc518731077" w:history="1">
+      <w:hyperlink w:anchor="_Toc521489874" w:history="1">
         <w:r>
           <w:rPr>
             <w:rStyle w:val="Hyperlink"/>
@@ -924,7 +924,7 @@
             <w:noProof/>
             <w:webHidden/>
           </w:rPr>
-          <w:instrText xml:space="preserve"> PAGEREF _Toc518731077 \h </w:instrText>
+          <w:instrText xml:space="preserve"> PAGEREF _Toc521489874 \h </w:instrText>
         </w:r>
         <w:r>
           <w:rPr>
@@ -969,7 +969,7 @@
           <w:lang w:val="en-US" w:eastAsia="ja-JP"/>
         </w:rPr>
       </w:pPr>
-      <w:hyperlink w:anchor="_Toc518731078" w:history="1">
+      <w:hyperlink w:anchor="_Toc521489875" w:history="1">
         <w:r>
           <w:rPr>
             <w:rStyle w:val="Hyperlink"/>
@@ -1014,7 +1014,7 @@
             <w:noProof/>
             <w:webHidden/>
           </w:rPr>
-          <w:instrText xml:space="preserve"> PAGEREF _Toc518731078 \h </w:instrText>
+          <w:instrText xml:space="preserve"> PAGEREF _Toc521489875 \h </w:instrText>
         </w:r>
         <w:r>
           <w:rPr>
@@ -1059,7 +1059,7 @@
           <w:lang w:val="en-US" w:eastAsia="ja-JP"/>
         </w:rPr>
       </w:pPr>
-      <w:hyperlink w:anchor="_Toc518731079" w:history="1">
+      <w:hyperlink w:anchor="_Toc521489876" w:history="1">
         <w:r>
           <w:rPr>
             <w:rStyle w:val="Hyperlink"/>
@@ -1104,7 +1104,7 @@
             <w:noProof/>
             <w:webHidden/>
           </w:rPr>
-          <w:instrText xml:space="preserve"> PAGEREF _Toc518731079 \h </w:instrText>
+          <w:instrText xml:space="preserve"> PAGEREF _Toc521489876 \h </w:instrText>
         </w:r>
         <w:r>
           <w:rPr>
@@ -1149,7 +1149,7 @@
           <w:lang w:val="en-US" w:eastAsia="ja-JP"/>
         </w:rPr>
       </w:pPr>
-      <w:hyperlink w:anchor="_Toc518731080" w:history="1">
+      <w:hyperlink w:anchor="_Toc521489877" w:history="1">
         <w:r>
           <w:rPr>
             <w:rStyle w:val="Hyperlink"/>
@@ -1194,7 +1194,7 @@
             <w:noProof/>
             <w:webHidden/>
           </w:rPr>
-          <w:instrText xml:space="preserve"> PAGEREF _Toc518731080 \h </w:instrText>
+          <w:instrText xml:space="preserve"> PAGEREF _Toc521489877 \h </w:instrText>
         </w:r>
         <w:r>
           <w:rPr>
@@ -1239,7 +1239,7 @@
           <w:lang w:val="en-US" w:eastAsia="ja-JP"/>
         </w:rPr>
       </w:pPr>
-      <w:hyperlink w:anchor="_Toc518731081" w:history="1">
+      <w:hyperlink w:anchor="_Toc521489878" w:history="1">
         <w:r>
           <w:rPr>
             <w:rStyle w:val="Hyperlink"/>
@@ -1284,7 +1284,7 @@
             <w:noProof/>
             <w:webHidden/>
           </w:rPr>
-          <w:instrText xml:space="preserve"> PAGEREF _Toc518731081 \h </w:instrText>
+          <w:instrText xml:space="preserve"> PAGEREF _Toc521489878 \h </w:instrText>
         </w:r>
         <w:r>
           <w:rPr>
@@ -1329,7 +1329,7 @@
           <w:lang w:val="en-US" w:eastAsia="ja-JP"/>
         </w:rPr>
       </w:pPr>
-      <w:hyperlink w:anchor="_Toc518731082" w:history="1">
+      <w:hyperlink w:anchor="_Toc521489879" w:history="1">
         <w:r>
           <w:rPr>
             <w:rStyle w:val="Hyperlink"/>
@@ -1374,7 +1374,7 @@
             <w:noProof/>
             <w:webHidden/>
           </w:rPr>
-          <w:instrText xml:space="preserve"> PAGEREF _Toc518731082 \h </w:instrText>
+          <w:instrText xml:space="preserve"> PAGEREF _Toc521489879 \h </w:instrText>
         </w:r>
         <w:r>
           <w:rPr>
@@ -1419,7 +1419,7 @@
           <w:lang w:val="en-US" w:eastAsia="ja-JP"/>
         </w:rPr>
       </w:pPr>
-      <w:hyperlink w:anchor="_Toc518731083" w:history="1">
+      <w:hyperlink w:anchor="_Toc521489880" w:history="1">
         <w:r>
           <w:rPr>
             <w:rStyle w:val="Hyperlink"/>
@@ -1464,7 +1464,97 @@
             <w:noProof/>
             <w:webHidden/>
           </w:rPr>
-          <w:instrText xml:space="preserve"> PAGEREF _Toc518731083 \h </w:instrText>
+          <w:instrText xml:space="preserve"> PAGEREF _Toc521489880 \h </w:instrText>
+        </w:r>
+        <w:r>
+          <w:rPr>
+            <w:noProof/>
+            <w:webHidden/>
+          </w:rPr>
+        </w:r>
+        <w:r>
+          <w:rPr>
+            <w:noProof/>
+            <w:webHidden/>
+          </w:rPr>
+          <w:fldChar w:fldCharType="separate"/>
+        </w:r>
+        <w:r>
+          <w:rPr>
+            <w:noProof/>
+            <w:webHidden/>
+          </w:rPr>
+          <w:t>8</w:t>
+        </w:r>
+        <w:r>
+          <w:rPr>
+            <w:noProof/>
+            <w:webHidden/>
+          </w:rPr>
+          <w:fldChar w:fldCharType="end"/>
+        </w:r>
+      </w:hyperlink>
+    </w:p>
+    <w:p>
+      <w:pPr>
+        <w:pStyle w:val="TOC3"/>
+        <w:tabs>
+          <w:tab w:val="left" w:pos="1760"/>
+          <w:tab w:val="right" w:leader="dot" w:pos="8494"/>
+        </w:tabs>
+        <w:rPr>
+          <w:rFonts w:asciiTheme="minorHAnsi" w:eastAsiaTheme="minorEastAsia" w:hAnsiTheme="minorHAnsi" w:cstheme="minorBidi"/>
+          <w:noProof/>
+          <w:sz w:val="22"/>
+          <w:lang w:val="en-US" w:eastAsia="ja-JP"/>
+        </w:rPr>
+      </w:pPr>
+      <w:hyperlink w:anchor="_Toc521489881" w:history="1">
+        <w:r>
+          <w:rPr>
+            <w:rStyle w:val="Hyperlink"/>
+            <w:noProof/>
+            <w:lang w:val="en-GB"/>
+          </w:rPr>
+          <w:t>1.4.8</w:t>
+        </w:r>
+        <w:r>
+          <w:rPr>
+            <w:rFonts w:asciiTheme="minorHAnsi" w:eastAsiaTheme="minorEastAsia" w:hAnsiTheme="minorHAnsi" w:cstheme="minorBidi"/>
+            <w:noProof/>
+            <w:sz w:val="22"/>
+            <w:lang w:val="en-US" w:eastAsia="ja-JP"/>
+          </w:rPr>
+          <w:tab/>
+        </w:r>
+        <w:r>
+          <w:rPr>
+            <w:rStyle w:val="Hyperlink"/>
+            <w:noProof/>
+            <w:lang w:val="en-GB"/>
+          </w:rPr>
+          <w:t>DDoS attack</w:t>
+        </w:r>
+        <w:r>
+          <w:rPr>
+            <w:noProof/>
+            <w:webHidden/>
+          </w:rPr>
+          <w:tab/>
+        </w:r>
+        <w:r>
+          <w:rPr>
+            <w:noProof/>
+            <w:webHidden/>
+          </w:rPr>
+          <w:fldChar w:fldCharType="begin"/>
+        </w:r>
+        <w:r>
+          <w:rPr>
+            <w:noProof/>
+            <w:webHidden/>
+          </w:rPr>
+          <w:instrText xml:space="preserve"> PAGEREF _Toc521489881 \h </w:instrText>
         </w:r>
         <w:r>
           <w:rPr>
@@ -1509,7 +1599,7 @@
           <w:lang w:val="en-US" w:eastAsia="ja-JP"/>
         </w:rPr>
       </w:pPr>
-      <w:hyperlink w:anchor="_Toc518731084" w:history="1">
+      <w:hyperlink w:anchor="_Toc521489882" w:history="1">
         <w:r>
           <w:rPr>
             <w:rStyle w:val="Hyperlink"/>
@@ -1554,7 +1644,7 @@
             <w:noProof/>
             <w:webHidden/>
           </w:rPr>
-          <w:instrText xml:space="preserve"> PAGEREF _Toc518731084 \h </w:instrText>
+          <w:instrText xml:space="preserve"> PAGEREF _Toc521489882 \h </w:instrText>
         </w:r>
         <w:r>
           <w:rPr>
@@ -1597,7 +1687,7 @@
           <w:lang w:val="en-US" w:eastAsia="ja-JP"/>
         </w:rPr>
       </w:pPr>
-      <w:hyperlink w:anchor="_Toc518731085" w:history="1">
+      <w:hyperlink w:anchor="_Toc521489883" w:history="1">
         <w:r>
           <w:rPr>
             <w:rStyle w:val="Hyperlink"/>
@@ -1644,7 +1734,7 @@
             <w:noProof/>
             <w:webHidden/>
           </w:rPr>
-          <w:instrText xml:space="preserve"> PAGEREF _Toc518731085 \h </w:instrText>
+          <w:instrText xml:space="preserve"> PAGEREF _Toc521489883 \h </w:instrText>
         </w:r>
         <w:r>
           <w:rPr>
@@ -1664,7 +1754,7 @@
             <w:noProof/>
             <w:webHidden/>
           </w:rPr>
-          <w:t>8</w:t>
+          <w:t>9</w:t>
         </w:r>
         <w:r>
           <w:rPr>
@@ -1689,7 +1779,7 @@
           <w:lang w:val="en-US" w:eastAsia="ja-JP"/>
         </w:rPr>
       </w:pPr>
-      <w:hyperlink w:anchor="_Toc518731086" w:history="1">
+      <w:hyperlink w:anchor="_Toc521489884" w:history="1">
         <w:r>
           <w:rPr>
             <w:rStyle w:val="Hyperlink"/>
@@ -1734,7 +1824,7 @@
             <w:noProof/>
             <w:webHidden/>
           </w:rPr>
-          <w:instrText xml:space="preserve"> PAGEREF _Toc518731086 \h </w:instrText>
+          <w:instrText xml:space="preserve"> PAGEREF _Toc521489884 \h </w:instrText>
         </w:r>
         <w:r>
           <w:rPr>
@@ -1779,7 +1869,7 @@
           <w:lang w:val="en-US" w:eastAsia="ja-JP"/>
         </w:rPr>
       </w:pPr>
-      <w:hyperlink w:anchor="_Toc518731087" w:history="1">
+      <w:hyperlink w:anchor="_Toc521489885" w:history="1">
         <w:r>
           <w:rPr>
             <w:rStyle w:val="Hyperlink"/>
@@ -1824,7 +1914,7 @@
             <w:noProof/>
             <w:webHidden/>
           </w:rPr>
-          <w:instrText xml:space="preserve"> PAGEREF _Toc518731087 \h </w:instrText>
+          <w:instrText xml:space="preserve"> PAGEREF _Toc521489885 \h </w:instrText>
         </w:r>
         <w:r>
           <w:rPr>
@@ -1869,7 +1959,7 @@
           <w:lang w:val="en-US" w:eastAsia="ja-JP"/>
         </w:rPr>
       </w:pPr>
-      <w:hyperlink w:anchor="_Toc518731088" w:history="1">
+      <w:hyperlink w:anchor="_Toc521489886" w:history="1">
         <w:r>
           <w:rPr>
             <w:rStyle w:val="Hyperlink"/>
@@ -1914,7 +2004,7 @@
             <w:noProof/>
             <w:webHidden/>
           </w:rPr>
-          <w:instrText xml:space="preserve"> PAGEREF _Toc518731088 \h </w:instrText>
+          <w:instrText xml:space="preserve"> PAGEREF _Toc521489886 \h </w:instrText>
         </w:r>
         <w:r>
           <w:rPr>
@@ -1934,7 +2024,7 @@
             <w:noProof/>
             <w:webHidden/>
           </w:rPr>
-          <w:t>9</w:t>
+          <w:t>10</w:t>
         </w:r>
         <w:r>
           <w:rPr>
@@ -1959,7 +2049,7 @@
           <w:lang w:val="en-US" w:eastAsia="ja-JP"/>
         </w:rPr>
       </w:pPr>
-      <w:hyperlink w:anchor="_Toc518731089" w:history="1">
+      <w:hyperlink w:anchor="_Toc521489887" w:history="1">
         <w:r>
           <w:rPr>
             <w:rStyle w:val="Hyperlink"/>
@@ -2004,7 +2094,7 @@
             <w:noProof/>
             <w:webHidden/>
           </w:rPr>
-          <w:instrText xml:space="preserve"> PAGEREF _Toc518731089 \h </w:instrText>
+          <w:instrText xml:space="preserve"> PAGEREF _Toc521489887 \h </w:instrText>
         </w:r>
         <w:r>
           <w:rPr>
@@ -2049,7 +2139,7 @@
           <w:lang w:val="en-US" w:eastAsia="ja-JP"/>
         </w:rPr>
       </w:pPr>
-      <w:hyperlink w:anchor="_Toc518731090" w:history="1">
+      <w:hyperlink w:anchor="_Toc521489888" w:history="1">
         <w:r>
           <w:rPr>
             <w:rStyle w:val="Hyperlink"/>
@@ -2094,7 +2184,7 @@
             <w:noProof/>
             <w:webHidden/>
           </w:rPr>
-          <w:instrText xml:space="preserve"> PAGEREF _Toc518731090 \h </w:instrText>
+          <w:instrText xml:space="preserve"> PAGEREF _Toc521489888 \h </w:instrText>
         </w:r>
         <w:r>
           <w:rPr>
@@ -2139,7 +2229,7 @@
           <w:lang w:val="en-US" w:eastAsia="ja-JP"/>
         </w:rPr>
       </w:pPr>
-      <w:hyperlink w:anchor="_Toc518731091" w:history="1">
+      <w:hyperlink w:anchor="_Toc521489889" w:history="1">
         <w:r>
           <w:rPr>
             <w:rStyle w:val="Hyperlink"/>
@@ -2184,7 +2274,7 @@
             <w:noProof/>
             <w:webHidden/>
           </w:rPr>
-          <w:instrText xml:space="preserve"> PAGEREF _Toc518731091 \h </w:instrText>
+          <w:instrText xml:space="preserve"> PAGEREF _Toc521489889 \h </w:instrText>
         </w:r>
         <w:r>
           <w:rPr>
@@ -2217,9 +2307,9 @@
     </w:p>
     <w:p>
       <w:pPr>
-        <w:pStyle w:val="TOC2"/>
+        <w:pStyle w:val="TOC3"/>
         <w:tabs>
-          <w:tab w:val="left" w:pos="992"/>
+          <w:tab w:val="left" w:pos="1760"/>
           <w:tab w:val="right" w:leader="dot" w:pos="8494"/>
         </w:tabs>
         <w:rPr>
@@ -2229,14 +2319,14 @@
           <w:lang w:val="en-US" w:eastAsia="ja-JP"/>
         </w:rPr>
       </w:pPr>
-      <w:hyperlink w:anchor="_Toc518731092" w:history="1">
+      <w:hyperlink w:anchor="_Toc521489890" w:history="1">
         <w:r>
           <w:rPr>
             <w:rStyle w:val="Hyperlink"/>
             <w:noProof/>
             <w:lang w:val="en-GB"/>
           </w:rPr>
-          <w:t>2.4</w:t>
+          <w:t>2.3.1</w:t>
         </w:r>
         <w:r>
           <w:rPr>
@@ -2253,7 +2343,7 @@
             <w:noProof/>
             <w:lang w:val="en-GB"/>
           </w:rPr>
-          <w:t>File Upload</w:t>
+          <w:t>HTTP notifications</w:t>
         </w:r>
         <w:r>
           <w:rPr>
@@ -2274,7 +2364,7 @@
             <w:noProof/>
             <w:webHidden/>
           </w:rPr>
-          <w:instrText xml:space="preserve"> PAGEREF _Toc518731092 \h </w:instrText>
+          <w:instrText xml:space="preserve"> PAGEREF _Toc521489890 \h </w:instrText>
         </w:r>
         <w:r>
           <w:rPr>
@@ -2294,7 +2384,277 @@
             <w:noProof/>
             <w:webHidden/>
           </w:rPr>
-          <w:t>11</w:t>
+          <w:t>12</w:t>
+        </w:r>
+        <w:r>
+          <w:rPr>
+            <w:noProof/>
+            <w:webHidden/>
+          </w:rPr>
+          <w:fldChar w:fldCharType="end"/>
+        </w:r>
+      </w:hyperlink>
+    </w:p>
+    <w:p>
+      <w:pPr>
+        <w:pStyle w:val="TOC3"/>
+        <w:tabs>
+          <w:tab w:val="left" w:pos="1760"/>
+          <w:tab w:val="right" w:leader="dot" w:pos="8494"/>
+        </w:tabs>
+        <w:rPr>
+          <w:rFonts w:asciiTheme="minorHAnsi" w:eastAsiaTheme="minorEastAsia" w:hAnsiTheme="minorHAnsi" w:cstheme="minorBidi"/>
+          <w:noProof/>
+          <w:sz w:val="22"/>
+          <w:lang w:val="en-US" w:eastAsia="ja-JP"/>
+        </w:rPr>
+      </w:pPr>
+      <w:hyperlink w:anchor="_Toc521489891" w:history="1">
+        <w:r>
+          <w:rPr>
+            <w:rStyle w:val="Hyperlink"/>
+            <w:noProof/>
+            <w:lang w:val="en-GB"/>
+          </w:rPr>
+          <w:t>2.3.2</w:t>
+        </w:r>
+        <w:r>
+          <w:rPr>
+            <w:rFonts w:asciiTheme="minorHAnsi" w:eastAsiaTheme="minorEastAsia" w:hAnsiTheme="minorHAnsi" w:cstheme="minorBidi"/>
+            <w:noProof/>
+            <w:sz w:val="22"/>
+            <w:lang w:val="en-US" w:eastAsia="ja-JP"/>
+          </w:rPr>
+          <w:tab/>
+        </w:r>
+        <w:r>
+          <w:rPr>
+            <w:rStyle w:val="Hyperlink"/>
+            <w:noProof/>
+            <w:lang w:val="en-US"/>
+          </w:rPr>
+          <w:t>WebSocket notifications</w:t>
+        </w:r>
+        <w:r>
+          <w:rPr>
+            <w:noProof/>
+            <w:webHidden/>
+          </w:rPr>
+          <w:tab/>
+        </w:r>
+        <w:r>
+          <w:rPr>
+            <w:noProof/>
+            <w:webHidden/>
+          </w:rPr>
+          <w:fldChar w:fldCharType="begin"/>
+        </w:r>
+        <w:r>
+          <w:rPr>
+            <w:noProof/>
+            <w:webHidden/>
+          </w:rPr>
+          <w:instrText xml:space="preserve"> PAGEREF _Toc521489891 \h </w:instrText>
+        </w:r>
+        <w:r>
+          <w:rPr>
+            <w:noProof/>
+            <w:webHidden/>
+          </w:rPr>
+        </w:r>
+        <w:r>
+          <w:rPr>
+            <w:noProof/>
+            <w:webHidden/>
+          </w:rPr>
+          <w:fldChar w:fldCharType="separate"/>
+        </w:r>
+        <w:r>
+          <w:rPr>
+            <w:noProof/>
+            <w:webHidden/>
+          </w:rPr>
+          <w:t>12</w:t>
+        </w:r>
+        <w:r>
+          <w:rPr>
+            <w:noProof/>
+            <w:webHidden/>
+          </w:rPr>
+          <w:fldChar w:fldCharType="end"/>
+        </w:r>
+      </w:hyperlink>
+    </w:p>
+    <w:p>
+      <w:pPr>
+        <w:pStyle w:val="TOC3"/>
+        <w:tabs>
+          <w:tab w:val="left" w:pos="1760"/>
+          <w:tab w:val="right" w:leader="dot" w:pos="8494"/>
+        </w:tabs>
+        <w:rPr>
+          <w:rFonts w:asciiTheme="minorHAnsi" w:eastAsiaTheme="minorEastAsia" w:hAnsiTheme="minorHAnsi" w:cstheme="minorBidi"/>
+          <w:noProof/>
+          <w:sz w:val="22"/>
+          <w:lang w:val="en-US" w:eastAsia="ja-JP"/>
+        </w:rPr>
+      </w:pPr>
+      <w:hyperlink w:anchor="_Toc521489892" w:history="1">
+        <w:r>
+          <w:rPr>
+            <w:rStyle w:val="Hyperlink"/>
+            <w:noProof/>
+            <w:lang w:val="en-GB"/>
+          </w:rPr>
+          <w:t>2.3.3</w:t>
+        </w:r>
+        <w:r>
+          <w:rPr>
+            <w:rFonts w:asciiTheme="minorHAnsi" w:eastAsiaTheme="minorEastAsia" w:hAnsiTheme="minorHAnsi" w:cstheme="minorBidi"/>
+            <w:noProof/>
+            <w:sz w:val="22"/>
+            <w:lang w:val="en-US" w:eastAsia="ja-JP"/>
+          </w:rPr>
+          <w:tab/>
+        </w:r>
+        <w:r>
+          <w:rPr>
+            <w:rStyle w:val="Hyperlink"/>
+            <w:noProof/>
+            <w:lang w:val="en-US"/>
+          </w:rPr>
+          <w:t>IRC notifications</w:t>
+        </w:r>
+        <w:r>
+          <w:rPr>
+            <w:noProof/>
+            <w:webHidden/>
+          </w:rPr>
+          <w:tab/>
+        </w:r>
+        <w:r>
+          <w:rPr>
+            <w:noProof/>
+            <w:webHidden/>
+          </w:rPr>
+          <w:fldChar w:fldCharType="begin"/>
+        </w:r>
+        <w:r>
+          <w:rPr>
+            <w:noProof/>
+            <w:webHidden/>
+          </w:rPr>
+          <w:instrText xml:space="preserve"> PAGEREF _Toc521489892 \h </w:instrText>
+        </w:r>
+        <w:r>
+          <w:rPr>
+            <w:noProof/>
+            <w:webHidden/>
+          </w:rPr>
+        </w:r>
+        <w:r>
+          <w:rPr>
+            <w:noProof/>
+            <w:webHidden/>
+          </w:rPr>
+          <w:fldChar w:fldCharType="separate"/>
+        </w:r>
+        <w:r>
+          <w:rPr>
+            <w:noProof/>
+            <w:webHidden/>
+          </w:rPr>
+          <w:t>12</w:t>
+        </w:r>
+        <w:r>
+          <w:rPr>
+            <w:noProof/>
+            <w:webHidden/>
+          </w:rPr>
+          <w:fldChar w:fldCharType="end"/>
+        </w:r>
+      </w:hyperlink>
+    </w:p>
+    <w:p>
+      <w:pPr>
+        <w:pStyle w:val="TOC3"/>
+        <w:tabs>
+          <w:tab w:val="left" w:pos="1760"/>
+          <w:tab w:val="right" w:leader="dot" w:pos="8494"/>
+        </w:tabs>
+        <w:rPr>
+          <w:rFonts w:asciiTheme="minorHAnsi" w:eastAsiaTheme="minorEastAsia" w:hAnsiTheme="minorHAnsi" w:cstheme="minorBidi"/>
+          <w:noProof/>
+          <w:sz w:val="22"/>
+          <w:lang w:val="en-US" w:eastAsia="ja-JP"/>
+        </w:rPr>
+      </w:pPr>
+      <w:hyperlink w:anchor="_Toc521489893" w:history="1">
+        <w:r>
+          <w:rPr>
+            <w:rStyle w:val="Hyperlink"/>
+            <w:noProof/>
+            <w:lang w:val="en-GB"/>
+          </w:rPr>
+          <w:t>2.3.4</w:t>
+        </w:r>
+        <w:r>
+          <w:rPr>
+            <w:rFonts w:asciiTheme="minorHAnsi" w:eastAsiaTheme="minorEastAsia" w:hAnsiTheme="minorHAnsi" w:cstheme="minorBidi"/>
+            <w:noProof/>
+            <w:sz w:val="22"/>
+            <w:lang w:val="en-US" w:eastAsia="ja-JP"/>
+          </w:rPr>
+          <w:tab/>
+        </w:r>
+        <w:r>
+          <w:rPr>
+            <w:rStyle w:val="Hyperlink"/>
+            <w:noProof/>
+            <w:lang w:val="en-US"/>
+          </w:rPr>
+          <w:t>MQTT notifications</w:t>
+        </w:r>
+        <w:r>
+          <w:rPr>
+            <w:noProof/>
+            <w:webHidden/>
+          </w:rPr>
+          <w:tab/>
+        </w:r>
+        <w:r>
+          <w:rPr>
+            <w:noProof/>
+            <w:webHidden/>
+          </w:rPr>
+          <w:fldChar w:fldCharType="begin"/>
+        </w:r>
+        <w:r>
+          <w:rPr>
+            <w:noProof/>
+            <w:webHidden/>
+          </w:rPr>
+          <w:instrText xml:space="preserve"> PAGEREF _Toc521489893 \h </w:instrText>
+        </w:r>
+        <w:r>
+          <w:rPr>
+            <w:noProof/>
+            <w:webHidden/>
+          </w:rPr>
+        </w:r>
+        <w:r>
+          <w:rPr>
+            <w:noProof/>
+            <w:webHidden/>
+          </w:rPr>
+          <w:fldChar w:fldCharType="separate"/>
+        </w:r>
+        <w:r>
+          <w:rPr>
+            <w:noProof/>
+            <w:webHidden/>
+          </w:rPr>
+          <w:t>13</w:t>
         </w:r>
         <w:r>
           <w:rPr>
@@ -2317,7 +2677,7 @@
           <w:lang w:val="en-US" w:eastAsia="ja-JP"/>
         </w:rPr>
       </w:pPr>
-      <w:hyperlink w:anchor="_Toc518731093" w:history="1">
+      <w:hyperlink w:anchor="_Toc521489894" w:history="1">
         <w:r>
           <w:rPr>
             <w:rStyle w:val="Hyperlink"/>
@@ -2364,7 +2724,7 @@
             <w:noProof/>
             <w:webHidden/>
           </w:rPr>
-          <w:instrText xml:space="preserve"> PAGEREF _Toc518731093 \h </w:instrText>
+          <w:instrText xml:space="preserve"> PAGEREF _Toc521489894 \h </w:instrText>
         </w:r>
         <w:r>
           <w:rPr>
@@ -2384,7 +2744,367 @@
             <w:noProof/>
             <w:webHidden/>
           </w:rPr>
-          <w:t>11</w:t>
+          <w:t>13</w:t>
+        </w:r>
+        <w:r>
+          <w:rPr>
+            <w:noProof/>
+            <w:webHidden/>
+          </w:rPr>
+          <w:fldChar w:fldCharType="end"/>
+        </w:r>
+      </w:hyperlink>
+    </w:p>
+    <w:p>
+      <w:pPr>
+        <w:pStyle w:val="TOC2"/>
+        <w:tabs>
+          <w:tab w:val="left" w:pos="992"/>
+          <w:tab w:val="right" w:leader="dot" w:pos="8494"/>
+        </w:tabs>
+        <w:rPr>
+          <w:rFonts w:asciiTheme="minorHAnsi" w:eastAsiaTheme="minorEastAsia" w:hAnsiTheme="minorHAnsi" w:cstheme="minorBidi"/>
+          <w:noProof/>
+          <w:sz w:val="22"/>
+          <w:lang w:val="en-US" w:eastAsia="ja-JP"/>
+        </w:rPr>
+      </w:pPr>
+      <w:hyperlink w:anchor="_Toc521489895" w:history="1">
+        <w:r>
+          <w:rPr>
+            <w:rStyle w:val="Hyperlink"/>
+            <w:noProof/>
+            <w:lang w:val="en-GB"/>
+          </w:rPr>
+          <w:t>3.1</w:t>
+        </w:r>
+        <w:r>
+          <w:rPr>
+            <w:rFonts w:asciiTheme="minorHAnsi" w:eastAsiaTheme="minorEastAsia" w:hAnsiTheme="minorHAnsi" w:cstheme="minorBidi"/>
+            <w:noProof/>
+            <w:sz w:val="22"/>
+            <w:lang w:val="en-US" w:eastAsia="ja-JP"/>
+          </w:rPr>
+          <w:tab/>
+        </w:r>
+        <w:r>
+          <w:rPr>
+            <w:rStyle w:val="Hyperlink"/>
+            <w:noProof/>
+            <w:lang w:val="en-GB"/>
+          </w:rPr>
+          <w:t>Purpose of the study</w:t>
+        </w:r>
+        <w:r>
+          <w:rPr>
+            <w:noProof/>
+            <w:webHidden/>
+          </w:rPr>
+          <w:tab/>
+        </w:r>
+        <w:r>
+          <w:rPr>
+            <w:noProof/>
+            <w:webHidden/>
+          </w:rPr>
+          <w:fldChar w:fldCharType="begin"/>
+        </w:r>
+        <w:r>
+          <w:rPr>
+            <w:noProof/>
+            <w:webHidden/>
+          </w:rPr>
+          <w:instrText xml:space="preserve"> PAGEREF _Toc521489895 \h </w:instrText>
+        </w:r>
+        <w:r>
+          <w:rPr>
+            <w:noProof/>
+            <w:webHidden/>
+          </w:rPr>
+        </w:r>
+        <w:r>
+          <w:rPr>
+            <w:noProof/>
+            <w:webHidden/>
+          </w:rPr>
+          <w:fldChar w:fldCharType="separate"/>
+        </w:r>
+        <w:r>
+          <w:rPr>
+            <w:noProof/>
+            <w:webHidden/>
+          </w:rPr>
+          <w:t>13</w:t>
+        </w:r>
+        <w:r>
+          <w:rPr>
+            <w:noProof/>
+            <w:webHidden/>
+          </w:rPr>
+          <w:fldChar w:fldCharType="end"/>
+        </w:r>
+      </w:hyperlink>
+    </w:p>
+    <w:p>
+      <w:pPr>
+        <w:pStyle w:val="TOC2"/>
+        <w:tabs>
+          <w:tab w:val="left" w:pos="992"/>
+          <w:tab w:val="right" w:leader="dot" w:pos="8494"/>
+        </w:tabs>
+        <w:rPr>
+          <w:rFonts w:asciiTheme="minorHAnsi" w:eastAsiaTheme="minorEastAsia" w:hAnsiTheme="minorHAnsi" w:cstheme="minorBidi"/>
+          <w:noProof/>
+          <w:sz w:val="22"/>
+          <w:lang w:val="en-US" w:eastAsia="ja-JP"/>
+        </w:rPr>
+      </w:pPr>
+      <w:hyperlink w:anchor="_Toc521489896" w:history="1">
+        <w:r>
+          <w:rPr>
+            <w:rStyle w:val="Hyperlink"/>
+            <w:noProof/>
+            <w:lang w:val="en-GB"/>
+          </w:rPr>
+          <w:t>3.2</w:t>
+        </w:r>
+        <w:r>
+          <w:rPr>
+            <w:rFonts w:asciiTheme="minorHAnsi" w:eastAsiaTheme="minorEastAsia" w:hAnsiTheme="minorHAnsi" w:cstheme="minorBidi"/>
+            <w:noProof/>
+            <w:sz w:val="22"/>
+            <w:lang w:val="en-US" w:eastAsia="ja-JP"/>
+          </w:rPr>
+          <w:tab/>
+        </w:r>
+        <w:r>
+          <w:rPr>
+            <w:rStyle w:val="Hyperlink"/>
+            <w:noProof/>
+            <w:lang w:val="en-GB"/>
+          </w:rPr>
+          <w:t>Research approach</w:t>
+        </w:r>
+        <w:r>
+          <w:rPr>
+            <w:noProof/>
+            <w:webHidden/>
+          </w:rPr>
+          <w:tab/>
+        </w:r>
+        <w:r>
+          <w:rPr>
+            <w:noProof/>
+            <w:webHidden/>
+          </w:rPr>
+          <w:fldChar w:fldCharType="begin"/>
+        </w:r>
+        <w:r>
+          <w:rPr>
+            <w:noProof/>
+            <w:webHidden/>
+          </w:rPr>
+          <w:instrText xml:space="preserve"> PAGEREF _Toc521489896 \h </w:instrText>
+        </w:r>
+        <w:r>
+          <w:rPr>
+            <w:noProof/>
+            <w:webHidden/>
+          </w:rPr>
+        </w:r>
+        <w:r>
+          <w:rPr>
+            <w:noProof/>
+            <w:webHidden/>
+          </w:rPr>
+          <w:fldChar w:fldCharType="separate"/>
+        </w:r>
+        <w:r>
+          <w:rPr>
+            <w:noProof/>
+            <w:webHidden/>
+          </w:rPr>
+          <w:t>14</w:t>
+        </w:r>
+        <w:r>
+          <w:rPr>
+            <w:noProof/>
+            <w:webHidden/>
+          </w:rPr>
+          <w:fldChar w:fldCharType="end"/>
+        </w:r>
+      </w:hyperlink>
+    </w:p>
+    <w:p>
+      <w:pPr>
+        <w:pStyle w:val="TOC2"/>
+        <w:tabs>
+          <w:tab w:val="left" w:pos="992"/>
+          <w:tab w:val="right" w:leader="dot" w:pos="8494"/>
+        </w:tabs>
+        <w:rPr>
+          <w:rFonts w:asciiTheme="minorHAnsi" w:eastAsiaTheme="minorEastAsia" w:hAnsiTheme="minorHAnsi" w:cstheme="minorBidi"/>
+          <w:noProof/>
+          <w:sz w:val="22"/>
+          <w:lang w:val="en-US" w:eastAsia="ja-JP"/>
+        </w:rPr>
+      </w:pPr>
+      <w:hyperlink w:anchor="_Toc521489897" w:history="1">
+        <w:r>
+          <w:rPr>
+            <w:rStyle w:val="Hyperlink"/>
+            <w:noProof/>
+            <w:lang w:val="en-GB"/>
+          </w:rPr>
+          <w:t>3.3</w:t>
+        </w:r>
+        <w:r>
+          <w:rPr>
+            <w:rFonts w:asciiTheme="minorHAnsi" w:eastAsiaTheme="minorEastAsia" w:hAnsiTheme="minorHAnsi" w:cstheme="minorBidi"/>
+            <w:noProof/>
+            <w:sz w:val="22"/>
+            <w:lang w:val="en-US" w:eastAsia="ja-JP"/>
+          </w:rPr>
+          <w:tab/>
+        </w:r>
+        <w:r>
+          <w:rPr>
+            <w:rStyle w:val="Hyperlink"/>
+            <w:noProof/>
+            <w:lang w:val="en-GB"/>
+          </w:rPr>
+          <w:t>Research method</w:t>
+        </w:r>
+        <w:r>
+          <w:rPr>
+            <w:noProof/>
+            <w:webHidden/>
+          </w:rPr>
+          <w:tab/>
+        </w:r>
+        <w:r>
+          <w:rPr>
+            <w:noProof/>
+            <w:webHidden/>
+          </w:rPr>
+          <w:fldChar w:fldCharType="begin"/>
+        </w:r>
+        <w:r>
+          <w:rPr>
+            <w:noProof/>
+            <w:webHidden/>
+          </w:rPr>
+          <w:instrText xml:space="preserve"> PAGEREF _Toc521489897 \h </w:instrText>
+        </w:r>
+        <w:r>
+          <w:rPr>
+            <w:noProof/>
+            <w:webHidden/>
+          </w:rPr>
+        </w:r>
+        <w:r>
+          <w:rPr>
+            <w:noProof/>
+            <w:webHidden/>
+          </w:rPr>
+          <w:fldChar w:fldCharType="separate"/>
+        </w:r>
+        <w:r>
+          <w:rPr>
+            <w:noProof/>
+            <w:webHidden/>
+          </w:rPr>
+          <w:t>14</w:t>
+        </w:r>
+        <w:r>
+          <w:rPr>
+            <w:noProof/>
+            <w:webHidden/>
+          </w:rPr>
+          <w:fldChar w:fldCharType="end"/>
+        </w:r>
+      </w:hyperlink>
+    </w:p>
+    <w:p>
+      <w:pPr>
+        <w:pStyle w:val="TOC2"/>
+        <w:tabs>
+          <w:tab w:val="left" w:pos="992"/>
+          <w:tab w:val="right" w:leader="dot" w:pos="8494"/>
+        </w:tabs>
+        <w:rPr>
+          <w:rFonts w:asciiTheme="minorHAnsi" w:eastAsiaTheme="minorEastAsia" w:hAnsiTheme="minorHAnsi" w:cstheme="minorBidi"/>
+          <w:noProof/>
+          <w:sz w:val="22"/>
+          <w:lang w:val="en-US" w:eastAsia="ja-JP"/>
+        </w:rPr>
+      </w:pPr>
+      <w:hyperlink w:anchor="_Toc521489898" w:history="1">
+        <w:r>
+          <w:rPr>
+            <w:rStyle w:val="Hyperlink"/>
+            <w:noProof/>
+            <w:lang w:val="en-GB"/>
+          </w:rPr>
+          <w:t>3.4</w:t>
+        </w:r>
+        <w:r>
+          <w:rPr>
+            <w:rFonts w:asciiTheme="minorHAnsi" w:eastAsiaTheme="minorEastAsia" w:hAnsiTheme="minorHAnsi" w:cstheme="minorBidi"/>
+            <w:noProof/>
+            <w:sz w:val="22"/>
+            <w:lang w:val="en-US" w:eastAsia="ja-JP"/>
+          </w:rPr>
+          <w:tab/>
+        </w:r>
+        <w:r>
+          <w:rPr>
+            <w:rStyle w:val="Hyperlink"/>
+            <w:noProof/>
+            <w:lang w:val="en-GB"/>
+          </w:rPr>
+          <w:t>Data collection</w:t>
+        </w:r>
+        <w:r>
+          <w:rPr>
+            <w:noProof/>
+            <w:webHidden/>
+          </w:rPr>
+          <w:tab/>
+        </w:r>
+        <w:r>
+          <w:rPr>
+            <w:noProof/>
+            <w:webHidden/>
+          </w:rPr>
+          <w:fldChar w:fldCharType="begin"/>
+        </w:r>
+        <w:r>
+          <w:rPr>
+            <w:noProof/>
+            <w:webHidden/>
+          </w:rPr>
+          <w:instrText xml:space="preserve"> PAGEREF _Toc521489898 \h </w:instrText>
+        </w:r>
+        <w:r>
+          <w:rPr>
+            <w:noProof/>
+            <w:webHidden/>
+          </w:rPr>
+        </w:r>
+        <w:r>
+          <w:rPr>
+            <w:noProof/>
+            <w:webHidden/>
+          </w:rPr>
+          <w:fldChar w:fldCharType="separate"/>
+        </w:r>
+        <w:r>
+          <w:rPr>
+            <w:noProof/>
+            <w:webHidden/>
+          </w:rPr>
+          <w:t>15</w:t>
         </w:r>
         <w:r>
           <w:rPr>
@@ -2407,7 +3127,7 @@
           <w:lang w:val="en-US" w:eastAsia="ja-JP"/>
         </w:rPr>
       </w:pPr>
-      <w:hyperlink w:anchor="_Toc518731094" w:history="1">
+      <w:hyperlink w:anchor="_Toc521489899" w:history="1">
         <w:r>
           <w:rPr>
             <w:rStyle w:val="Hyperlink"/>
@@ -2454,7 +3174,7 @@
             <w:noProof/>
             <w:webHidden/>
           </w:rPr>
-          <w:instrText xml:space="preserve"> PAGEREF _Toc518731094 \h </w:instrText>
+          <w:instrText xml:space="preserve"> PAGEREF _Toc521489899 \h </w:instrText>
         </w:r>
         <w:r>
           <w:rPr>
@@ -2474,7 +3194,187 @@
             <w:noProof/>
             <w:webHidden/>
           </w:rPr>
-          <w:t>11</w:t>
+          <w:t>16</w:t>
+        </w:r>
+        <w:r>
+          <w:rPr>
+            <w:noProof/>
+            <w:webHidden/>
+          </w:rPr>
+          <w:fldChar w:fldCharType="end"/>
+        </w:r>
+      </w:hyperlink>
+    </w:p>
+    <w:p>
+      <w:pPr>
+        <w:pStyle w:val="TOC2"/>
+        <w:tabs>
+          <w:tab w:val="left" w:pos="992"/>
+          <w:tab w:val="right" w:leader="dot" w:pos="8494"/>
+        </w:tabs>
+        <w:rPr>
+          <w:rFonts w:asciiTheme="minorHAnsi" w:eastAsiaTheme="minorEastAsia" w:hAnsiTheme="minorHAnsi" w:cstheme="minorBidi"/>
+          <w:noProof/>
+          <w:sz w:val="22"/>
+          <w:lang w:val="en-US" w:eastAsia="ja-JP"/>
+        </w:rPr>
+      </w:pPr>
+      <w:hyperlink w:anchor="_Toc521489900" w:history="1">
+        <w:r>
+          <w:rPr>
+            <w:rStyle w:val="Hyperlink"/>
+            <w:noProof/>
+            <w:lang w:val="en-GB"/>
+          </w:rPr>
+          <w:t>4.1</w:t>
+        </w:r>
+        <w:r>
+          <w:rPr>
+            <w:rFonts w:asciiTheme="minorHAnsi" w:eastAsiaTheme="minorEastAsia" w:hAnsiTheme="minorHAnsi" w:cstheme="minorBidi"/>
+            <w:noProof/>
+            <w:sz w:val="22"/>
+            <w:lang w:val="en-US" w:eastAsia="ja-JP"/>
+          </w:rPr>
+          <w:tab/>
+        </w:r>
+        <w:r>
+          <w:rPr>
+            <w:rStyle w:val="Hyperlink"/>
+            <w:noProof/>
+            <w:lang w:val="en-GB"/>
+          </w:rPr>
+          <w:t>Standalone CnC server</w:t>
+        </w:r>
+        <w:r>
+          <w:rPr>
+            <w:noProof/>
+            <w:webHidden/>
+          </w:rPr>
+          <w:tab/>
+        </w:r>
+        <w:r>
+          <w:rPr>
+            <w:noProof/>
+            <w:webHidden/>
+          </w:rPr>
+          <w:fldChar w:fldCharType="begin"/>
+        </w:r>
+        <w:r>
+          <w:rPr>
+            <w:noProof/>
+            <w:webHidden/>
+          </w:rPr>
+          <w:instrText xml:space="preserve"> PAGEREF _Toc521489900 \h </w:instrText>
+        </w:r>
+        <w:r>
+          <w:rPr>
+            <w:noProof/>
+            <w:webHidden/>
+          </w:rPr>
+        </w:r>
+        <w:r>
+          <w:rPr>
+            <w:noProof/>
+            <w:webHidden/>
+          </w:rPr>
+          <w:fldChar w:fldCharType="separate"/>
+        </w:r>
+        <w:r>
+          <w:rPr>
+            <w:noProof/>
+            <w:webHidden/>
+          </w:rPr>
+          <w:t>16</w:t>
+        </w:r>
+        <w:r>
+          <w:rPr>
+            <w:noProof/>
+            <w:webHidden/>
+          </w:rPr>
+          <w:fldChar w:fldCharType="end"/>
+        </w:r>
+      </w:hyperlink>
+    </w:p>
+    <w:p>
+      <w:pPr>
+        <w:pStyle w:val="TOC3"/>
+        <w:tabs>
+          <w:tab w:val="left" w:pos="1760"/>
+          <w:tab w:val="right" w:leader="dot" w:pos="8494"/>
+        </w:tabs>
+        <w:rPr>
+          <w:rFonts w:asciiTheme="minorHAnsi" w:eastAsiaTheme="minorEastAsia" w:hAnsiTheme="minorHAnsi" w:cstheme="minorBidi"/>
+          <w:noProof/>
+          <w:sz w:val="22"/>
+          <w:lang w:val="en-US" w:eastAsia="ja-JP"/>
+        </w:rPr>
+      </w:pPr>
+      <w:hyperlink w:anchor="_Toc521489901" w:history="1">
+        <w:r>
+          <w:rPr>
+            <w:rStyle w:val="Hyperlink"/>
+            <w:noProof/>
+            <w:lang w:val="en-GB"/>
+          </w:rPr>
+          <w:t>4.1.1</w:t>
+        </w:r>
+        <w:r>
+          <w:rPr>
+            <w:rFonts w:asciiTheme="minorHAnsi" w:eastAsiaTheme="minorEastAsia" w:hAnsiTheme="minorHAnsi" w:cstheme="minorBidi"/>
+            <w:noProof/>
+            <w:sz w:val="22"/>
+            <w:lang w:val="en-US" w:eastAsia="ja-JP"/>
+          </w:rPr>
+          <w:tab/>
+        </w:r>
+        <w:r>
+          <w:rPr>
+            <w:rStyle w:val="Hyperlink"/>
+            <w:noProof/>
+            <w:lang w:val="en-GB"/>
+          </w:rPr>
+          <w:t>Design</w:t>
+        </w:r>
+        <w:r>
+          <w:rPr>
+            <w:noProof/>
+            <w:webHidden/>
+          </w:rPr>
+          <w:tab/>
+        </w:r>
+        <w:r>
+          <w:rPr>
+            <w:noProof/>
+            <w:webHidden/>
+          </w:rPr>
+          <w:fldChar w:fldCharType="begin"/>
+        </w:r>
+        <w:r>
+          <w:rPr>
+            <w:noProof/>
+            <w:webHidden/>
+          </w:rPr>
+          <w:instrText xml:space="preserve"> PAGEREF _Toc521489901 \h </w:instrText>
+        </w:r>
+        <w:r>
+          <w:rPr>
+            <w:noProof/>
+            <w:webHidden/>
+          </w:rPr>
+        </w:r>
+        <w:r>
+          <w:rPr>
+            <w:noProof/>
+            <w:webHidden/>
+          </w:rPr>
+          <w:fldChar w:fldCharType="separate"/>
+        </w:r>
+        <w:r>
+          <w:rPr>
+            <w:noProof/>
+            <w:webHidden/>
+          </w:rPr>
+          <w:t>16</w:t>
         </w:r>
         <w:r>
           <w:rPr>
@@ -2497,7 +3397,7 @@
           <w:lang w:val="en-US" w:eastAsia="ja-JP"/>
         </w:rPr>
       </w:pPr>
-      <w:hyperlink w:anchor="_Toc518731095" w:history="1">
+      <w:hyperlink w:anchor="_Toc521489902" w:history="1">
         <w:r>
           <w:rPr>
             <w:rStyle w:val="Hyperlink"/>
@@ -2544,7 +3444,7 @@
             <w:noProof/>
             <w:webHidden/>
           </w:rPr>
-          <w:instrText xml:space="preserve"> PAGEREF _Toc518731095 \h </w:instrText>
+          <w:instrText xml:space="preserve"> PAGEREF _Toc521489902 \h </w:instrText>
         </w:r>
         <w:r>
           <w:rPr>
@@ -2564,7 +3464,7 @@
             <w:noProof/>
             <w:webHidden/>
           </w:rPr>
-          <w:t>12</w:t>
+          <w:t>17</w:t>
         </w:r>
         <w:r>
           <w:rPr>
@@ -2587,7 +3487,7 @@
           <w:lang w:val="en-US" w:eastAsia="ja-JP"/>
         </w:rPr>
       </w:pPr>
-      <w:hyperlink w:anchor="_Toc518731096" w:history="1">
+      <w:hyperlink w:anchor="_Toc521489903" w:history="1">
         <w:r>
           <w:rPr>
             <w:rStyle w:val="Hyperlink"/>
@@ -2634,7 +3534,7 @@
             <w:noProof/>
             <w:webHidden/>
           </w:rPr>
-          <w:instrText xml:space="preserve"> PAGEREF _Toc518731096 \h </w:instrText>
+          <w:instrText xml:space="preserve"> PAGEREF _Toc521489903 \h </w:instrText>
         </w:r>
         <w:r>
           <w:rPr>
@@ -2654,7 +3554,7 @@
             <w:noProof/>
             <w:webHidden/>
           </w:rPr>
-          <w:t>12</w:t>
+          <w:t>17</w:t>
         </w:r>
         <w:r>
           <w:rPr>
@@ -2722,7 +3622,7 @@
       </w:pPr>
       <w:bookmarkStart w:id="1" w:name="_Toc444181408"/>
       <w:bookmarkStart w:id="2" w:name="_Toc444181667"/>
-      <w:bookmarkStart w:id="3" w:name="_Toc518731072"/>
+      <w:bookmarkStart w:id="3" w:name="_Toc521489869"/>
       <w:r>
         <w:rPr>
           <w:lang w:val="en-GB"/>
@@ -2939,7 +3839,7 @@
           <w:lang w:val="en-GB"/>
         </w:rPr>
       </w:pPr>
-      <w:bookmarkStart w:id="5" w:name="_Toc518731073"/>
+      <w:bookmarkStart w:id="5" w:name="_Toc521489870"/>
       <w:r>
         <w:rPr>
           <w:lang w:val="en-GB"/>
@@ -2981,7 +3881,7 @@
           <w:lang w:val="en-GB"/>
         </w:rPr>
       </w:pPr>
-      <w:bookmarkStart w:id="6" w:name="_Toc518731074"/>
+      <w:bookmarkStart w:id="6" w:name="_Toc521489871"/>
       <w:r>
         <w:rPr>
           <w:lang w:val="en-GB"/>
@@ -3121,7 +4021,7 @@
           <w:lang w:val="en-GB"/>
         </w:rPr>
       </w:pPr>
-      <w:bookmarkStart w:id="7" w:name="_Toc518731075"/>
+      <w:bookmarkStart w:id="7" w:name="_Toc521489872"/>
       <w:r>
         <w:rPr>
           <w:lang w:val="en-GB"/>
@@ -3176,7 +4076,7 @@
           <w:lang w:val="en-GB"/>
         </w:rPr>
       </w:pPr>
-      <w:bookmarkStart w:id="8" w:name="_Toc518731076"/>
+      <w:bookmarkStart w:id="8" w:name="_Toc521489873"/>
       <w:r>
         <w:rPr>
           <w:lang w:val="en-GB"/>
@@ -3192,7 +4092,7 @@
           <w:lang w:val="en-GB"/>
         </w:rPr>
       </w:pPr>
-      <w:bookmarkStart w:id="9" w:name="_Toc518731077"/>
+      <w:bookmarkStart w:id="9" w:name="_Toc521489874"/>
       <w:r>
         <w:rPr>
           <w:lang w:val="en-GB"/>
@@ -3240,7 +4140,7 @@
           <w:lang w:val="en-GB"/>
         </w:rPr>
       </w:pPr>
-      <w:bookmarkStart w:id="10" w:name="_Toc518731078"/>
+      <w:bookmarkStart w:id="10" w:name="_Toc521489875"/>
       <w:r>
         <w:rPr>
           <w:lang w:val="en-GB"/>
@@ -3272,7 +4172,7 @@
           <w:lang w:val="en-GB"/>
         </w:rPr>
       </w:pPr>
-      <w:bookmarkStart w:id="11" w:name="_Toc518731079"/>
+      <w:bookmarkStart w:id="11" w:name="_Toc521489876"/>
       <w:r>
         <w:rPr>
           <w:lang w:val="en-GB"/>
@@ -3303,7 +4203,7 @@
           <w:lang w:val="en-GB"/>
         </w:rPr>
       </w:pPr>
-      <w:bookmarkStart w:id="12" w:name="_Toc518731080"/>
+      <w:bookmarkStart w:id="12" w:name="_Toc521489877"/>
       <w:r>
         <w:rPr>
           <w:lang w:val="en-GB"/>
@@ -3377,7 +4277,7 @@
           <w:lang w:val="en-GB"/>
         </w:rPr>
       </w:pPr>
-      <w:bookmarkStart w:id="13" w:name="_Toc518731081"/>
+      <w:bookmarkStart w:id="13" w:name="_Toc521489878"/>
       <w:r>
         <w:rPr>
           <w:lang w:val="en-GB"/>
@@ -3450,7 +4350,7 @@
           <w:lang w:val="en-GB"/>
         </w:rPr>
       </w:pPr>
-      <w:bookmarkStart w:id="14" w:name="_Toc518731082"/>
+      <w:bookmarkStart w:id="14" w:name="_Toc521489879"/>
       <w:r>
         <w:rPr>
           <w:lang w:val="en-GB"/>
@@ -3480,7 +4380,7 @@
           <w:lang w:val="en-GB"/>
         </w:rPr>
       </w:pPr>
-      <w:bookmarkStart w:id="15" w:name="_Toc518731083"/>
+      <w:bookmarkStart w:id="15" w:name="_Toc521489880"/>
       <w:r>
         <w:rPr>
           <w:lang w:val="en-GB"/>
@@ -3534,12 +4434,14 @@
           <w:lang w:val="en-GB"/>
         </w:rPr>
       </w:pPr>
+      <w:bookmarkStart w:id="16" w:name="_Toc521489881"/>
       <w:r>
         <w:rPr>
           <w:lang w:val="en-GB"/>
         </w:rPr>
         <w:t>DDoS attack</w:t>
       </w:r>
+      <w:bookmarkEnd w:id="16"/>
     </w:p>
     <w:p>
       <w:pPr>
@@ -3575,14 +4477,14 @@
           <w:lang w:val="en-GB"/>
         </w:rPr>
       </w:pPr>
-      <w:bookmarkStart w:id="16" w:name="_Toc518731084"/>
+      <w:bookmarkStart w:id="17" w:name="_Toc521489882"/>
       <w:r>
         <w:rPr>
           <w:lang w:val="en-GB"/>
         </w:rPr>
         <w:t>Structure of the thesis</w:t>
       </w:r>
-      <w:bookmarkEnd w:id="16"/>
+      <w:bookmarkEnd w:id="17"/>
     </w:p>
     <w:p>
       <w:pPr>
@@ -3635,7 +4537,7 @@
           <w:lang w:val="en-GB"/>
         </w:rPr>
       </w:pPr>
-      <w:bookmarkStart w:id="17" w:name="_Toc518731085"/>
+      <w:bookmarkStart w:id="18" w:name="_Toc521489883"/>
       <w:r>
         <w:rPr>
           <w:lang w:val="en-GB"/>
@@ -3643,7 +4545,7 @@
         <w:lastRenderedPageBreak/>
         <w:t>Theoretical Background</w:t>
       </w:r>
-      <w:bookmarkEnd w:id="17"/>
+      <w:bookmarkEnd w:id="18"/>
     </w:p>
     <w:p>
       <w:pPr>
@@ -3652,14 +4554,14 @@
           <w:lang w:val="en-GB"/>
         </w:rPr>
       </w:pPr>
-      <w:bookmarkStart w:id="18" w:name="_Toc518731086"/>
+      <w:bookmarkStart w:id="19" w:name="_Toc521489884"/>
       <w:r>
         <w:rPr>
           <w:lang w:val="en-GB"/>
         </w:rPr>
         <w:t>Common botnet architectures</w:t>
       </w:r>
-      <w:bookmarkEnd w:id="18"/>
+      <w:bookmarkEnd w:id="19"/>
     </w:p>
     <w:p>
       <w:pPr>
@@ -3750,14 +4652,14 @@
           <w:lang w:val="en-GB"/>
         </w:rPr>
       </w:pPr>
-      <w:bookmarkStart w:id="19" w:name="_Toc518731087"/>
+      <w:bookmarkStart w:id="20" w:name="_Toc521489885"/>
       <w:r>
         <w:rPr>
           <w:lang w:val="en-GB"/>
         </w:rPr>
         <w:t>Centralised architecture</w:t>
       </w:r>
-      <w:bookmarkEnd w:id="19"/>
+      <w:bookmarkEnd w:id="20"/>
     </w:p>
     <w:p>
       <w:pPr>
@@ -3854,7 +4756,7 @@
           <w:lang w:val="en-GB"/>
         </w:rPr>
       </w:pPr>
-      <w:bookmarkStart w:id="20" w:name="_Toc518731088"/>
+      <w:bookmarkStart w:id="21" w:name="_Toc521489886"/>
       <w:r>
         <w:rPr>
           <w:lang w:val="en-GB"/>
@@ -3874,7 +4776,7 @@
         </w:rPr>
         <w:t xml:space="preserve"> Architecture</w:t>
       </w:r>
-      <w:bookmarkEnd w:id="20"/>
+      <w:bookmarkEnd w:id="21"/>
     </w:p>
     <w:p>
       <w:pPr>
@@ -4111,14 +5013,14 @@
           <w:lang w:val="en-GB"/>
         </w:rPr>
       </w:pPr>
-      <w:bookmarkStart w:id="21" w:name="_Toc518731089"/>
+      <w:bookmarkStart w:id="22" w:name="_Toc521489887"/>
       <w:r>
         <w:rPr>
           <w:lang w:val="en-GB"/>
         </w:rPr>
         <w:t>Hybrid architecture</w:t>
       </w:r>
-      <w:bookmarkEnd w:id="21"/>
+      <w:bookmarkEnd w:id="22"/>
     </w:p>
     <w:p>
       <w:pPr>
@@ -4184,14 +5086,14 @@
           <w:lang w:val="en-GB"/>
         </w:rPr>
       </w:pPr>
-      <w:bookmarkStart w:id="22" w:name="_Toc518731090"/>
+      <w:bookmarkStart w:id="23" w:name="_Toc521489888"/>
       <w:r>
         <w:rPr>
           <w:lang w:val="en-GB"/>
         </w:rPr>
         <w:t>Common botnet use-cases</w:t>
       </w:r>
-      <w:bookmarkEnd w:id="22"/>
+      <w:bookmarkEnd w:id="23"/>
     </w:p>
     <w:p>
       <w:pPr>
@@ -4364,14 +5266,14 @@
           <w:lang w:val="en-GB"/>
         </w:rPr>
       </w:pPr>
-      <w:bookmarkStart w:id="23" w:name="_Toc518731091"/>
+      <w:bookmarkStart w:id="24" w:name="_Toc521489889"/>
       <w:r>
         <w:rPr>
           <w:lang w:val="en-GB"/>
         </w:rPr>
         <w:t>Command delivery methods</w:t>
       </w:r>
-      <w:bookmarkEnd w:id="23"/>
+      <w:bookmarkEnd w:id="24"/>
     </w:p>
     <w:p>
       <w:pPr>
@@ -4505,12 +5407,14 @@
           <w:lang w:val="en-GB"/>
         </w:rPr>
       </w:pPr>
+      <w:bookmarkStart w:id="25" w:name="_Toc521489890"/>
       <w:r>
         <w:rPr>
           <w:lang w:val="en-GB"/>
         </w:rPr>
         <w:t>HTTP notifications</w:t>
       </w:r>
+      <w:bookmarkEnd w:id="25"/>
     </w:p>
     <w:p>
       <w:pPr>
@@ -4659,6 +5563,7 @@
           <w:lang w:val="en-US"/>
         </w:rPr>
       </w:pPr>
+      <w:bookmarkStart w:id="26" w:name="_Toc521489891"/>
       <w:r>
         <w:rPr>
           <w:lang w:val="en-US"/>
@@ -4677,6 +5582,7 @@
         </w:rPr>
         <w:t>ocket notifications</w:t>
       </w:r>
+      <w:bookmarkEnd w:id="26"/>
     </w:p>
     <w:p>
       <w:pPr>
@@ -4782,6 +5688,7 @@
           <w:lang w:val="en-US"/>
         </w:rPr>
       </w:pPr>
+      <w:bookmarkStart w:id="27" w:name="_Toc521489892"/>
       <w:r>
         <w:rPr>
           <w:lang w:val="en-US"/>
@@ -4794,6 +5701,7 @@
         </w:rPr>
         <w:t>notifications</w:t>
       </w:r>
+      <w:bookmarkEnd w:id="27"/>
     </w:p>
     <w:p>
       <w:pPr>
@@ -4822,6 +5730,7 @@
           <w:lang w:val="en-US"/>
         </w:rPr>
       </w:pPr>
+      <w:bookmarkStart w:id="28" w:name="_Toc521489893"/>
       <w:r>
         <w:rPr>
           <w:lang w:val="en-US"/>
@@ -4835,6 +5744,7 @@
         </w:rPr>
         <w:t>notifications</w:t>
       </w:r>
+      <w:bookmarkEnd w:id="28"/>
     </w:p>
     <w:p>
       <w:pPr>
@@ -4964,14 +5874,14 @@
           <w:lang w:val="en-GB"/>
         </w:rPr>
       </w:pPr>
-      <w:bookmarkStart w:id="24" w:name="_Toc518731093"/>
+      <w:bookmarkStart w:id="29" w:name="_Toc521489894"/>
       <w:r>
         <w:rPr>
           <w:lang w:val="en-GB"/>
         </w:rPr>
         <w:t>Methodology</w:t>
       </w:r>
-      <w:bookmarkEnd w:id="24"/>
+      <w:bookmarkEnd w:id="29"/>
     </w:p>
     <w:p>
       <w:pPr>
@@ -5024,12 +5934,14 @@
           <w:lang w:val="en-GB"/>
         </w:rPr>
       </w:pPr>
+      <w:bookmarkStart w:id="30" w:name="_Toc521489895"/>
       <w:r>
         <w:rPr>
           <w:lang w:val="en-GB"/>
         </w:rPr>
         <w:t>Purpose of the study</w:t>
       </w:r>
+      <w:bookmarkEnd w:id="30"/>
     </w:p>
     <w:p>
       <w:pPr>
@@ -5141,12 +6053,14 @@
           <w:lang w:val="en-GB"/>
         </w:rPr>
       </w:pPr>
+      <w:bookmarkStart w:id="31" w:name="_Toc521489896"/>
       <w:r>
         <w:rPr>
           <w:lang w:val="en-GB"/>
         </w:rPr>
         <w:t>Research approach</w:t>
       </w:r>
+      <w:bookmarkEnd w:id="31"/>
     </w:p>
     <w:p>
       <w:pPr>
@@ -5193,12 +6107,14 @@
           <w:lang w:val="en-GB"/>
         </w:rPr>
       </w:pPr>
+      <w:bookmarkStart w:id="32" w:name="_Toc521489897"/>
       <w:r>
         <w:rPr>
           <w:lang w:val="en-GB"/>
         </w:rPr>
         <w:t>Research method</w:t>
       </w:r>
+      <w:bookmarkEnd w:id="32"/>
     </w:p>
     <w:p>
       <w:pPr>
@@ -5208,8 +6124,6 @@
           <w:lang w:val="en-GB"/>
         </w:rPr>
       </w:pPr>
-      <w:bookmarkStart w:id="25" w:name="_GoBack"/>
-      <w:bookmarkEnd w:id="25"/>
       <w:r>
         <w:rPr>
           <w:lang w:val="en-GB"/>
@@ -5435,12 +6349,14 @@
           <w:lang w:val="en-GB"/>
         </w:rPr>
       </w:pPr>
+      <w:bookmarkStart w:id="33" w:name="_Toc521489898"/>
       <w:r>
         <w:rPr>
           <w:lang w:val="en-GB"/>
         </w:rPr>
         <w:t>Data collection</w:t>
       </w:r>
+      <w:bookmarkEnd w:id="33"/>
     </w:p>
     <w:p>
       <w:pPr>
@@ -5621,14 +6537,185 @@
           <w:lang w:val="en-GB"/>
         </w:rPr>
       </w:pPr>
-      <w:bookmarkStart w:id="26" w:name="_Toc518731094"/>
+      <w:bookmarkStart w:id="34" w:name="_Toc521489899"/>
       <w:r>
         <w:rPr>
           <w:lang w:val="en-GB"/>
         </w:rPr>
         <w:t>Findings – case study on 3 platforms</w:t>
       </w:r>
-      <w:bookmarkEnd w:id="26"/>
+      <w:bookmarkEnd w:id="34"/>
+    </w:p>
+    <w:p>
+      <w:pPr>
+        <w:pStyle w:val="Heading2"/>
+        <w:rPr>
+          <w:lang w:val="en-GB"/>
+        </w:rPr>
+      </w:pPr>
+      <w:bookmarkStart w:id="35" w:name="_Toc521489900"/>
+      <w:r>
+        <w:rPr>
+          <w:lang w:val="en-GB"/>
+        </w:rPr>
+        <w:t>Standalone CnC server</w:t>
+      </w:r>
+      <w:bookmarkEnd w:id="35"/>
+    </w:p>
+    <w:p>
+      <w:pPr>
+        <w:pStyle w:val="Normaltext"/>
+        <w:rPr>
+          <w:lang w:val="en-GB"/>
+        </w:rPr>
+      </w:pPr>
+      <w:r>
+        <w:rPr>
+          <w:lang w:val="en-GB"/>
+        </w:rPr>
+        <w:t xml:space="preserve">In order to better understand the complexity of CnC applications as well as evaluate the cost of their execution, let’s first analyse the standalone approach where we try to create our own CnC application running </w:t>
+      </w:r>
+      <w:r>
+        <w:rPr>
+          <w:lang w:val="en-GB"/>
+        </w:rPr>
+        <w:t>on a server. Let us however not focus on any extreme examples just to prove the point on the thesis. Technically we could create a Java application running on a Tomcat server, but according to Oracle documentation (</w:t>
+      </w:r>
+      <w:r>
+        <w:rPr>
+          <w:lang w:val="en-GB"/>
+        </w:rPr>
+        <w:t>https://docs.oracle.com/cd/E13169_01/ales/docs22/installadmin/prepare.html</w:t>
+      </w:r>
+      <w:r>
+        <w:rPr>
+          <w:lang w:val="en-GB"/>
+        </w:rPr>
+        <w:t>, 07.08.2018</w:t>
+      </w:r>
+      <w:r>
+        <w:rPr>
+          <w:lang w:val="en-GB"/>
+        </w:rPr>
+        <w:t>) we would need 512 MB of memory just to run the serve</w:t>
+      </w:r>
+      <w:r>
+        <w:rPr>
+          <w:lang w:val="en-GB"/>
+        </w:rPr>
+        <w:t>r and then there are memory requirements of our application</w:t>
+      </w:r>
+      <w:r>
+        <w:rPr>
+          <w:lang w:val="en-GB"/>
+        </w:rPr>
+        <w:t xml:space="preserve"> on top of that.</w:t>
+      </w:r>
+      <w:r>
+        <w:rPr>
+          <w:lang w:val="en-GB"/>
+        </w:rPr>
+        <w:t xml:space="preserve"> For this reason we’re going to build a small application in Node.js instead. One that can integrate the whole server in it, without relying on a third party one.</w:t>
+      </w:r>
+    </w:p>
+    <w:p>
+      <w:pPr>
+        <w:pStyle w:val="Heading3"/>
+        <w:rPr>
+          <w:lang w:val="en-GB"/>
+        </w:rPr>
+      </w:pPr>
+      <w:bookmarkStart w:id="36" w:name="_Toc521489901"/>
+      <w:r>
+        <w:rPr>
+          <w:lang w:val="en-GB"/>
+        </w:rPr>
+        <w:t>Design</w:t>
+      </w:r>
+      <w:bookmarkEnd w:id="36"/>
+    </w:p>
+    <w:p>
+      <w:pPr>
+        <w:pStyle w:val="Normaltext"/>
+        <w:rPr>
+          <w:lang w:val="en-GB"/>
+        </w:rPr>
+      </w:pPr>
+      <w:r>
+        <w:rPr>
+          <w:lang w:val="en-GB"/>
+        </w:rPr>
+        <w:t>While the list of common use cases of botnet is fairly long, most of them can be handled in a similar way:</w:t>
+      </w:r>
+    </w:p>
+    <w:p>
+      <w:pPr>
+        <w:pStyle w:val="Normaltext"/>
+        <w:numPr>
+          <w:ilvl w:val="3"/>
+          <w:numId w:val="5"/>
+        </w:numPr>
+        <w:rPr>
+          <w:lang w:val="en-GB"/>
+        </w:rPr>
+      </w:pPr>
+      <w:r>
+        <w:rPr>
+          <w:lang w:val="en-GB"/>
+        </w:rPr>
+        <w:t>Client subscribes for the push notifications from the server over HTTP or IRC protocol (as already mentioned before)</w:t>
+      </w:r>
+    </w:p>
+    <w:p>
+      <w:pPr>
+        <w:pStyle w:val="Normaltext"/>
+        <w:numPr>
+          <w:ilvl w:val="3"/>
+          <w:numId w:val="5"/>
+        </w:numPr>
+        <w:rPr>
+          <w:lang w:val="en-GB"/>
+        </w:rPr>
+      </w:pPr>
+      <w:r>
+        <w:rPr>
+          <w:lang w:val="en-GB"/>
+        </w:rPr>
+        <w:t>A request is issued by the administrator to the server</w:t>
+      </w:r>
+    </w:p>
+    <w:p>
+      <w:pPr>
+        <w:pStyle w:val="Normaltext"/>
+        <w:numPr>
+          <w:ilvl w:val="3"/>
+          <w:numId w:val="5"/>
+        </w:numPr>
+        <w:rPr>
+          <w:lang w:val="en-GB"/>
+        </w:rPr>
+      </w:pPr>
+      <w:r>
+        <w:rPr>
+          <w:lang w:val="en-GB"/>
+        </w:rPr>
+        <w:t>The server dispatches appropriate commands to the client</w:t>
+      </w:r>
+    </w:p>
+    <w:p>
+      <w:pPr>
+        <w:pStyle w:val="Normaltext"/>
+        <w:ind w:firstLine="0"/>
+        <w:rPr>
+          <w:lang w:val="en-GB"/>
+        </w:rPr>
+      </w:pPr>
+      <w:r>
+        <w:rPr>
+          <w:lang w:val="en-GB"/>
+        </w:rPr>
+        <w:t>Effectively the most trivial CnC application could be essentially just one server with all the clients connecting to it and waiting for the attacker to issue a command.</w:t>
+      </w:r>
     </w:p>
     <w:p>
       <w:pPr>
@@ -5640,9 +6727,435 @@
       </w:pPr>
       <w:r>
         <w:rPr>
+          <w:noProof/>
           <w:color w:val="FF0000"/>
           <w:lang w:val="en-GB"/>
         </w:rPr>
+        <w:lastRenderedPageBreak/>
+        <w:drawing>
+          <wp:inline distT="0" distB="0" distL="0" distR="0">
+            <wp:extent cx="4520565" cy="3511550"/>
+            <wp:effectExtent l="0" t="0" r="0" b="0"/>
+            <wp:docPr id="1" name="Picture 1"/>
+            <wp:cNvGraphicFramePr>
+              <a:graphicFrameLocks xmlns:a="http://schemas.openxmlformats.org/drawingml/2006/main" noChangeAspect="1"/>
+            </wp:cNvGraphicFramePr>
+            <a:graphic xmlns:a="http://schemas.openxmlformats.org/drawingml/2006/main">
+              <a:graphicData uri="http://schemas.openxmlformats.org/drawingml/2006/picture">
+                <pic:pic xmlns:pic="http://schemas.openxmlformats.org/drawingml/2006/picture">
+                  <pic:nvPicPr>
+                    <pic:cNvPr id="0" name="Picture 1"/>
+                    <pic:cNvPicPr>
+                      <a:picLocks noChangeAspect="1" noChangeArrowheads="1"/>
+                    </pic:cNvPicPr>
+                  </pic:nvPicPr>
+                  <pic:blipFill>
+                    <a:blip r:embed="rId15">
+                      <a:extLst>
+                        <a:ext uri="{28A0092B-C50C-407E-A947-70E740481C1C}">
+                          <a14:useLocalDpi xmlns:a14="http://schemas.microsoft.com/office/drawing/2010/main" val="0"/>
+                        </a:ext>
+                      </a:extLst>
+                    </a:blip>
+                    <a:srcRect/>
+                    <a:stretch>
+                      <a:fillRect/>
+                    </a:stretch>
+                  </pic:blipFill>
+                  <pic:spPr bwMode="auto">
+                    <a:xfrm>
+                      <a:off x="0" y="0"/>
+                      <a:ext cx="4520565" cy="3511550"/>
+                    </a:xfrm>
+                    <a:prstGeom prst="rect">
+                      <a:avLst/>
+                    </a:prstGeom>
+                    <a:noFill/>
+                    <a:ln>
+                      <a:noFill/>
+                    </a:ln>
+                  </pic:spPr>
+                </pic:pic>
+              </a:graphicData>
+            </a:graphic>
+          </wp:inline>
+        </w:drawing>
+      </w:r>
+    </w:p>
+    <w:p>
+      <w:pPr>
+        <w:pStyle w:val="Normaltext"/>
+        <w:rPr>
+          <w:color w:val="FF0000"/>
+          <w:lang w:val="en-GB"/>
+        </w:rPr>
+      </w:pPr>
+      <w:r>
+        <w:rPr>
+          <w:color w:val="FF0000"/>
+          <w:lang w:val="en-GB"/>
+        </w:rPr>
+        <w:t>//</w:t>
+      </w:r>
+      <w:proofErr w:type="spellStart"/>
+      <w:r>
+        <w:rPr>
+          <w:color w:val="FF0000"/>
+          <w:lang w:val="en-GB"/>
+        </w:rPr>
+        <w:t>todo</w:t>
+      </w:r>
+      <w:proofErr w:type="spellEnd"/>
+      <w:r>
+        <w:rPr>
+          <w:color w:val="FF0000"/>
+          <w:lang w:val="en-GB"/>
+        </w:rPr>
+        <w:t xml:space="preserve"> look up how to insert figures properly</w:t>
+      </w:r>
+      <w:bookmarkStart w:id="37" w:name="_GoBack"/>
+      <w:bookmarkEnd w:id="37"/>
+    </w:p>
+    <w:p>
+      <w:pPr>
+        <w:pStyle w:val="1paragraph"/>
+        <w:rPr>
+          <w:lang w:val="en-GB"/>
+        </w:rPr>
+      </w:pPr>
+      <w:r>
+        <w:rPr>
+          <w:lang w:val="en-GB"/>
+        </w:rPr>
+        <w:t xml:space="preserve">This approach however has a drawback – there’s only so many clients that can connect to the server in the same time. </w:t>
+      </w:r>
+      <w:r>
+        <w:rPr>
+          <w:lang w:val="en-GB"/>
+        </w:rPr>
+        <w:t>They all have to maintain an open TCP connection in order to be able to react to the command as soon as possible and once some data has to be transferred between the client and the server, there’s also a limit imposed by the connection speed of the virtual machine running our server application.</w:t>
+      </w:r>
+      <w:r>
+        <w:rPr>
+          <w:lang w:val="en-GB"/>
+        </w:rPr>
+        <w:t xml:space="preserve"> We can obviously always configure the virtual machine giving it higher bandwidth, but then we would end up paying for it at all times, even when we don’t really use it. The same goes for all the other resources required to run the application. For this reason it seems more cost effective</w:t>
+      </w:r>
+      <w:r>
+        <w:rPr>
+          <w:lang w:val="en-GB"/>
+        </w:rPr>
+        <w:t xml:space="preserve"> to have a number of VMs with lower amount of resources, that can be spawned automatically by a load balancer when they’re needed. This however introduces a difficulty. If there are multiple servers hidden behind a load balancer, then they need to be able to exchange the information about the connected clients between each other. Luckily there are multiple caching services out there that can be used for this purpose. One of the most popular ones and provided out of the box by most major cloud providers is Redis. Having that in mind, let’s update the application design.</w:t>
+      </w:r>
+    </w:p>
+    <w:p>
+      <w:pPr>
+        <w:pStyle w:val="Normaltext"/>
+        <w:rPr>
+          <w:lang w:val="en-GB"/>
+        </w:rPr>
+      </w:pPr>
+      <w:r>
+        <w:rPr>
+          <w:noProof/>
+          <w:lang w:val="en-GB"/>
+        </w:rPr>
+        <w:lastRenderedPageBreak/>
+        <w:drawing>
+          <wp:inline distT="0" distB="0" distL="0" distR="0">
+            <wp:extent cx="5398770" cy="4623435"/>
+            <wp:effectExtent l="0" t="0" r="0" b="5715"/>
+            <wp:docPr id="2" name="Picture 2"/>
+            <wp:cNvGraphicFramePr>
+              <a:graphicFrameLocks xmlns:a="http://schemas.openxmlformats.org/drawingml/2006/main" noChangeAspect="1"/>
+            </wp:cNvGraphicFramePr>
+            <a:graphic xmlns:a="http://schemas.openxmlformats.org/drawingml/2006/main">
+              <a:graphicData uri="http://schemas.openxmlformats.org/drawingml/2006/picture">
+                <pic:pic xmlns:pic="http://schemas.openxmlformats.org/drawingml/2006/picture">
+                  <pic:nvPicPr>
+                    <pic:cNvPr id="0" name="Picture 1"/>
+                    <pic:cNvPicPr>
+                      <a:picLocks noChangeAspect="1" noChangeArrowheads="1"/>
+                    </pic:cNvPicPr>
+                  </pic:nvPicPr>
+                  <pic:blipFill>
+                    <a:blip r:embed="rId16">
+                      <a:extLst>
+                        <a:ext uri="{28A0092B-C50C-407E-A947-70E740481C1C}">
+                          <a14:useLocalDpi xmlns:a14="http://schemas.microsoft.com/office/drawing/2010/main" val="0"/>
+                        </a:ext>
+                      </a:extLst>
+                    </a:blip>
+                    <a:srcRect/>
+                    <a:stretch>
+                      <a:fillRect/>
+                    </a:stretch>
+                  </pic:blipFill>
+                  <pic:spPr bwMode="auto">
+                    <a:xfrm>
+                      <a:off x="0" y="0"/>
+                      <a:ext cx="5398770" cy="4623435"/>
+                    </a:xfrm>
+                    <a:prstGeom prst="rect">
+                      <a:avLst/>
+                    </a:prstGeom>
+                    <a:noFill/>
+                    <a:ln>
+                      <a:noFill/>
+                    </a:ln>
+                  </pic:spPr>
+                </pic:pic>
+              </a:graphicData>
+            </a:graphic>
+          </wp:inline>
+        </w:drawing>
+      </w:r>
+    </w:p>
+    <w:p>
+      <w:pPr>
+        <w:pStyle w:val="Normaltext"/>
+        <w:ind w:firstLine="0"/>
+        <w:rPr>
+          <w:lang w:val="en-GB"/>
+        </w:rPr>
+      </w:pPr>
+      <w:r>
+        <w:rPr>
+          <w:lang w:val="en-GB"/>
+        </w:rPr>
+        <w:t>This way we limited the cost of VMs required to run our CnC application, however in the same time we introduced the necessity of using the load balancer and the Redis cache, which do not come for free either.</w:t>
+      </w:r>
+      <w:r>
+        <w:rPr>
+          <w:lang w:val="en-GB"/>
+        </w:rPr>
+        <w:t xml:space="preserve"> </w:t>
+      </w:r>
+    </w:p>
+    <w:p>
+      <w:pPr>
+        <w:pStyle w:val="Normaltext"/>
+        <w:ind w:firstLine="0"/>
+        <w:rPr>
+          <w:lang w:val="en-GB"/>
+        </w:rPr>
+      </w:pPr>
+      <w:r>
+        <w:rPr>
+          <w:lang w:val="en-GB"/>
+        </w:rPr>
+        <w:t>In the next section let’s try to evaluate how much resources are needed in both approaches in order to calculate the approximate cost of execution of the</w:t>
+      </w:r>
+      <w:r>
+        <w:rPr>
+          <w:lang w:val="en-GB"/>
+        </w:rPr>
+        <w:t xml:space="preserve"> server-based</w:t>
+      </w:r>
+      <w:r>
+        <w:rPr>
+          <w:lang w:val="en-GB"/>
+        </w:rPr>
+        <w:t xml:space="preserve"> CnC </w:t>
+      </w:r>
+      <w:r>
+        <w:rPr>
+          <w:lang w:val="en-GB"/>
+        </w:rPr>
+        <w:t>application</w:t>
+      </w:r>
+      <w:r>
+        <w:rPr>
+          <w:lang w:val="en-GB"/>
+        </w:rPr>
+        <w:t>.</w:t>
+      </w:r>
+    </w:p>
+    <w:p>
+      <w:pPr>
+        <w:pStyle w:val="Normaltext"/>
+        <w:ind w:firstLine="0"/>
+        <w:rPr>
+          <w:color w:val="FF0000"/>
+          <w:lang w:val="en-US"/>
+        </w:rPr>
+      </w:pPr>
+      <w:r>
+        <w:rPr>
+          <w:color w:val="FF0000"/>
+          <w:lang w:val="en-US"/>
+        </w:rPr>
+        <w:t>//</w:t>
+      </w:r>
+      <w:proofErr w:type="spellStart"/>
+      <w:r>
+        <w:rPr>
+          <w:color w:val="FF0000"/>
+          <w:lang w:val="en-US"/>
+        </w:rPr>
+        <w:t>todo</w:t>
+      </w:r>
+      <w:proofErr w:type="spellEnd"/>
+      <w:r>
+        <w:rPr>
+          <w:color w:val="FF0000"/>
+          <w:lang w:val="en-US"/>
+        </w:rPr>
+        <w:t xml:space="preserve">: sequence diagram of what </w:t>
+      </w:r>
+      <w:r>
+        <w:rPr>
+          <w:color w:val="FF0000"/>
+          <w:lang w:val="en-US"/>
+        </w:rPr>
+        <w:t>happens there</w:t>
+      </w:r>
+    </w:p>
+    <w:p>
+      <w:pPr>
+        <w:pStyle w:val="Heading3"/>
+        <w:rPr>
+          <w:lang w:val="en-GB"/>
+        </w:rPr>
+      </w:pPr>
+      <w:r>
+        <w:rPr>
+          <w:lang w:val="en-GB"/>
+        </w:rPr>
+        <w:t>Resources and cost</w:t>
+      </w:r>
+    </w:p>
+    <w:p>
+      <w:pPr>
+        <w:pStyle w:val="Normaltext"/>
+        <w:ind w:firstLine="0"/>
+        <w:rPr>
+          <w:lang w:val="en-GB"/>
+        </w:rPr>
+      </w:pPr>
+      <w:r>
+        <w:rPr>
+          <w:lang w:val="en-GB"/>
+        </w:rPr>
+        <w:t xml:space="preserve">In order to evaluate the resources </w:t>
+      </w:r>
+      <w:r>
+        <w:rPr>
+          <w:lang w:val="en-GB"/>
+        </w:rPr>
+        <w:t xml:space="preserve">actually needed to execute I wrote a minimalistic </w:t>
+      </w:r>
+      <w:r>
+        <w:rPr>
+          <w:lang w:val="en-GB"/>
+        </w:rPr>
+        <w:t xml:space="preserve">proof of concept in Node.js that can work either with or without the Redis support. </w:t>
+      </w:r>
+    </w:p>
+    <w:p>
+      <w:pPr>
+        <w:pStyle w:val="Normaltext"/>
+        <w:ind w:firstLine="0"/>
+        <w:rPr>
+          <w:color w:val="FF0000"/>
+          <w:lang w:val="en-GB"/>
+        </w:rPr>
+      </w:pPr>
+      <w:r>
+        <w:rPr>
+          <w:color w:val="FF0000"/>
+          <w:lang w:val="en-GB"/>
+        </w:rPr>
+        <w:t xml:space="preserve">//TODO: can I somehow reference </w:t>
+      </w:r>
+      <w:r>
+        <w:rPr>
+          <w:color w:val="FF0000"/>
+          <w:lang w:val="en-GB"/>
+        </w:rPr>
+        <w:t xml:space="preserve">the code written? Like… “you can see it in </w:t>
+      </w:r>
+      <w:proofErr w:type="spellStart"/>
+      <w:r>
+        <w:rPr>
+          <w:color w:val="FF0000"/>
+          <w:lang w:val="en-GB"/>
+        </w:rPr>
+        <w:t>appendinx</w:t>
+      </w:r>
+      <w:proofErr w:type="spellEnd"/>
+      <w:r>
+        <w:rPr>
+          <w:color w:val="FF0000"/>
+          <w:lang w:val="en-GB"/>
+        </w:rPr>
+        <w:t xml:space="preserve"> 1” and then paste the entire code to the appendix? </w:t>
+      </w:r>
+      <w:proofErr w:type="spellStart"/>
+      <w:r>
+        <w:rPr>
+          <w:color w:val="FF0000"/>
+          <w:lang w:val="en-GB"/>
+        </w:rPr>
+        <w:t>o_O</w:t>
+      </w:r>
+      <w:proofErr w:type="spellEnd"/>
+      <w:r>
+        <w:rPr>
+          <w:color w:val="FF0000"/>
+          <w:lang w:val="en-GB"/>
+        </w:rPr>
+        <w:t xml:space="preserve"> – pinged Fergal Carolan and O. </w:t>
+      </w:r>
+      <w:proofErr w:type="spellStart"/>
+      <w:r>
+        <w:rPr>
+          <w:color w:val="FF0000"/>
+          <w:lang w:val="en-GB"/>
+        </w:rPr>
+        <w:t>Khriyenko</w:t>
+      </w:r>
+      <w:proofErr w:type="spellEnd"/>
+    </w:p>
+    <w:p>
+      <w:pPr>
+        <w:pStyle w:val="Normaltext"/>
+        <w:ind w:firstLine="0"/>
+        <w:rPr>
+          <w:lang w:val="en-GB"/>
+        </w:rPr>
+      </w:pPr>
+      <w:r>
+        <w:rPr>
+          <w:lang w:val="en-GB"/>
+        </w:rPr>
+        <w:lastRenderedPageBreak/>
+        <w:t>In order to evaluate the required resources, I will simulate 10000 client connections and measure the memory consumption and the processor usage of the CnC application process.</w:t>
+      </w:r>
+    </w:p>
+    <w:p>
+      <w:pPr>
+        <w:pStyle w:val="Normaltext"/>
+        <w:ind w:firstLine="0"/>
+        <w:rPr>
+          <w:color w:val="FF0000"/>
+          <w:lang w:val="en-GB"/>
+        </w:rPr>
+      </w:pPr>
+    </w:p>
+    <w:p>
+      <w:pPr>
+        <w:pStyle w:val="1paragraph"/>
+        <w:rPr>
+          <w:color w:val="FF0000"/>
+          <w:lang w:val="en-GB"/>
+        </w:rPr>
+      </w:pPr>
+      <w:r>
+        <w:rPr>
+          <w:color w:val="FF0000"/>
+          <w:lang w:val="en-GB"/>
+        </w:rPr>
         <w:t>Market overview of cloud computing / 3 platforms.</w:t>
       </w:r>
       <w:r>
@@ -5683,14 +7196,14 @@
           <w:lang w:val="en-GB"/>
         </w:rPr>
       </w:pPr>
-      <w:bookmarkStart w:id="27" w:name="_Toc518731095"/>
+      <w:bookmarkStart w:id="38" w:name="_Toc521489902"/>
       <w:r>
         <w:rPr>
           <w:lang w:val="en-GB"/>
         </w:rPr>
         <w:t>Conclusion</w:t>
       </w:r>
-      <w:bookmarkEnd w:id="27"/>
+      <w:bookmarkEnd w:id="38"/>
     </w:p>
     <w:p>
       <w:pPr>
@@ -5699,14 +7212,14 @@
           <w:lang w:val="en-GB"/>
         </w:rPr>
       </w:pPr>
-      <w:bookmarkStart w:id="28" w:name="_Toc518731096"/>
+      <w:bookmarkStart w:id="39" w:name="_Toc521489903"/>
       <w:r>
         <w:rPr>
           <w:lang w:val="en-GB"/>
         </w:rPr>
         <w:t>Discussion</w:t>
       </w:r>
-      <w:bookmarkEnd w:id="28"/>
+      <w:bookmarkEnd w:id="39"/>
     </w:p>
     <w:p>
       <w:pPr>
@@ -6097,14 +7610,20 @@
         <w:rPr>
           <w:lang w:val="en-US"/>
         </w:rPr>
+        <w:t xml:space="preserve">Ayala, I., Amor, M., Fuentes, L., &amp; Muñoz, D. (2017, November). </w:t>
+      </w:r>
+      <w:r>
+        <w:rPr>
+          <w:lang w:val="en-US"/>
+        </w:rPr>
+        <w:t xml:space="preserve">An empirical study of power consumption of Web-based communications in mobile phones. In Dependable, Autonomic and Secure Computing, 15th Intl Conf </w:t>
+      </w:r>
+      <w:r>
+        <w:rPr>
+          <w:lang w:val="en-US"/>
+        </w:rPr>
         <w:lastRenderedPageBreak/>
-        <w:t xml:space="preserve">Ayala, I., Amor, M., Fuentes, L., &amp; Muñoz, D. (2017, November). </w:t>
-      </w:r>
-      <w:r>
-        <w:rPr>
-          <w:lang w:val="en-US"/>
-        </w:rPr>
-        <w:t>An empirical study of power consumption of Web-based communications in mobile phones. In Dependable, Autonomic and Secure Computing, 15th Intl Conf on Pervasive Intelligence &amp; Computing, 3rd Intl Conf on Big Data Intelligence and Computing and Cyber Science and Technology Congress (DASC/</w:t>
+        <w:t>on Pervasive Intelligence &amp; Computing, 3rd Intl Conf on Big Data Intelligence and Computing and Cyber Science and Technology Congress (DASC/</w:t>
       </w:r>
       <w:proofErr w:type="spellStart"/>
       <w:r>
@@ -6325,7 +7844,7 @@
       </w:r>
     </w:p>
     <w:sectPr>
-      <w:headerReference w:type="default" r:id="rId15"/>
+      <w:headerReference w:type="default" r:id="rId17"/>
       <w:type w:val="continuous"/>
       <w:pgSz w:w="11906" w:h="16838"/>
       <w:pgMar w:top="1418" w:right="1701" w:bottom="1418" w:left="1701" w:header="709" w:footer="709" w:gutter="0"/>
@@ -11116,7 +12635,7 @@
 </file>
 
 <file path=customXml/itemProps1.xml><?xml version="1.0" encoding="utf-8"?>
-<ds:datastoreItem xmlns:ds="http://schemas.openxmlformats.org/officeDocument/2006/customXml" ds:itemID="{942C3858-D3DB-4316-A12F-866792D9804B}">
+<ds:datastoreItem xmlns:ds="http://schemas.openxmlformats.org/officeDocument/2006/customXml" ds:itemID="{E18FD400-E7F1-4010-BB43-14D538513728}">
   <ds:schemaRefs>
     <ds:schemaRef ds:uri="http://schemas.openxmlformats.org/officeDocument/2006/bibliography"/>
   </ds:schemaRefs>

</xml_diff>